<commit_message>
BAB 3 Sub bab 3.2
</commit_message>
<xml_diff>
--- a/FANY E - LAPORAN AKHIR - GRAPHQL.docx
+++ b/FANY E - LAPORAN AKHIR - GRAPHQL.docx
@@ -1191,11 +1191,8 @@
           </w:tcPr>
           <w:p>
             <w:pPr>
-              <w:keepNext w:val="0"/>
-              <w:keepLines w:val="0"/>
-              <w:widowControl/>
-              <w:suppressLineNumbers w:val="0"/>
-              <w:jc w:val="left"/>
+              <w:pStyle w:val="54"/>
+              <w:spacing w:line="240" w:lineRule="auto"/>
               <w:rPr>
                 <w:rFonts w:hint="default"/>
                 <w:u w:val="single"/>
@@ -1251,11 +1248,22 @@
               <w:keepLines w:val="0"/>
               <w:widowControl/>
               <w:suppressLineNumbers w:val="0"/>
+              <w:ind w:left="0" w:leftChars="0" w:firstLine="0" w:firstLineChars="0"/>
               <w:jc w:val="left"/>
               <w:rPr>
                 <w:u w:val="single"/>
               </w:rPr>
             </w:pPr>
+            <w:r>
+              <w:t>NIP.</w:t>
+            </w:r>
+            <w:r>
+              <w:rPr>
+                <w:rFonts w:hint="default"/>
+                <w:lang w:val="en"/>
+              </w:rPr>
+              <w:t xml:space="preserve"> </w:t>
+            </w:r>
             <w:r>
               <w:rPr>
                 <w:rFonts w:hint="default" w:ascii="Times New Roman" w:hAnsi="Times New Roman" w:eastAsia="SimSun" w:cs="Times New Roman"/>
@@ -1268,7 +1276,7 @@
                 <w:vertAlign w:val="baseline"/>
                 <w:lang w:val="en-US" w:eastAsia="zh-CN" w:bidi="ar"/>
               </w:rPr>
-              <w:t>NIP. 198611032014041001</w:t>
+              <w:t>198611032014041001</w:t>
             </w:r>
           </w:p>
         </w:tc>
@@ -1436,11 +1444,8 @@
           </w:tcPr>
           <w:p>
             <w:pPr>
-              <w:keepNext w:val="0"/>
-              <w:keepLines w:val="0"/>
-              <w:widowControl/>
-              <w:suppressLineNumbers w:val="0"/>
-              <w:jc w:val="left"/>
+              <w:pStyle w:val="54"/>
+              <w:spacing w:line="240" w:lineRule="auto"/>
               <w:rPr>
                 <w:rFonts w:hint="default"/>
                 <w:u w:val="single"/>
@@ -1468,24 +1473,23 @@
               <w:keepLines w:val="0"/>
               <w:widowControl/>
               <w:suppressLineNumbers w:val="0"/>
+              <w:ind w:left="0" w:leftChars="0" w:firstLine="0" w:firstLineChars="0"/>
               <w:jc w:val="left"/>
               <w:rPr>
+                <w:rFonts w:hint="default"/>
                 <w:u w:val="single"/>
+                <w:lang w:val="en"/>
               </w:rPr>
             </w:pPr>
             <w:r>
+              <w:t>NIP.</w:t>
+            </w:r>
+            <w:r>
               <w:rPr>
-                <w:rFonts w:hint="default" w:ascii="Times New Roman" w:hAnsi="Times New Roman" w:eastAsia="SimSun" w:cs="Times New Roman"/>
-                <w:i w:val="0"/>
-                <w:color w:val="000000"/>
-                <w:kern w:val="0"/>
-                <w:sz w:val="24"/>
-                <w:szCs w:val="24"/>
-                <w:u w:val="none"/>
-                <w:vertAlign w:val="baseline"/>
-                <w:lang w:val="en-US" w:eastAsia="zh-CN" w:bidi="ar"/>
+                <w:rFonts w:hint="default"/>
+                <w:lang w:val="en"/>
               </w:rPr>
-              <w:t xml:space="preserve">NIP. </w:t>
+              <w:t xml:space="preserve"> </w:t>
             </w:r>
             <w:r>
               <w:rPr>
@@ -3110,8 +3114,6 @@
         </w:rPr>
         <w:t>Under-fetching</w:t>
       </w:r>
-      <w:bookmarkStart w:id="11" w:name="_GoBack"/>
-      <w:bookmarkEnd w:id="11"/>
     </w:p>
     <w:p>
       <w:pPr>
@@ -3182,7 +3184,17 @@
     </w:p>
     <w:p>
       <w:r>
-        <w:t xml:space="preserve">Puji Syukur kami panjatkan kehadirat Allah </w:t>
+        <w:t xml:space="preserve">Puji Syukur </w:t>
+      </w:r>
+      <w:r>
+        <w:rPr>
+          <w:rFonts w:hint="default"/>
+          <w:lang w:val="en"/>
+        </w:rPr>
+        <w:t>atas</w:t>
+      </w:r>
+      <w:r>
+        <w:t xml:space="preserve"> kehadirat Allah </w:t>
       </w:r>
       <w:r>
         <w:rPr>
@@ -3200,7 +3212,27 @@
         <w:t>/Tuhan YME</w:t>
       </w:r>
       <w:r>
-        <w:t xml:space="preserve"> atas segala rahmat dan hidayah-Nya penulis dapat menyelesaikan </w:t>
+        <w:t xml:space="preserve"> </w:t>
+      </w:r>
+      <w:r>
+        <w:rPr>
+          <w:rFonts w:hint="default"/>
+          <w:lang w:val="en"/>
+        </w:rPr>
+        <w:t xml:space="preserve">karena </w:t>
+      </w:r>
+      <w:r>
+        <w:t>atas segala rahmat dan hidayah-Nya</w:t>
+      </w:r>
+      <w:r>
+        <w:rPr>
+          <w:rFonts w:hint="default"/>
+          <w:lang w:val="en"/>
+        </w:rPr>
+        <w:t>,</w:t>
+      </w:r>
+      <w:r>
+        <w:t xml:space="preserve"> penulis dapat menyelesaikan </w:t>
       </w:r>
       <w:r>
         <w:rPr>
@@ -3209,7 +3241,21 @@
         <w:t xml:space="preserve">skripsi </w:t>
       </w:r>
       <w:r>
-        <w:t xml:space="preserve">dengan judul “PENGEMBANGAN APLIKASI MANAJEMEN STOK UMKM DENGAN FITUR PREDIKSI PENJUALAN HARIAN MENGGUNAKAN METODE JARINGAN SYARAF TIRUAN”. </w:t>
+        <w:t>dengan judul “</w:t>
+      </w:r>
+      <w:r>
+        <w:rPr>
+          <w:rFonts w:hint="default" w:cs="Times New Roman"/>
+          <w:b w:val="0"/>
+          <w:bCs/>
+          <w:sz w:val="24"/>
+          <w:szCs w:val="24"/>
+          <w:lang w:val="en"/>
+        </w:rPr>
+        <w:t>IMPLEMENTASI GRAPHQL UNTUK MENGATASI UNDER-FETCHING PADA PENGEMBANGAN SISTEM INFORMASI PELACAKAN ALUMNI POLITEKNIK NEGERI MALANG</w:t>
+      </w:r>
+      <w:r>
+        <w:t xml:space="preserve">”. </w:t>
       </w:r>
       <w:r>
         <w:rPr>
@@ -3241,7 +3287,14 @@
     </w:p>
     <w:p>
       <w:r>
-        <w:t xml:space="preserve">Kami menyadari </w:t>
+        <w:rPr>
+          <w:rFonts w:hint="default"/>
+          <w:lang w:val="en"/>
+        </w:rPr>
+        <w:t>Penulis</w:t>
+      </w:r>
+      <w:r>
+        <w:t xml:space="preserve"> menyadari </w:t>
       </w:r>
       <w:r>
         <w:rPr>
@@ -3250,7 +3303,17 @@
         <w:t xml:space="preserve">bahwasannya dengan </w:t>
       </w:r>
       <w:r>
-        <w:t>tanpa adanya dukungan dan kerja sama dari berbagai pihak, kegiatan laporan akhir ini tidak akan dapat berjalan baik. Untuk itu, kami ingin menyampaikan rasa terima kasih kepada:</w:t>
+        <w:t xml:space="preserve">tanpa adanya dukungan dan kerja sama dari berbagai pihak, kegiatan laporan akhir ini tidak akan dapat berjalan baik. Untuk itu, </w:t>
+      </w:r>
+      <w:r>
+        <w:rPr>
+          <w:rFonts w:hint="default"/>
+          <w:lang w:val="en"/>
+        </w:rPr>
+        <w:t>penulis</w:t>
+      </w:r>
+      <w:r>
+        <w:t xml:space="preserve"> ingin menyampaikan rasa terima kasih kepada:</w:t>
       </w:r>
     </w:p>
     <w:p>
@@ -3265,6 +3328,13 @@
       <w:r>
         <w:t>Bapak Rudy Ariyanto, ST., M.Cs., selaku ketua jurusan Teknologi Informasi</w:t>
       </w:r>
+      <w:r>
+        <w:rPr>
+          <w:rFonts w:hint="default"/>
+          <w:lang w:val="en"/>
+        </w:rPr>
+        <w:t>.</w:t>
+      </w:r>
     </w:p>
     <w:p>
       <w:pPr>
@@ -3287,6 +3357,13 @@
       <w:r>
         <w:t>, ST., MT., selaku ketua program studi Manajemen Informatika</w:t>
       </w:r>
+      <w:r>
+        <w:rPr>
+          <w:rFonts w:hint="default"/>
+          <w:lang w:val="en"/>
+        </w:rPr>
+        <w:t>.</w:t>
+      </w:r>
     </w:p>
     <w:p>
       <w:pPr>
@@ -3298,7 +3375,60 @@
         <w:ind w:left="567" w:hanging="425"/>
       </w:pPr>
       <w:r>
-        <w:t>........</w:t>
+        <w:rPr>
+          <w:rFonts w:hint="default" w:ascii="Times New Roman" w:hAnsi="Times New Roman" w:eastAsia="SimSun" w:cs="Times New Roman"/>
+          <w:i w:val="0"/>
+          <w:color w:val="000000"/>
+          <w:kern w:val="0"/>
+          <w:sz w:val="24"/>
+          <w:szCs w:val="24"/>
+          <w:u w:val="none"/>
+          <w:vertAlign w:val="baseline"/>
+          <w:lang w:val="en-US" w:eastAsia="zh-CN" w:bidi="ar"/>
+        </w:rPr>
+        <w:t>Putra Prima Arhandi, S.T.,</w:t>
+      </w:r>
+      <w:r>
+        <w:rPr>
+          <w:rFonts w:hint="default" w:ascii="Times New Roman" w:hAnsi="Times New Roman" w:eastAsia="SimSun" w:cs="Times New Roman"/>
+          <w:i w:val="0"/>
+          <w:color w:val="000000"/>
+          <w:kern w:val="0"/>
+          <w:sz w:val="24"/>
+          <w:szCs w:val="24"/>
+          <w:u w:val="none"/>
+          <w:vertAlign w:val="baseline"/>
+          <w:lang w:val="en" w:eastAsia="zh-CN" w:bidi="ar"/>
+        </w:rPr>
+        <w:t xml:space="preserve"> </w:t>
+      </w:r>
+      <w:r>
+        <w:rPr>
+          <w:rFonts w:hint="default" w:ascii="Times New Roman" w:hAnsi="Times New Roman" w:eastAsia="SimSun" w:cs="Times New Roman"/>
+          <w:i w:val="0"/>
+          <w:color w:val="000000"/>
+          <w:kern w:val="0"/>
+          <w:sz w:val="24"/>
+          <w:szCs w:val="24"/>
+          <w:u w:val="none"/>
+          <w:vertAlign w:val="baseline"/>
+          <w:lang w:val="en-US" w:eastAsia="zh-CN" w:bidi="ar"/>
+        </w:rPr>
+        <w:t>M.Kom.</w:t>
+      </w:r>
+      <w:r>
+        <w:rPr>
+          <w:rFonts w:hint="default" w:eastAsia="SimSun" w:cs="Times New Roman"/>
+          <w:i w:val="0"/>
+          <w:color w:val="000000"/>
+          <w:kern w:val="0"/>
+          <w:sz w:val="24"/>
+          <w:szCs w:val="24"/>
+          <w:u w:val="none"/>
+          <w:vertAlign w:val="baseline"/>
+          <w:lang w:val="en" w:eastAsia="zh-CN" w:bidi="ar"/>
+        </w:rPr>
+        <w:t>, selaku pembimbing 1.</w:t>
       </w:r>
     </w:p>
     <w:p>
@@ -3312,9 +3442,47 @@
       </w:pPr>
       <w:r>
         <w:rPr>
+          <w:rFonts w:hint="default" w:ascii="Times New Roman" w:hAnsi="Times New Roman" w:eastAsia="SimSun" w:cs="Times New Roman"/>
+          <w:i w:val="0"/>
+          <w:color w:val="000000"/>
+          <w:kern w:val="0"/>
+          <w:sz w:val="24"/>
+          <w:szCs w:val="24"/>
+          <w:u w:val="none"/>
+          <w:vertAlign w:val="baseline"/>
+          <w:lang w:val="en-US" w:eastAsia="zh-CN" w:bidi="ar"/>
+        </w:rPr>
+        <w:t>Dhebys Suryani H, S.Kom., MT.</w:t>
+      </w:r>
+      <w:r>
+        <w:rPr>
+          <w:rFonts w:hint="default" w:eastAsia="SimSun" w:cs="Times New Roman"/>
+          <w:i w:val="0"/>
+          <w:color w:val="000000"/>
+          <w:kern w:val="0"/>
+          <w:sz w:val="24"/>
+          <w:szCs w:val="24"/>
+          <w:u w:val="none"/>
+          <w:vertAlign w:val="baseline"/>
+          <w:lang w:val="en" w:eastAsia="zh-CN" w:bidi="ar"/>
+        </w:rPr>
+        <w:t>, selaku pembimbing 2.</w:t>
+      </w:r>
+    </w:p>
+    <w:p>
+      <w:pPr>
+        <w:pStyle w:val="37"/>
+        <w:numPr>
+          <w:ilvl w:val="0"/>
+          <w:numId w:val="4"/>
+        </w:numPr>
+        <w:ind w:left="567" w:hanging="425"/>
+      </w:pPr>
+      <w:r>
+        <w:rPr>
           <w:bCs/>
         </w:rPr>
-        <w:t>Dan seluruh pihak yang telah membantu dan mendukung lancarnya  pembuatan Laporan Akhir dari awal hingga akhir yang tidak dapat kami sebutkan satu persatu.</w:t>
+        <w:t>Dan seluruh pihak yang telah membantu lancarnya pembuatan Laporan Akhir dari awal hingga akhir yang tidak dapat kami sebutkan satu persatu.</w:t>
       </w:r>
     </w:p>
     <w:p>
@@ -3335,7 +3503,7 @@
     <w:p>
       <w:pPr>
         <w:pStyle w:val="37"/>
-        <w:ind w:left="0"/>
+        <w:ind w:left="0" w:leftChars="0" w:firstLine="0" w:firstLineChars="0"/>
         <w:rPr>
           <w:bCs/>
         </w:rPr>
@@ -3359,16 +3527,31 @@
       </w:r>
       <w:r>
         <w:rPr>
+          <w:rFonts w:hint="default"/>
           <w:bCs/>
-          <w:lang w:val="en-US"/>
-        </w:rPr>
-        <w:t>21</w:t>
+          <w:lang w:val="en"/>
+        </w:rPr>
+        <w:t>....</w:t>
       </w:r>
       <w:r>
         <w:rPr>
           <w:bCs/>
         </w:rPr>
-        <w:t xml:space="preserve"> Juni 20</w:t>
+        <w:t xml:space="preserve"> </w:t>
+      </w:r>
+      <w:r>
+        <w:rPr>
+          <w:rFonts w:hint="default"/>
+          <w:bCs/>
+          <w:lang w:val="en"/>
+        </w:rPr>
+        <w:t>...........</w:t>
+      </w:r>
+      <w:r>
+        <w:rPr>
+          <w:bCs/>
+        </w:rPr>
+        <w:t xml:space="preserve"> 20</w:t>
       </w:r>
       <w:r>
         <w:rPr>
@@ -3391,8 +3574,8 @@
     <w:p>
       <w:pPr>
         <w:pStyle w:val="37"/>
-        <w:ind w:left="0"/>
-        <w:jc w:val="right"/>
+        <w:ind w:left="0" w:leftChars="0" w:firstLine="0" w:firstLineChars="0"/>
+        <w:jc w:val="both"/>
         <w:rPr>
           <w:bCs/>
         </w:rPr>
@@ -6077,223 +6260,783 @@
     <w:p>
       <w:pPr>
         <w:pStyle w:val="37"/>
+        <w:keepNext w:val="0"/>
+        <w:keepLines w:val="0"/>
+        <w:pageBreakBefore w:val="0"/>
+        <w:widowControl/>
         <w:numPr>
           <w:ilvl w:val="1"/>
           <w:numId w:val="12"/>
         </w:numPr>
+        <w:kinsoku/>
+        <w:wordWrap/>
+        <w:overflowPunct/>
+        <w:topLinePunct w:val="0"/>
+        <w:autoSpaceDE/>
+        <w:autoSpaceDN/>
+        <w:bidi w:val="0"/>
+        <w:adjustRightInd/>
+        <w:snapToGrid/>
         <w:spacing w:before="240"/>
         <w:ind w:left="562" w:hanging="562"/>
-        <w:rPr>
-          <w:b/>
-        </w:rPr>
-      </w:pPr>
-      <w:r>
-        <w:rPr>
-          <w:b/>
-        </w:rPr>
-        <w:t>Sub Bab</w:t>
+        <w:textAlignment w:val="auto"/>
+        <w:rPr>
+          <w:b/>
+        </w:rPr>
+      </w:pPr>
+      <w:r>
+        <w:rPr>
+          <w:rFonts w:hint="default"/>
+          <w:b/>
+          <w:lang w:val="en"/>
+        </w:rPr>
+        <w:t>Latar Belakang</w:t>
       </w:r>
     </w:p>
     <w:p>
       <w:pPr>
         <w:pStyle w:val="41"/>
-      </w:pPr>
-      <w:r>
-        <w:t xml:space="preserve">Ini adalah teks sub bab 1.1 di mana margin kiri dimulai persis di bawah teks sub bab, namun pada alinea pertama menjorok lagi 1 cm. </w:t>
-      </w:r>
-      <w:r>
-        <w:rPr>
-          <w:i/>
-        </w:rPr>
-        <w:t>Before/after</w:t>
-      </w:r>
-      <w:r>
-        <w:t xml:space="preserve"> seluruh teks nol (0). Perpindahan paragraf satu kait tanpa jarak </w:t>
-      </w:r>
-      <w:r>
-        <w:rPr>
-          <w:i/>
-        </w:rPr>
-        <w:t>before</w:t>
-      </w:r>
-      <w:r>
-        <w:t xml:space="preserve">/ </w:t>
-      </w:r>
-      <w:r>
-        <w:rPr>
-          <w:i/>
-        </w:rPr>
-        <w:t>after</w:t>
-      </w:r>
-      <w:r>
-        <w:t>. Jarak spasi antara baris di dalam paragraf adalah 1,5. Perataan paragraf disusun rata kiri-kanan (</w:t>
-      </w:r>
-      <w:r>
-        <w:rPr>
-          <w:i/>
-        </w:rPr>
-        <w:t>justified</w:t>
-      </w:r>
-      <w:r>
-        <w:t>).</w:t>
+        <w:keepNext w:val="0"/>
+        <w:keepLines w:val="0"/>
+        <w:pageBreakBefore w:val="0"/>
+        <w:widowControl/>
+        <w:kinsoku/>
+        <w:wordWrap/>
+        <w:overflowPunct/>
+        <w:topLinePunct w:val="0"/>
+        <w:autoSpaceDE/>
+        <w:autoSpaceDN/>
+        <w:bidi w:val="0"/>
+        <w:adjustRightInd/>
+        <w:snapToGrid/>
+        <w:ind w:firstLine="567"/>
+        <w:textAlignment w:val="auto"/>
+        <w:rPr>
+          <w:rFonts w:hint="default"/>
+        </w:rPr>
+      </w:pPr>
+      <w:r>
+        <w:rPr>
+          <w:rFonts w:hint="default"/>
+        </w:rPr>
+        <w:t>Distribusi data merupakan hal yang sangat penting dalam pengembangan sebuah sistem informasi. Dalam pendistribusian data, beberapa website menerapkan metode yang berbeda-beda. Mulai dari menggabungkan antara bagian yang bertugas menampilkan informasi ke pengguna (Frontend) dan bagian yang mengatur bagaimana data - data diolah (Backend) hingga menyediakan layanan distribusi data seperti REST API, untuk sistem dengan struktur frontend dan backend yang terpisah.</w:t>
       </w:r>
     </w:p>
     <w:p>
       <w:pPr>
         <w:pStyle w:val="41"/>
-      </w:pPr>
-      <w:r>
-        <w:t>Contoh untuk penyajian rincian ke bawah yang memiliki derajat urutan:</w:t>
-      </w:r>
-    </w:p>
-    <w:p>
-      <w:pPr>
-        <w:pStyle w:val="7"/>
+        <w:rPr>
+          <w:rFonts w:hint="default"/>
+        </w:rPr>
+      </w:pPr>
+      <w:r>
+        <w:rPr>
+          <w:rFonts w:hint="default"/>
+        </w:rPr>
+        <w:t>Pada tahun 2017, metode yang paling banyak digunakan dalam pendistribusian data adalah dengan menggunakan metode REST API (Motroc, 2017). Namun, dalam metode REST API, terdapat suatu masalah yang disebut under-fetching, dimana bagian frontend perlu untuk melakukan permintaan data lebih dari 1 kali ke bagian backend (Porcello, Banks, 2018). Hal itu akan meningkatkan latensi, yang membuat pengakses website harus menunggu lebih lama sebelum data dikirim pada bagian frontend dengan sempurna. Selain itu, kompleksitas program juga semakin bertambah karena bagian frontend harus menambahkan 1 permintaan data lagi ke bagian backend.</w:t>
+      </w:r>
+    </w:p>
+    <w:p>
+      <w:pPr>
+        <w:pStyle w:val="41"/>
+        <w:rPr>
+          <w:rFonts w:hint="default"/>
+        </w:rPr>
+      </w:pPr>
+      <w:r>
+        <w:rPr>
+          <w:rFonts w:hint="default"/>
+        </w:rPr>
+        <w:t>Salah satu cara mengatasi under-fetching pada REST API adalah dengan membuat endpoint baru yang melakukan pengambilan data sesuai dengan apa yang diminta oleh frontend. Namun, jika terdapat banyak data yang mirip dan memiliki endpoint masing-masing, maka bentuk kode pada bagian backend akan menjadi kompleks dan kurang baik diakibatkan oleh adanya kode yang memiliki fungsi mirip namun ditulis lebih dari 1 kali.</w:t>
+      </w:r>
+    </w:p>
+    <w:p>
+      <w:pPr>
+        <w:pStyle w:val="41"/>
+        <w:rPr>
+          <w:rFonts w:hint="default"/>
+        </w:rPr>
+      </w:pPr>
+      <w:r>
+        <w:rPr>
+          <w:rFonts w:hint="default"/>
+        </w:rPr>
+        <w:t>Pada tahun 2015, secara publik, Facebook meluncurkan sebuah query language yang menjadi metode baru dalam mengatur pendistribusian data. Nama query language tersebut adalah GraphQL. Salah satu masalah yang dapat diatasi oleh GraphQL adalah masalah under-fetching.</w:t>
+      </w:r>
+    </w:p>
+    <w:p>
+      <w:pPr>
+        <w:pStyle w:val="41"/>
+        <w:rPr>
+          <w:b/>
+        </w:rPr>
+      </w:pPr>
+      <w:r>
+        <w:rPr>
+          <w:rFonts w:hint="default"/>
+        </w:rPr>
+        <w:t>Oleh karena itu, kali ini penulis mencoba mengimplementasikan GraphQL untuk mengatasi under-fetching pada Pengembangan Sistem Informasi Pelacakan Alumni Politeknik Negeri Malang yang akan penulis kembangkan. Dengan adanya GraphQL, diharapkan dapat meningkatkan performa website Sistem Informasi Pelacakan Alumni Politeknik Negeri Malang.</w:t>
+      </w:r>
+    </w:p>
+    <w:p>
+      <w:pPr>
+        <w:pStyle w:val="37"/>
+        <w:keepNext w:val="0"/>
+        <w:keepLines w:val="0"/>
+        <w:pageBreakBefore w:val="0"/>
+        <w:widowControl/>
+        <w:numPr>
+          <w:ilvl w:val="1"/>
+          <w:numId w:val="12"/>
+        </w:numPr>
+        <w:kinsoku/>
+        <w:wordWrap/>
+        <w:overflowPunct/>
+        <w:topLinePunct w:val="0"/>
+        <w:autoSpaceDE/>
+        <w:autoSpaceDN/>
+        <w:bidi w:val="0"/>
+        <w:adjustRightInd/>
+        <w:snapToGrid/>
+        <w:spacing w:before="240"/>
+        <w:ind w:left="562" w:hanging="562"/>
+        <w:textAlignment w:val="auto"/>
+        <w:rPr>
+          <w:rFonts w:hint="default"/>
+          <w:b w:val="0"/>
+          <w:bCs/>
+        </w:rPr>
+      </w:pPr>
+      <w:r>
+        <w:rPr>
+          <w:rFonts w:hint="default"/>
+          <w:b/>
+          <w:bCs w:val="0"/>
+          <w:lang w:val="en"/>
+        </w:rPr>
+        <w:t>Rumusan Masalah</w:t>
+      </w:r>
+    </w:p>
+    <w:p>
+      <w:pPr>
+        <w:pStyle w:val="37"/>
+        <w:keepNext w:val="0"/>
+        <w:keepLines w:val="0"/>
+        <w:pageBreakBefore w:val="0"/>
+        <w:widowControl/>
+        <w:numPr>
+          <w:numId w:val="0"/>
+        </w:numPr>
+        <w:kinsoku/>
+        <w:wordWrap/>
+        <w:overflowPunct/>
+        <w:topLinePunct w:val="0"/>
+        <w:autoSpaceDE/>
+        <w:autoSpaceDN/>
+        <w:bidi w:val="0"/>
+        <w:adjustRightInd/>
+        <w:snapToGrid/>
+        <w:spacing w:before="240"/>
+        <w:ind w:firstLine="567" w:firstLineChars="0"/>
+        <w:jc w:val="both"/>
+        <w:textAlignment w:val="auto"/>
+        <w:rPr>
+          <w:rFonts w:hint="default"/>
+          <w:b w:val="0"/>
+          <w:bCs/>
+        </w:rPr>
+      </w:pPr>
+      <w:r>
+        <w:rPr>
+          <w:rFonts w:hint="default"/>
+          <w:b w:val="0"/>
+          <w:bCs/>
+        </w:rPr>
+        <w:t>Berdasarkan latar belakang diatas, maka rumusan masalah yang dapat diambil adalah sebagai berikut :</w:t>
+      </w:r>
+    </w:p>
+    <w:p>
+      <w:pPr>
+        <w:pStyle w:val="37"/>
+        <w:keepNext w:val="0"/>
+        <w:keepLines w:val="0"/>
+        <w:pageBreakBefore w:val="0"/>
+        <w:widowControl/>
         <w:numPr>
           <w:ilvl w:val="0"/>
           <w:numId w:val="13"/>
         </w:numPr>
-        <w:ind w:left="851" w:hanging="284"/>
-      </w:pPr>
-      <w:r>
-        <w:t xml:space="preserve">Ini adalah urutan ke 1. </w:t>
-      </w:r>
-    </w:p>
-    <w:p>
-      <w:pPr>
-        <w:pStyle w:val="7"/>
+        <w:kinsoku/>
+        <w:wordWrap/>
+        <w:overflowPunct/>
+        <w:topLinePunct w:val="0"/>
+        <w:autoSpaceDE/>
+        <w:autoSpaceDN/>
+        <w:bidi w:val="0"/>
+        <w:adjustRightInd/>
+        <w:snapToGrid/>
+        <w:ind w:left="994" w:leftChars="0" w:hanging="432" w:firstLineChars="0"/>
+        <w:jc w:val="both"/>
+        <w:textAlignment w:val="auto"/>
+        <w:rPr>
+          <w:b w:val="0"/>
+          <w:bCs/>
+        </w:rPr>
+      </w:pPr>
+      <w:r>
+        <w:rPr>
+          <w:rFonts w:hint="default"/>
+          <w:b w:val="0"/>
+          <w:bCs/>
+        </w:rPr>
+        <w:t>Bagaimana cara mengimplementasikan GraphQL pada pengembangan</w:t>
+      </w:r>
+      <w:r>
+        <w:rPr>
+          <w:rFonts w:hint="default"/>
+          <w:b w:val="0"/>
+          <w:bCs/>
+          <w:lang w:val="en"/>
+        </w:rPr>
+        <w:t xml:space="preserve"> </w:t>
+      </w:r>
+      <w:r>
+        <w:rPr>
+          <w:rFonts w:hint="default"/>
+          <w:b w:val="0"/>
+          <w:bCs/>
+        </w:rPr>
+        <w:t>Sistem Informasi Pelacakan Alumni Politeknik Negeri Malang?</w:t>
+      </w:r>
+    </w:p>
+    <w:p>
+      <w:pPr>
+        <w:pStyle w:val="37"/>
+        <w:keepNext w:val="0"/>
+        <w:keepLines w:val="0"/>
+        <w:pageBreakBefore w:val="0"/>
+        <w:widowControl/>
         <w:numPr>
           <w:ilvl w:val="0"/>
           <w:numId w:val="13"/>
         </w:numPr>
-        <w:ind w:left="851" w:hanging="284"/>
-      </w:pPr>
-      <w:r>
-        <w:t xml:space="preserve">Ini adalah urutan ke 2. </w:t>
-      </w:r>
-    </w:p>
-    <w:p>
-      <w:pPr>
-        <w:pStyle w:val="7"/>
-      </w:pPr>
-      <w:r>
-        <w:t>Ini contoh penulisan teks laporan akhir/ skripsi. Ini contoh penulisan teks laporan akhir/ skripsi. Ini contoh penulisan teks laporan akhir/skripsi. Ini contoh penulisan teks laporan akhir/ skripsi. Ini contoh penulisan teks laporan akhir/ skripsi. Ini contoh penulisan teks laporan akhir/ skripsi.</w:t>
-      </w:r>
-    </w:p>
-    <w:p>
-      <w:pPr>
-        <w:pStyle w:val="7"/>
-      </w:pPr>
-      <w:r>
-        <w:t>Contoh untuk penyajian rincian ke bawah yang tidak memiliki derajat urutan:</w:t>
-      </w:r>
-    </w:p>
-    <w:p>
-      <w:pPr>
-        <w:pStyle w:val="7"/>
+        <w:kinsoku/>
+        <w:wordWrap/>
+        <w:overflowPunct/>
+        <w:topLinePunct w:val="0"/>
+        <w:autoSpaceDE/>
+        <w:autoSpaceDN/>
+        <w:bidi w:val="0"/>
+        <w:adjustRightInd/>
+        <w:snapToGrid/>
+        <w:ind w:left="994" w:leftChars="0" w:hanging="432" w:firstLineChars="0"/>
+        <w:jc w:val="both"/>
+        <w:textAlignment w:val="auto"/>
+        <w:rPr>
+          <w:b w:val="0"/>
+          <w:bCs/>
+        </w:rPr>
+      </w:pPr>
+      <w:r>
+        <w:rPr>
+          <w:rFonts w:hint="default"/>
+          <w:b w:val="0"/>
+          <w:bCs/>
+        </w:rPr>
+        <w:t>Bagaimana GraphQL dapat mengatasi masalah under-fetching pada sistem informasi yang dikembangkan?</w:t>
+      </w:r>
+    </w:p>
+    <w:p>
+      <w:pPr>
+        <w:pStyle w:val="37"/>
+        <w:keepNext w:val="0"/>
+        <w:keepLines w:val="0"/>
+        <w:pageBreakBefore w:val="0"/>
+        <w:widowControl/>
+        <w:numPr>
+          <w:ilvl w:val="1"/>
+          <w:numId w:val="12"/>
+        </w:numPr>
+        <w:kinsoku/>
+        <w:wordWrap/>
+        <w:overflowPunct/>
+        <w:topLinePunct w:val="0"/>
+        <w:autoSpaceDE/>
+        <w:autoSpaceDN/>
+        <w:bidi w:val="0"/>
+        <w:adjustRightInd/>
+        <w:snapToGrid/>
+        <w:spacing w:before="240"/>
+        <w:ind w:left="562" w:hanging="562"/>
+        <w:jc w:val="both"/>
+        <w:textAlignment w:val="auto"/>
+        <w:rPr>
+          <w:rFonts w:hint="default"/>
+          <w:b w:val="0"/>
+          <w:bCs/>
+        </w:rPr>
+      </w:pPr>
+      <w:r>
+        <w:rPr>
+          <w:rFonts w:hint="default"/>
+          <w:b/>
+          <w:lang w:val="en"/>
+        </w:rPr>
+        <w:t>Tujuan</w:t>
+      </w:r>
+    </w:p>
+    <w:p>
+      <w:pPr>
+        <w:pStyle w:val="37"/>
+        <w:keepNext w:val="0"/>
+        <w:keepLines w:val="0"/>
+        <w:pageBreakBefore w:val="0"/>
+        <w:widowControl/>
+        <w:numPr>
+          <w:numId w:val="0"/>
+        </w:numPr>
+        <w:kinsoku/>
+        <w:wordWrap/>
+        <w:overflowPunct/>
+        <w:topLinePunct w:val="0"/>
+        <w:autoSpaceDE/>
+        <w:autoSpaceDN/>
+        <w:bidi w:val="0"/>
+        <w:adjustRightInd/>
+        <w:snapToGrid/>
+        <w:ind w:firstLine="567" w:firstLineChars="0"/>
+        <w:jc w:val="both"/>
+        <w:textAlignment w:val="auto"/>
+        <w:rPr>
+          <w:rFonts w:hint="default"/>
+          <w:b w:val="0"/>
+          <w:bCs w:val="0"/>
+        </w:rPr>
+      </w:pPr>
+      <w:r>
+        <w:rPr>
+          <w:rFonts w:hint="default"/>
+          <w:b w:val="0"/>
+          <w:bCs w:val="0"/>
+        </w:rPr>
+        <w:t xml:space="preserve">Tujuan dari pengimplementasian GraphQL pada Sistem Informasi Pelacakan Alumni adalah: </w:t>
+      </w:r>
+    </w:p>
+    <w:p>
+      <w:pPr>
+        <w:pStyle w:val="37"/>
+        <w:keepNext w:val="0"/>
+        <w:keepLines w:val="0"/>
+        <w:pageBreakBefore w:val="0"/>
+        <w:widowControl/>
         <w:numPr>
           <w:ilvl w:val="0"/>
           <w:numId w:val="14"/>
         </w:numPr>
-        <w:ind w:left="851" w:hanging="284"/>
-      </w:pPr>
-      <w:r>
-        <w:t>Ini adalah item.</w:t>
-      </w:r>
-    </w:p>
-    <w:p>
-      <w:pPr>
-        <w:pStyle w:val="7"/>
+        <w:kinsoku/>
+        <w:wordWrap/>
+        <w:overflowPunct/>
+        <w:topLinePunct w:val="0"/>
+        <w:autoSpaceDE/>
+        <w:autoSpaceDN/>
+        <w:bidi w:val="0"/>
+        <w:adjustRightInd/>
+        <w:snapToGrid/>
+        <w:ind w:left="994" w:leftChars="0" w:hanging="432" w:firstLineChars="0"/>
+        <w:jc w:val="both"/>
+        <w:textAlignment w:val="auto"/>
+        <w:rPr>
+          <w:rFonts w:hint="default"/>
+          <w:b w:val="0"/>
+          <w:bCs w:val="0"/>
+        </w:rPr>
+      </w:pPr>
+      <w:r>
+        <w:rPr>
+          <w:rFonts w:hint="default"/>
+          <w:b w:val="0"/>
+          <w:bCs w:val="0"/>
+        </w:rPr>
+        <w:t>Mengimplementasikan GraphQL pada Sistem Informasi Pelacakan Alumni Politeknik Negeri Malang.</w:t>
+      </w:r>
+    </w:p>
+    <w:p>
+      <w:pPr>
+        <w:pStyle w:val="37"/>
+        <w:keepNext w:val="0"/>
+        <w:keepLines w:val="0"/>
+        <w:pageBreakBefore w:val="0"/>
+        <w:widowControl/>
         <w:numPr>
           <w:ilvl w:val="0"/>
           <w:numId w:val="14"/>
         </w:numPr>
-        <w:ind w:left="851" w:hanging="284"/>
-      </w:pPr>
-      <w:r>
-        <w:t>Ini adalah item.</w:t>
+        <w:kinsoku/>
+        <w:wordWrap/>
+        <w:overflowPunct/>
+        <w:topLinePunct w:val="0"/>
+        <w:autoSpaceDE/>
+        <w:autoSpaceDN/>
+        <w:bidi w:val="0"/>
+        <w:adjustRightInd/>
+        <w:snapToGrid/>
+        <w:ind w:left="994" w:leftChars="0" w:hanging="432" w:firstLineChars="0"/>
+        <w:jc w:val="both"/>
+        <w:textAlignment w:val="auto"/>
+        <w:rPr>
+          <w:rFonts w:hint="default"/>
+          <w:b w:val="0"/>
+          <w:bCs w:val="0"/>
+        </w:rPr>
+      </w:pPr>
+      <w:r>
+        <w:rPr>
+          <w:rFonts w:hint="default"/>
+          <w:b w:val="0"/>
+          <w:bCs w:val="0"/>
+        </w:rPr>
+        <w:t>Mengatasi masalah under-fetching pada sistem yang dikembangkan.</w:t>
       </w:r>
     </w:p>
     <w:p>
       <w:pPr>
         <w:pStyle w:val="37"/>
+        <w:keepNext w:val="0"/>
+        <w:keepLines w:val="0"/>
+        <w:pageBreakBefore w:val="0"/>
+        <w:widowControl/>
         <w:numPr>
-          <w:ilvl w:val="2"/>
+          <w:ilvl w:val="1"/>
           <w:numId w:val="12"/>
         </w:numPr>
-        <w:spacing w:before="120"/>
-        <w:ind w:left="567" w:hanging="567"/>
-      </w:pPr>
-      <w:r>
-        <w:t>Sub Sub Bab</w:t>
-      </w:r>
-    </w:p>
-    <w:p>
-      <w:pPr>
-        <w:pStyle w:val="38"/>
-        <w:ind w:firstLine="562"/>
-      </w:pPr>
-      <w:r>
-        <w:t>Ini adalah teks sub sub bab 1.1.1 di mana margin kiri dimulai persis di tepi, namun pada alinea pertama menjorok ke dalam 1 cm.</w:t>
+        <w:kinsoku/>
+        <w:wordWrap/>
+        <w:overflowPunct/>
+        <w:topLinePunct w:val="0"/>
+        <w:autoSpaceDE/>
+        <w:autoSpaceDN/>
+        <w:bidi w:val="0"/>
+        <w:adjustRightInd/>
+        <w:snapToGrid/>
+        <w:spacing w:before="240"/>
+        <w:ind w:left="562" w:hanging="562"/>
+        <w:jc w:val="both"/>
+        <w:textAlignment w:val="auto"/>
+        <w:rPr>
+          <w:b/>
+        </w:rPr>
+      </w:pPr>
+      <w:r>
+        <w:rPr>
+          <w:rFonts w:hint="default"/>
+          <w:b/>
+          <w:lang w:val="en"/>
+        </w:rPr>
+        <w:t>Batasan Masalah</w:t>
       </w:r>
     </w:p>
     <w:p>
       <w:pPr>
         <w:pStyle w:val="37"/>
+        <w:keepNext w:val="0"/>
+        <w:keepLines w:val="0"/>
+        <w:pageBreakBefore w:val="0"/>
+        <w:widowControl/>
         <w:numPr>
-          <w:ilvl w:val="2"/>
+          <w:numId w:val="0"/>
+        </w:numPr>
+        <w:kinsoku/>
+        <w:wordWrap/>
+        <w:overflowPunct/>
+        <w:topLinePunct w:val="0"/>
+        <w:autoSpaceDE/>
+        <w:autoSpaceDN/>
+        <w:bidi w:val="0"/>
+        <w:adjustRightInd/>
+        <w:snapToGrid/>
+        <w:spacing w:before="240"/>
+        <w:ind w:left="0" w:leftChars="0" w:firstLine="562" w:firstLineChars="0"/>
+        <w:jc w:val="both"/>
+        <w:textAlignment w:val="auto"/>
+        <w:rPr>
+          <w:rFonts w:hint="default"/>
+          <w:b w:val="0"/>
+          <w:bCs/>
+        </w:rPr>
+      </w:pPr>
+      <w:r>
+        <w:rPr>
+          <w:rFonts w:hint="default"/>
+          <w:b w:val="0"/>
+          <w:bCs/>
+        </w:rPr>
+        <w:t>Agar skripsi penulis yang berjudul “Implementasi GraphQL Untuk Mengatasi Under-fetching pada Pengembangan Sistem Informasi Pelacakan Alumni” dapat berjalan sesuai rencana dan tujuan awal, maka penulis memberikan batasan - batasan masalah sebagai berikut:</w:t>
+      </w:r>
+    </w:p>
+    <w:p>
+      <w:pPr>
+        <w:pStyle w:val="37"/>
+        <w:keepNext w:val="0"/>
+        <w:keepLines w:val="0"/>
+        <w:pageBreakBefore w:val="0"/>
+        <w:widowControl/>
+        <w:numPr>
+          <w:ilvl w:val="0"/>
+          <w:numId w:val="15"/>
+        </w:numPr>
+        <w:kinsoku/>
+        <w:wordWrap/>
+        <w:overflowPunct/>
+        <w:topLinePunct w:val="0"/>
+        <w:autoSpaceDE/>
+        <w:autoSpaceDN/>
+        <w:bidi w:val="0"/>
+        <w:adjustRightInd/>
+        <w:snapToGrid/>
+        <w:ind w:left="994" w:hanging="432"/>
+        <w:jc w:val="both"/>
+        <w:textAlignment w:val="auto"/>
+        <w:rPr>
+          <w:rFonts w:hint="default"/>
+          <w:b w:val="0"/>
+          <w:bCs/>
+        </w:rPr>
+      </w:pPr>
+      <w:r>
+        <w:rPr>
+          <w:rFonts w:hint="default"/>
+          <w:b w:val="0"/>
+          <w:bCs/>
+        </w:rPr>
+        <w:t xml:space="preserve">Sistem Informasi Pelacakan Alumni menampilkan data </w:t>
+      </w:r>
+      <w:r>
+        <w:rPr>
+          <w:rFonts w:hint="default"/>
+          <w:b w:val="0"/>
+          <w:bCs/>
+          <w:lang w:val="en"/>
+        </w:rPr>
+        <w:t xml:space="preserve">alumni </w:t>
+      </w:r>
+      <w:r>
+        <w:rPr>
+          <w:rFonts w:hint="default"/>
+          <w:b w:val="0"/>
+          <w:bCs/>
+        </w:rPr>
+        <w:t xml:space="preserve">hasil </w:t>
+      </w:r>
+      <w:r>
+        <w:rPr>
+          <w:rFonts w:hint="default"/>
+          <w:b w:val="0"/>
+          <w:bCs/>
+          <w:lang w:val="en"/>
+        </w:rPr>
+        <w:t xml:space="preserve">Input Manual dan </w:t>
+      </w:r>
+      <w:r>
+        <w:rPr>
+          <w:rFonts w:hint="default"/>
+          <w:b w:val="0"/>
+          <w:bCs/>
+        </w:rPr>
+        <w:t>Scraping dari LinkedIn</w:t>
+      </w:r>
+      <w:r>
+        <w:rPr>
+          <w:rFonts w:hint="default"/>
+          <w:b w:val="0"/>
+          <w:bCs/>
+          <w:lang w:val="en"/>
+        </w:rPr>
+        <w:t>.</w:t>
+      </w:r>
+    </w:p>
+    <w:p>
+      <w:pPr>
+        <w:pStyle w:val="37"/>
+        <w:keepNext w:val="0"/>
+        <w:keepLines w:val="0"/>
+        <w:pageBreakBefore w:val="0"/>
+        <w:widowControl/>
+        <w:numPr>
+          <w:ilvl w:val="0"/>
+          <w:numId w:val="15"/>
+        </w:numPr>
+        <w:kinsoku/>
+        <w:wordWrap/>
+        <w:overflowPunct/>
+        <w:topLinePunct w:val="0"/>
+        <w:autoSpaceDE/>
+        <w:autoSpaceDN/>
+        <w:bidi w:val="0"/>
+        <w:adjustRightInd/>
+        <w:snapToGrid/>
+        <w:ind w:left="994" w:hanging="432"/>
+        <w:jc w:val="both"/>
+        <w:textAlignment w:val="auto"/>
+        <w:rPr>
+          <w:b w:val="0"/>
+          <w:bCs/>
+        </w:rPr>
+      </w:pPr>
+      <w:r>
+        <w:rPr>
+          <w:rFonts w:hint="default"/>
+          <w:b w:val="0"/>
+          <w:bCs/>
+        </w:rPr>
+        <w:t>Implementasi GraphQL berfokus pada bagaimana mengatasi masalah Under</w:t>
+      </w:r>
+      <w:r>
+        <w:rPr>
+          <w:rFonts w:hint="default"/>
+          <w:b w:val="0"/>
+          <w:bCs/>
+          <w:lang w:val="en"/>
+        </w:rPr>
+        <w:t>-</w:t>
+      </w:r>
+      <w:r>
+        <w:rPr>
+          <w:rFonts w:hint="default"/>
+          <w:b w:val="0"/>
+          <w:bCs/>
+        </w:rPr>
+        <w:t>fetching pada pendistribusian data.</w:t>
+      </w:r>
+    </w:p>
+    <w:p>
+      <w:pPr>
+        <w:pStyle w:val="37"/>
+        <w:keepNext w:val="0"/>
+        <w:keepLines w:val="0"/>
+        <w:pageBreakBefore w:val="0"/>
+        <w:widowControl/>
+        <w:numPr>
+          <w:ilvl w:val="0"/>
+          <w:numId w:val="15"/>
+        </w:numPr>
+        <w:kinsoku/>
+        <w:wordWrap/>
+        <w:overflowPunct/>
+        <w:topLinePunct w:val="0"/>
+        <w:autoSpaceDE/>
+        <w:autoSpaceDN/>
+        <w:bidi w:val="0"/>
+        <w:adjustRightInd/>
+        <w:snapToGrid/>
+        <w:ind w:left="994" w:hanging="432"/>
+        <w:jc w:val="both"/>
+        <w:textAlignment w:val="auto"/>
+        <w:rPr>
+          <w:b w:val="0"/>
+          <w:bCs/>
+        </w:rPr>
+      </w:pPr>
+      <w:r>
+        <w:rPr>
+          <w:rFonts w:hint="default"/>
+          <w:b w:val="0"/>
+          <w:bCs/>
+        </w:rPr>
+        <w:t>Teknologi yang digunakan adalah React.js untuk bagian frontend</w:t>
+      </w:r>
+      <w:r>
+        <w:rPr>
+          <w:rFonts w:hint="default"/>
+          <w:b w:val="0"/>
+          <w:bCs/>
+          <w:lang w:val="en"/>
+        </w:rPr>
+        <w:t xml:space="preserve">, </w:t>
+      </w:r>
+      <w:r>
+        <w:rPr>
+          <w:rFonts w:hint="default"/>
+          <w:b w:val="0"/>
+          <w:bCs/>
+        </w:rPr>
+        <w:t>Node.js untuk bagian backend</w:t>
+      </w:r>
+      <w:r>
+        <w:rPr>
+          <w:rFonts w:hint="default"/>
+          <w:b w:val="0"/>
+          <w:bCs/>
+          <w:lang w:val="en"/>
+        </w:rPr>
+        <w:t>, Selenium untuk scraping, dan Typescript sebagai bahasa pemrograman.</w:t>
+      </w:r>
+    </w:p>
+    <w:p>
+      <w:pPr>
+        <w:pStyle w:val="37"/>
+        <w:keepNext w:val="0"/>
+        <w:keepLines w:val="0"/>
+        <w:pageBreakBefore w:val="0"/>
+        <w:widowControl/>
+        <w:numPr>
+          <w:ilvl w:val="1"/>
           <w:numId w:val="12"/>
         </w:numPr>
-        <w:spacing w:before="120"/>
-        <w:ind w:left="567" w:hanging="567"/>
-      </w:pPr>
-      <w:r>
-        <w:t xml:space="preserve">Sub Sub Bab </w:t>
-      </w:r>
-    </w:p>
-    <w:p>
-      <w:pPr>
-        <w:pStyle w:val="37"/>
-        <w:numPr>
-          <w:ilvl w:val="3"/>
-          <w:numId w:val="12"/>
-        </w:numPr>
+        <w:kinsoku/>
+        <w:wordWrap/>
+        <w:overflowPunct/>
+        <w:topLinePunct w:val="0"/>
+        <w:autoSpaceDE/>
+        <w:autoSpaceDN/>
+        <w:bidi w:val="0"/>
+        <w:adjustRightInd/>
+        <w:snapToGrid/>
         <w:spacing w:before="240"/>
-        <w:ind w:left="567" w:hanging="580"/>
-      </w:pPr>
-      <w:r>
-        <w:t>Sub sub sub bab</w:t>
-      </w:r>
-    </w:p>
-    <w:p>
-      <w:pPr>
-        <w:pStyle w:val="38"/>
-      </w:pPr>
-      <w:r>
-        <w:t>Ini adalah teks sub sub bab 1.1.1 di mana margin kiri dimulai persis di tepi, namun pada alinea pertama menjorok ke dalam 1 cm.</w:t>
-      </w:r>
-    </w:p>
-    <w:p>
-      <w:pPr>
-        <w:pStyle w:val="37"/>
-        <w:numPr>
-          <w:ilvl w:val="3"/>
-          <w:numId w:val="12"/>
-        </w:numPr>
-        <w:ind w:left="567" w:hanging="567"/>
-      </w:pPr>
-      <w:r>
-        <w:t>Sub sub sub bab 1.1.2.2</w:t>
-      </w:r>
-    </w:p>
-    <w:p>
-      <w:pPr>
-        <w:pStyle w:val="7"/>
-      </w:pPr>
-    </w:p>
-    <w:p>
-      <w:pPr>
-        <w:pStyle w:val="7"/>
+        <w:ind w:left="562" w:hanging="562"/>
+        <w:textAlignment w:val="auto"/>
+        <w:rPr>
+          <w:b/>
+        </w:rPr>
+      </w:pPr>
+      <w:r>
+        <w:rPr>
+          <w:rFonts w:hint="default"/>
+          <w:b/>
+          <w:lang w:val="en"/>
+        </w:rPr>
+        <w:t>Sistematika Penulisan</w:t>
+      </w:r>
+    </w:p>
+    <w:p>
+      <w:pPr>
+        <w:pStyle w:val="41"/>
+        <w:rPr>
+          <w:rFonts w:hint="default"/>
+          <w:lang w:val="en"/>
+        </w:rPr>
+      </w:pPr>
+      <w:r>
+        <w:rPr>
+          <w:rFonts w:hint="default"/>
+          <w:lang w:val="en"/>
+        </w:rPr>
+        <w:t>....</w:t>
+      </w:r>
+    </w:p>
+    <w:p>
+      <w:pPr>
+        <w:pStyle w:val="41"/>
+        <w:ind w:left="0" w:leftChars="0" w:firstLine="0" w:firstLineChars="0"/>
+        <w:rPr>
+          <w:rFonts w:hint="default"/>
+          <w:lang w:val="en"/>
+        </w:rPr>
+      </w:pPr>
+    </w:p>
+    <w:p>
+      <w:pPr>
+        <w:pStyle w:val="41"/>
+        <w:ind w:left="0" w:leftChars="0" w:firstLine="0" w:firstLineChars="0"/>
         <w:sectPr>
           <w:headerReference r:id="rId25" w:type="first"/>
           <w:footerReference r:id="rId27" w:type="first"/>
@@ -6310,12 +7053,1228 @@
     </w:p>
     <w:p>
       <w:pPr>
+        <w:pStyle w:val="41"/>
+        <w:ind w:left="0" w:leftChars="0" w:firstLine="0" w:firstLineChars="0"/>
+        <w:jc w:val="center"/>
+        <w:rPr>
+          <w:b/>
+          <w:sz w:val="28"/>
+          <w:lang w:val="en-US"/>
+        </w:rPr>
+      </w:pPr>
+      <w:r>
+        <w:rPr>
+          <w:b/>
+          <w:sz w:val="28"/>
+        </w:rPr>
+        <w:t>BAB I</w:t>
+      </w:r>
+      <w:r>
+        <w:rPr>
+          <w:b/>
+          <w:sz w:val="28"/>
+          <w:lang w:val="en-US"/>
+        </w:rPr>
+        <w:t>I</w:t>
+      </w:r>
+      <w:r>
+        <w:rPr>
+          <w:b/>
+          <w:sz w:val="28"/>
+        </w:rPr>
+        <w:t xml:space="preserve">. </w:t>
+      </w:r>
+      <w:r>
+        <w:rPr>
+          <w:b/>
+          <w:sz w:val="28"/>
+          <w:lang w:val="en-US"/>
+        </w:rPr>
+        <w:t>LANDASAN TEORI</w:t>
+      </w:r>
+    </w:p>
+    <w:p>
+      <w:pPr>
+        <w:pStyle w:val="41"/>
+        <w:ind w:left="0" w:leftChars="0" w:firstLine="0" w:firstLineChars="0"/>
+        <w:jc w:val="left"/>
+        <w:rPr>
+          <w:b w:val="0"/>
+          <w:bCs/>
+          <w:sz w:val="24"/>
+          <w:szCs w:val="24"/>
+          <w:lang w:val="en-US"/>
+        </w:rPr>
+      </w:pPr>
+    </w:p>
+    <w:p>
+      <w:pPr>
+        <w:pStyle w:val="41"/>
+        <w:numPr>
+          <w:numId w:val="0"/>
+        </w:numPr>
+        <w:ind w:leftChars="0"/>
+        <w:jc w:val="left"/>
+        <w:rPr>
+          <w:rFonts w:hint="default"/>
+          <w:b w:val="0"/>
+          <w:bCs/>
+          <w:sz w:val="24"/>
+          <w:szCs w:val="24"/>
+          <w:lang w:val="en"/>
+        </w:rPr>
+      </w:pPr>
+      <w:r>
+        <w:rPr>
+          <w:rFonts w:hint="default"/>
+          <w:b w:val="0"/>
+          <w:bCs/>
+          <w:sz w:val="24"/>
+          <w:szCs w:val="24"/>
+          <w:lang w:val="en"/>
+        </w:rPr>
+        <w:t>Sejauh ini, penulis menemukan 5 jurnal yang membahas mengenai graphQL. Jurnal - jurnal tersebut adalah:</w:t>
+      </w:r>
+    </w:p>
+    <w:p>
+      <w:pPr>
+        <w:pStyle w:val="41"/>
+        <w:keepNext w:val="0"/>
+        <w:keepLines w:val="0"/>
+        <w:pageBreakBefore w:val="0"/>
+        <w:widowControl/>
+        <w:numPr>
+          <w:ilvl w:val="0"/>
+          <w:numId w:val="16"/>
+        </w:numPr>
+        <w:kinsoku/>
+        <w:wordWrap/>
+        <w:overflowPunct/>
+        <w:topLinePunct w:val="0"/>
+        <w:autoSpaceDE/>
+        <w:autoSpaceDN/>
+        <w:bidi w:val="0"/>
+        <w:adjustRightInd/>
+        <w:snapToGrid/>
+        <w:ind w:left="432" w:leftChars="0" w:hanging="432"/>
+        <w:jc w:val="both"/>
+        <w:textAlignment w:val="auto"/>
+        <w:rPr>
+          <w:rFonts w:hint="default"/>
+          <w:b w:val="0"/>
+          <w:bCs/>
+          <w:sz w:val="24"/>
+          <w:szCs w:val="24"/>
+          <w:lang w:val="en"/>
+        </w:rPr>
+      </w:pPr>
+      <w:r>
+        <w:rPr>
+          <w:rFonts w:hint="default"/>
+          <w:b w:val="0"/>
+          <w:bCs/>
+          <w:sz w:val="24"/>
+          <w:szCs w:val="24"/>
+          <w:lang w:val="en"/>
+        </w:rPr>
+        <w:t>“</w:t>
+      </w:r>
+      <w:r>
+        <w:rPr>
+          <w:rFonts w:hint="default"/>
+          <w:b w:val="0"/>
+          <w:bCs/>
+          <w:i/>
+          <w:iCs/>
+          <w:sz w:val="24"/>
+          <w:szCs w:val="24"/>
+          <w:lang w:val="en"/>
+        </w:rPr>
+        <w:t>An Initial Analysis of Facebook’s GraphQL Language</w:t>
+      </w:r>
+      <w:r>
+        <w:rPr>
+          <w:rFonts w:hint="default"/>
+          <w:b w:val="0"/>
+          <w:bCs/>
+          <w:sz w:val="24"/>
+          <w:szCs w:val="24"/>
+          <w:lang w:val="en"/>
+        </w:rPr>
+        <w:t>” bertujuan untuk memahami bahasa Graph milik GraphQL dan menunjukkan bahwa bahasa tersebut memiliki kompleksitas yang rendah (Hartig, Pérez, 2017).</w:t>
+      </w:r>
+    </w:p>
+    <w:p>
+      <w:pPr>
+        <w:pStyle w:val="41"/>
+        <w:keepNext w:val="0"/>
+        <w:keepLines w:val="0"/>
+        <w:pageBreakBefore w:val="0"/>
+        <w:widowControl/>
+        <w:numPr>
+          <w:ilvl w:val="0"/>
+          <w:numId w:val="16"/>
+        </w:numPr>
+        <w:kinsoku/>
+        <w:wordWrap/>
+        <w:overflowPunct/>
+        <w:topLinePunct w:val="0"/>
+        <w:autoSpaceDE/>
+        <w:autoSpaceDN/>
+        <w:bidi w:val="0"/>
+        <w:adjustRightInd/>
+        <w:snapToGrid/>
+        <w:ind w:left="432" w:leftChars="0" w:hanging="432"/>
+        <w:jc w:val="both"/>
+        <w:textAlignment w:val="auto"/>
+        <w:rPr>
+          <w:rFonts w:hint="default"/>
+          <w:b w:val="0"/>
+          <w:bCs/>
+          <w:sz w:val="24"/>
+          <w:szCs w:val="24"/>
+          <w:lang w:val="en"/>
+        </w:rPr>
+      </w:pPr>
+      <w:r>
+        <w:rPr>
+          <w:rFonts w:hint="default"/>
+          <w:b w:val="0"/>
+          <w:bCs/>
+          <w:sz w:val="24"/>
+          <w:szCs w:val="24"/>
+          <w:lang w:val="en"/>
+        </w:rPr>
+        <w:t>“</w:t>
+      </w:r>
+      <w:r>
+        <w:rPr>
+          <w:rFonts w:hint="default"/>
+          <w:b w:val="0"/>
+          <w:bCs/>
+          <w:i/>
+          <w:iCs/>
+          <w:sz w:val="24"/>
+          <w:szCs w:val="24"/>
+          <w:lang w:val="en"/>
+        </w:rPr>
+        <w:t>API Design in Distributed Systems: A Comparison between GraphQL and REST</w:t>
+      </w:r>
+      <w:r>
+        <w:rPr>
+          <w:rFonts w:hint="default"/>
+          <w:b w:val="0"/>
+          <w:bCs/>
+          <w:sz w:val="24"/>
+          <w:szCs w:val="24"/>
+          <w:lang w:val="en"/>
+        </w:rPr>
+        <w:t>” bertujuan untuk membandingkan REST API dan GraphQL (Eizinger, 2017).</w:t>
+      </w:r>
+    </w:p>
+    <w:p>
+      <w:pPr>
+        <w:pStyle w:val="41"/>
+        <w:keepNext w:val="0"/>
+        <w:keepLines w:val="0"/>
+        <w:pageBreakBefore w:val="0"/>
+        <w:widowControl/>
+        <w:numPr>
+          <w:ilvl w:val="0"/>
+          <w:numId w:val="16"/>
+        </w:numPr>
+        <w:kinsoku/>
+        <w:wordWrap/>
+        <w:overflowPunct/>
+        <w:topLinePunct w:val="0"/>
+        <w:autoSpaceDE/>
+        <w:autoSpaceDN/>
+        <w:bidi w:val="0"/>
+        <w:adjustRightInd/>
+        <w:snapToGrid/>
+        <w:ind w:left="432" w:leftChars="0" w:hanging="432"/>
+        <w:jc w:val="both"/>
+        <w:textAlignment w:val="auto"/>
+        <w:rPr>
+          <w:rFonts w:hint="default"/>
+          <w:b w:val="0"/>
+          <w:bCs/>
+          <w:sz w:val="24"/>
+          <w:szCs w:val="24"/>
+          <w:lang w:val="en"/>
+        </w:rPr>
+      </w:pPr>
+      <w:r>
+        <w:rPr>
+          <w:rFonts w:hint="default"/>
+          <w:b w:val="0"/>
+          <w:bCs/>
+          <w:sz w:val="24"/>
+          <w:szCs w:val="24"/>
+          <w:lang w:val="en"/>
+        </w:rPr>
+        <w:t>“</w:t>
+      </w:r>
+      <w:r>
+        <w:rPr>
+          <w:rFonts w:hint="default"/>
+          <w:b w:val="0"/>
+          <w:bCs/>
+          <w:i/>
+          <w:iCs/>
+          <w:sz w:val="24"/>
+          <w:szCs w:val="24"/>
+          <w:lang w:val="en"/>
+        </w:rPr>
+        <w:t>Improving the OEEU’s data-driven technological ecosystem’s interoperability with GraphQL</w:t>
+      </w:r>
+      <w:r>
+        <w:rPr>
+          <w:rFonts w:hint="default"/>
+          <w:b w:val="0"/>
+          <w:bCs/>
+          <w:sz w:val="24"/>
+          <w:szCs w:val="24"/>
+          <w:lang w:val="en"/>
+        </w:rPr>
+        <w:t xml:space="preserve">” yaitu menerapkan GraphQL pada Observatory of Employment and Employability, sebuah grup riset untuk lulusan universitas di Spanyol. Hasil dari penerapan GraphQL menunjukkan peningkatan performa, </w:t>
+      </w:r>
+      <w:r>
+        <w:rPr>
+          <w:rFonts w:hint="default"/>
+          <w:b w:val="0"/>
+          <w:bCs/>
+          <w:i/>
+          <w:iCs/>
+          <w:sz w:val="24"/>
+          <w:szCs w:val="24"/>
+          <w:lang w:val="en"/>
+        </w:rPr>
+        <w:t>flexibility</w:t>
+      </w:r>
+      <w:r>
+        <w:rPr>
+          <w:rFonts w:hint="default"/>
+          <w:b w:val="0"/>
+          <w:bCs/>
+          <w:sz w:val="24"/>
+          <w:szCs w:val="24"/>
+          <w:lang w:val="en"/>
+        </w:rPr>
+        <w:t xml:space="preserve">, dan </w:t>
+      </w:r>
+      <w:r>
+        <w:rPr>
+          <w:rFonts w:hint="default"/>
+          <w:b w:val="0"/>
+          <w:bCs/>
+          <w:i/>
+          <w:iCs/>
+          <w:sz w:val="24"/>
+          <w:szCs w:val="24"/>
+          <w:lang w:val="en"/>
+        </w:rPr>
+        <w:t>maintainability</w:t>
+      </w:r>
+      <w:r>
+        <w:rPr>
+          <w:rFonts w:hint="default"/>
+          <w:b w:val="0"/>
+          <w:bCs/>
+          <w:sz w:val="24"/>
+          <w:szCs w:val="24"/>
+          <w:lang w:val="en"/>
+        </w:rPr>
+        <w:t xml:space="preserve"> (Vazquez, Cruz, García, 2017).</w:t>
+      </w:r>
+    </w:p>
+    <w:p>
+      <w:pPr>
+        <w:pStyle w:val="41"/>
+        <w:keepNext w:val="0"/>
+        <w:keepLines w:val="0"/>
+        <w:pageBreakBefore w:val="0"/>
+        <w:widowControl/>
+        <w:numPr>
+          <w:ilvl w:val="0"/>
+          <w:numId w:val="16"/>
+        </w:numPr>
+        <w:kinsoku/>
+        <w:wordWrap/>
+        <w:overflowPunct/>
+        <w:topLinePunct w:val="0"/>
+        <w:autoSpaceDE/>
+        <w:autoSpaceDN/>
+        <w:bidi w:val="0"/>
+        <w:adjustRightInd/>
+        <w:snapToGrid/>
+        <w:ind w:left="432" w:leftChars="0" w:hanging="432"/>
+        <w:jc w:val="both"/>
+        <w:textAlignment w:val="auto"/>
+        <w:rPr>
+          <w:rFonts w:hint="default"/>
+          <w:b w:val="0"/>
+          <w:bCs/>
+          <w:sz w:val="24"/>
+          <w:szCs w:val="24"/>
+          <w:lang w:val="en"/>
+        </w:rPr>
+      </w:pPr>
+      <w:r>
+        <w:rPr>
+          <w:rFonts w:hint="default"/>
+          <w:b w:val="0"/>
+          <w:bCs/>
+          <w:sz w:val="24"/>
+          <w:szCs w:val="24"/>
+          <w:lang w:val="en"/>
+        </w:rPr>
+        <w:t>“</w:t>
+      </w:r>
+      <w:r>
+        <w:rPr>
+          <w:rFonts w:hint="default"/>
+          <w:b w:val="0"/>
+          <w:bCs/>
+          <w:i/>
+          <w:iCs/>
+          <w:sz w:val="24"/>
+          <w:szCs w:val="24"/>
+          <w:lang w:val="en"/>
+        </w:rPr>
+        <w:t>Performance of frameworks for declarative data fetching: An evaluation of Falcor and Relay+GraphQL</w:t>
+      </w:r>
+      <w:r>
+        <w:rPr>
+          <w:rFonts w:hint="default"/>
+          <w:b w:val="0"/>
+          <w:bCs/>
+          <w:sz w:val="24"/>
+          <w:szCs w:val="24"/>
+          <w:lang w:val="en"/>
+        </w:rPr>
+        <w:t xml:space="preserve">” membahas tentang perbandingan performa pengambilan data menggunakan Falcor, dan Relay+GraphQL. Falcor merupakan produk buatan Netflix yang juga dapat membantu pengambilan data dari </w:t>
+      </w:r>
+      <w:r>
+        <w:rPr>
+          <w:rFonts w:hint="default"/>
+          <w:b w:val="0"/>
+          <w:bCs/>
+          <w:i/>
+          <w:iCs/>
+          <w:sz w:val="24"/>
+          <w:szCs w:val="24"/>
+          <w:lang w:val="en"/>
+        </w:rPr>
+        <w:t xml:space="preserve">backend </w:t>
+      </w:r>
+      <w:r>
+        <w:rPr>
+          <w:rFonts w:hint="default"/>
+          <w:b w:val="0"/>
+          <w:bCs/>
+          <w:sz w:val="24"/>
+          <w:szCs w:val="24"/>
+          <w:lang w:val="en"/>
+        </w:rPr>
+        <w:t xml:space="preserve">ke </w:t>
+      </w:r>
+      <w:r>
+        <w:rPr>
+          <w:rFonts w:hint="default"/>
+          <w:b w:val="0"/>
+          <w:bCs/>
+          <w:i/>
+          <w:iCs/>
+          <w:sz w:val="24"/>
+          <w:szCs w:val="24"/>
+          <w:lang w:val="en"/>
+        </w:rPr>
+        <w:t>frontend</w:t>
+      </w:r>
+      <w:r>
+        <w:rPr>
+          <w:rFonts w:hint="default"/>
+          <w:b w:val="0"/>
+          <w:bCs/>
+          <w:sz w:val="24"/>
+          <w:szCs w:val="24"/>
+          <w:lang w:val="en"/>
+        </w:rPr>
+        <w:t xml:space="preserve">. Sedangkan Relay adalah sebuah </w:t>
+      </w:r>
+      <w:r>
+        <w:rPr>
+          <w:rFonts w:hint="default"/>
+          <w:b w:val="0"/>
+          <w:bCs/>
+          <w:i/>
+          <w:iCs/>
+          <w:sz w:val="24"/>
+          <w:szCs w:val="24"/>
+          <w:lang w:val="en"/>
+        </w:rPr>
+        <w:t>framework</w:t>
+      </w:r>
+      <w:r>
+        <w:rPr>
+          <w:rFonts w:hint="default"/>
+          <w:b w:val="0"/>
+          <w:bCs/>
+          <w:sz w:val="24"/>
+          <w:szCs w:val="24"/>
+          <w:lang w:val="en"/>
+        </w:rPr>
+        <w:t xml:space="preserve"> untuk mempermudah pengambilan data dari sisi </w:t>
+      </w:r>
+      <w:r>
+        <w:rPr>
+          <w:rFonts w:hint="default"/>
+          <w:b w:val="0"/>
+          <w:bCs/>
+          <w:i/>
+          <w:iCs/>
+          <w:sz w:val="24"/>
+          <w:szCs w:val="24"/>
+          <w:lang w:val="en"/>
+        </w:rPr>
+        <w:t>client</w:t>
+      </w:r>
+      <w:r>
+        <w:rPr>
+          <w:rFonts w:hint="default"/>
+          <w:b w:val="0"/>
+          <w:bCs/>
+          <w:sz w:val="24"/>
+          <w:szCs w:val="24"/>
+          <w:lang w:val="en"/>
+        </w:rPr>
+        <w:t xml:space="preserve"> (Cederlund, 2016).</w:t>
+      </w:r>
+    </w:p>
+    <w:p>
+      <w:pPr>
+        <w:pStyle w:val="41"/>
+        <w:keepNext w:val="0"/>
+        <w:keepLines w:val="0"/>
+        <w:pageBreakBefore w:val="0"/>
+        <w:widowControl/>
+        <w:numPr>
+          <w:ilvl w:val="0"/>
+          <w:numId w:val="16"/>
+        </w:numPr>
+        <w:kinsoku/>
+        <w:wordWrap/>
+        <w:overflowPunct/>
+        <w:topLinePunct w:val="0"/>
+        <w:autoSpaceDE/>
+        <w:autoSpaceDN/>
+        <w:bidi w:val="0"/>
+        <w:adjustRightInd/>
+        <w:snapToGrid/>
+        <w:ind w:left="432" w:leftChars="0" w:hanging="432"/>
+        <w:jc w:val="both"/>
+        <w:textAlignment w:val="auto"/>
+        <w:rPr>
+          <w:rFonts w:hint="default"/>
+          <w:b w:val="0"/>
+          <w:bCs/>
+          <w:sz w:val="24"/>
+          <w:szCs w:val="24"/>
+          <w:lang w:val="en"/>
+        </w:rPr>
+      </w:pPr>
+      <w:r>
+        <w:rPr>
+          <w:rFonts w:hint="default"/>
+          <w:b w:val="0"/>
+          <w:bCs/>
+          <w:sz w:val="24"/>
+          <w:szCs w:val="24"/>
+          <w:lang w:val="en"/>
+        </w:rPr>
+        <w:t>“</w:t>
+      </w:r>
+      <w:r>
+        <w:rPr>
+          <w:rFonts w:hint="default"/>
+          <w:b w:val="0"/>
+          <w:bCs/>
+          <w:i/>
+          <w:iCs/>
+          <w:sz w:val="24"/>
+          <w:szCs w:val="24"/>
+          <w:lang w:val="en"/>
+        </w:rPr>
+        <w:t>Using GraphQL for Content Delivery in Kentico Cloud</w:t>
+      </w:r>
+      <w:r>
+        <w:rPr>
+          <w:rFonts w:hint="default"/>
+          <w:b w:val="0"/>
+          <w:bCs/>
+          <w:sz w:val="24"/>
+          <w:szCs w:val="24"/>
+          <w:lang w:val="en"/>
+        </w:rPr>
+        <w:t xml:space="preserve">” bertujuan untuk meriset GraphQL sebagai alternatif untuk mengantar konten pada Kentico Cloud, selain menggunakan API yang sudah disediakan oleh Kentico Cloud, yaitu sebuah CMS online yang menyediakan konten sebagai </w:t>
+      </w:r>
+      <w:r>
+        <w:rPr>
+          <w:rFonts w:hint="default"/>
+          <w:b w:val="0"/>
+          <w:bCs/>
+          <w:i/>
+          <w:iCs/>
+          <w:sz w:val="24"/>
+          <w:szCs w:val="24"/>
+          <w:lang w:val="en"/>
+        </w:rPr>
+        <w:t>service</w:t>
+      </w:r>
+      <w:r>
+        <w:rPr>
+          <w:rFonts w:hint="default"/>
+          <w:b w:val="0"/>
+          <w:bCs/>
+          <w:sz w:val="24"/>
+          <w:szCs w:val="24"/>
+          <w:lang w:val="en"/>
+        </w:rPr>
+        <w:t>. Kentico menyediakan REST API untuk melakukan pengambilan data, namun di sini, dicoba diterapkan GraphQL (Čechák, 2017).</w:t>
+      </w:r>
+    </w:p>
+    <w:p>
+      <w:pPr>
+        <w:pStyle w:val="41"/>
+        <w:keepNext w:val="0"/>
+        <w:keepLines w:val="0"/>
+        <w:pageBreakBefore w:val="0"/>
+        <w:widowControl/>
+        <w:numPr>
+          <w:numId w:val="0"/>
+        </w:numPr>
+        <w:kinsoku/>
+        <w:wordWrap/>
+        <w:overflowPunct/>
+        <w:topLinePunct w:val="0"/>
+        <w:autoSpaceDE/>
+        <w:autoSpaceDN/>
+        <w:bidi w:val="0"/>
+        <w:adjustRightInd/>
+        <w:snapToGrid/>
+        <w:spacing w:after="0" w:line="360" w:lineRule="auto"/>
+        <w:contextualSpacing/>
+        <w:jc w:val="left"/>
+        <w:textAlignment w:val="auto"/>
+        <w:rPr>
+          <w:rFonts w:hint="default"/>
+          <w:b w:val="0"/>
+          <w:bCs/>
+          <w:sz w:val="24"/>
+          <w:szCs w:val="24"/>
+          <w:lang w:val="en"/>
+        </w:rPr>
+      </w:pPr>
+    </w:p>
+    <w:p>
+      <w:pPr>
+        <w:pStyle w:val="41"/>
+        <w:keepNext w:val="0"/>
+        <w:keepLines w:val="0"/>
+        <w:pageBreakBefore w:val="0"/>
+        <w:widowControl/>
+        <w:numPr>
+          <w:numId w:val="0"/>
+        </w:numPr>
+        <w:kinsoku/>
+        <w:wordWrap/>
+        <w:overflowPunct/>
+        <w:topLinePunct w:val="0"/>
+        <w:autoSpaceDE/>
+        <w:autoSpaceDN/>
+        <w:bidi w:val="0"/>
+        <w:adjustRightInd/>
+        <w:snapToGrid/>
+        <w:spacing w:after="0" w:line="360" w:lineRule="auto"/>
+        <w:contextualSpacing/>
+        <w:jc w:val="left"/>
+        <w:textAlignment w:val="auto"/>
+        <w:rPr>
+          <w:rFonts w:hint="default"/>
+          <w:b w:val="0"/>
+          <w:bCs/>
+          <w:sz w:val="24"/>
+          <w:szCs w:val="24"/>
+          <w:lang w:val="en"/>
+        </w:rPr>
+      </w:pPr>
+    </w:p>
+    <w:p>
+      <w:pPr>
+        <w:pStyle w:val="41"/>
+        <w:keepNext w:val="0"/>
+        <w:keepLines w:val="0"/>
+        <w:pageBreakBefore w:val="0"/>
+        <w:widowControl/>
+        <w:numPr>
+          <w:numId w:val="0"/>
+        </w:numPr>
+        <w:kinsoku/>
+        <w:wordWrap/>
+        <w:overflowPunct/>
+        <w:topLinePunct w:val="0"/>
+        <w:autoSpaceDE/>
+        <w:autoSpaceDN/>
+        <w:bidi w:val="0"/>
+        <w:adjustRightInd/>
+        <w:snapToGrid/>
+        <w:spacing w:after="0" w:line="360" w:lineRule="auto"/>
+        <w:contextualSpacing/>
+        <w:jc w:val="left"/>
+        <w:textAlignment w:val="auto"/>
+        <w:rPr>
+          <w:rFonts w:hint="default"/>
+          <w:b w:val="0"/>
+          <w:bCs/>
+          <w:sz w:val="24"/>
+          <w:szCs w:val="24"/>
+          <w:lang w:val="en"/>
+        </w:rPr>
+      </w:pPr>
+    </w:p>
+    <w:p>
+      <w:pPr>
+        <w:pStyle w:val="41"/>
+        <w:keepNext w:val="0"/>
+        <w:keepLines w:val="0"/>
+        <w:pageBreakBefore w:val="0"/>
+        <w:widowControl/>
+        <w:numPr>
+          <w:numId w:val="0"/>
+        </w:numPr>
+        <w:kinsoku/>
+        <w:wordWrap/>
+        <w:overflowPunct/>
+        <w:topLinePunct w:val="0"/>
+        <w:autoSpaceDE/>
+        <w:autoSpaceDN/>
+        <w:bidi w:val="0"/>
+        <w:adjustRightInd/>
+        <w:snapToGrid/>
+        <w:spacing w:after="0" w:line="360" w:lineRule="auto"/>
+        <w:contextualSpacing/>
+        <w:jc w:val="left"/>
+        <w:textAlignment w:val="auto"/>
+        <w:rPr>
+          <w:rFonts w:hint="default"/>
+          <w:b w:val="0"/>
+          <w:bCs/>
+          <w:sz w:val="24"/>
+          <w:szCs w:val="24"/>
+          <w:lang w:val="en"/>
+        </w:rPr>
+      </w:pPr>
+    </w:p>
+    <w:p>
+      <w:pPr>
+        <w:pStyle w:val="41"/>
+        <w:keepNext w:val="0"/>
+        <w:keepLines w:val="0"/>
+        <w:pageBreakBefore w:val="0"/>
+        <w:widowControl/>
+        <w:numPr>
+          <w:numId w:val="0"/>
+        </w:numPr>
+        <w:kinsoku/>
+        <w:wordWrap/>
+        <w:overflowPunct/>
+        <w:topLinePunct w:val="0"/>
+        <w:autoSpaceDE/>
+        <w:autoSpaceDN/>
+        <w:bidi w:val="0"/>
+        <w:adjustRightInd/>
+        <w:snapToGrid/>
+        <w:spacing w:after="0" w:line="360" w:lineRule="auto"/>
+        <w:contextualSpacing/>
+        <w:jc w:val="left"/>
+        <w:textAlignment w:val="auto"/>
+        <w:rPr>
+          <w:rFonts w:hint="default"/>
+          <w:b w:val="0"/>
+          <w:bCs/>
+          <w:sz w:val="24"/>
+          <w:szCs w:val="24"/>
+          <w:lang w:val="en"/>
+        </w:rPr>
+        <w:sectPr>
+          <w:pgSz w:w="11907" w:h="16839"/>
+          <w:pgMar w:top="1701" w:right="1701" w:bottom="1701" w:left="2268" w:header="720" w:footer="720" w:gutter="0"/>
+          <w:pgNumType w:start="1"/>
+          <w:cols w:space="720" w:num="1"/>
+          <w:titlePg/>
+          <w:docGrid w:linePitch="360" w:charSpace="0"/>
+        </w:sectPr>
+      </w:pPr>
+    </w:p>
+    <w:p>
+      <w:pPr>
+        <w:pStyle w:val="41"/>
+        <w:ind w:left="0" w:leftChars="0" w:firstLine="0" w:firstLineChars="0"/>
+        <w:jc w:val="center"/>
+        <w:rPr>
+          <w:rFonts w:hint="default"/>
+          <w:b/>
+          <w:sz w:val="28"/>
+          <w:lang w:val="en"/>
+        </w:rPr>
+      </w:pPr>
+      <w:r>
+        <w:rPr>
+          <w:b/>
+          <w:sz w:val="28"/>
+        </w:rPr>
+        <w:t>BAB I</w:t>
+      </w:r>
+      <w:r>
+        <w:rPr>
+          <w:b/>
+          <w:sz w:val="28"/>
+          <w:lang w:val="en-US"/>
+        </w:rPr>
+        <w:t>I</w:t>
+      </w:r>
+      <w:r>
+        <w:rPr>
+          <w:rFonts w:hint="default"/>
+          <w:b/>
+          <w:sz w:val="28"/>
+          <w:lang w:val="en"/>
+        </w:rPr>
+        <w:t>I</w:t>
+      </w:r>
+      <w:r>
+        <w:rPr>
+          <w:b/>
+          <w:sz w:val="28"/>
+        </w:rPr>
+        <w:t xml:space="preserve">. </w:t>
+      </w:r>
+      <w:r>
+        <w:rPr>
+          <w:rFonts w:hint="default"/>
+          <w:b/>
+          <w:sz w:val="28"/>
+          <w:lang w:val="en"/>
+        </w:rPr>
+        <w:t>METODOLOGI PENELITIAN</w:t>
+      </w:r>
+    </w:p>
+    <w:p>
+      <w:pPr>
+        <w:pStyle w:val="41"/>
+        <w:keepNext w:val="0"/>
+        <w:keepLines w:val="0"/>
+        <w:pageBreakBefore w:val="0"/>
+        <w:widowControl/>
+        <w:numPr>
+          <w:numId w:val="0"/>
+        </w:numPr>
+        <w:kinsoku/>
+        <w:wordWrap/>
+        <w:overflowPunct/>
+        <w:topLinePunct w:val="0"/>
+        <w:autoSpaceDE/>
+        <w:autoSpaceDN/>
+        <w:bidi w:val="0"/>
+        <w:adjustRightInd/>
+        <w:snapToGrid/>
+        <w:spacing w:before="4321" w:beforeLines="1200"/>
+        <w:ind w:leftChars="0"/>
+        <w:jc w:val="left"/>
+        <w:textAlignment w:val="auto"/>
+        <w:rPr>
+          <w:rFonts w:hint="default"/>
+          <w:b w:val="0"/>
+          <w:bCs/>
+          <w:sz w:val="24"/>
+          <w:szCs w:val="24"/>
+          <w:lang w:val="en"/>
+        </w:rPr>
+      </w:pPr>
+    </w:p>
+    <w:p>
+      <w:pPr>
+        <w:pStyle w:val="41"/>
+        <w:keepNext w:val="0"/>
+        <w:keepLines w:val="0"/>
+        <w:pageBreakBefore w:val="0"/>
+        <w:widowControl/>
+        <w:numPr>
+          <w:ilvl w:val="1"/>
+          <w:numId w:val="17"/>
+        </w:numPr>
+        <w:kinsoku/>
+        <w:wordWrap/>
+        <w:overflowPunct/>
+        <w:topLinePunct w:val="0"/>
+        <w:autoSpaceDE/>
+        <w:autoSpaceDN/>
+        <w:bidi w:val="0"/>
+        <w:adjustRightInd/>
+        <w:snapToGrid/>
+        <w:spacing w:before="4321" w:beforeLines="1200"/>
+        <w:ind w:left="562" w:leftChars="0" w:hanging="562" w:firstLineChars="0"/>
+        <w:jc w:val="left"/>
+        <w:textAlignment w:val="auto"/>
+        <w:rPr>
+          <w:rFonts w:hint="default"/>
+          <w:b/>
+          <w:bCs w:val="0"/>
+          <w:sz w:val="24"/>
+          <w:szCs w:val="24"/>
+          <w:lang w:val="en"/>
+        </w:rPr>
+      </w:pPr>
+      <w:r>
+        <w:rPr>
+          <w:rFonts w:hint="default"/>
+          <w:b/>
+          <w:bCs w:val="0"/>
+          <w:sz w:val="24"/>
+          <w:szCs w:val="24"/>
+          <w:lang w:val="en"/>
+        </w:rPr>
+        <w:t>Metode Pengambilan Data</w:t>
+      </w:r>
+    </w:p>
+    <w:p>
+      <w:pPr>
+        <w:pStyle w:val="41"/>
+        <w:keepNext w:val="0"/>
+        <w:keepLines w:val="0"/>
+        <w:pageBreakBefore w:val="0"/>
+        <w:widowControl/>
+        <w:numPr>
+          <w:numId w:val="0"/>
+        </w:numPr>
+        <w:kinsoku/>
+        <w:wordWrap/>
+        <w:overflowPunct/>
+        <w:topLinePunct w:val="0"/>
+        <w:autoSpaceDE/>
+        <w:autoSpaceDN/>
+        <w:bidi w:val="0"/>
+        <w:adjustRightInd/>
+        <w:snapToGrid/>
+        <w:spacing w:before="4321" w:beforeLines="1200"/>
+        <w:ind w:firstLine="562" w:firstLineChars="0"/>
+        <w:jc w:val="both"/>
+        <w:textAlignment w:val="auto"/>
+        <w:rPr>
+          <w:rFonts w:hint="default"/>
+          <w:b w:val="0"/>
+          <w:bCs/>
+          <w:sz w:val="24"/>
+          <w:szCs w:val="24"/>
+          <w:lang w:val="en"/>
+        </w:rPr>
+      </w:pPr>
+      <w:r>
+        <w:rPr>
+          <w:rFonts w:hint="default"/>
+          <w:b w:val="0"/>
+          <w:bCs/>
+          <w:sz w:val="24"/>
+          <w:szCs w:val="24"/>
+          <w:lang w:val="en"/>
+        </w:rPr>
+        <w:t>Pengambilan data dilakukan dengan cara scraping pada situs Linkedin dan input secara manual melalui sistem informasi yang akan dibuat.</w:t>
+      </w:r>
+    </w:p>
+    <w:p>
+      <w:pPr>
+        <w:pStyle w:val="41"/>
+        <w:keepNext w:val="0"/>
+        <w:keepLines w:val="0"/>
+        <w:pageBreakBefore w:val="0"/>
+        <w:widowControl/>
+        <w:numPr>
+          <w:numId w:val="0"/>
+        </w:numPr>
+        <w:kinsoku/>
+        <w:wordWrap/>
+        <w:overflowPunct/>
+        <w:topLinePunct w:val="0"/>
+        <w:autoSpaceDE/>
+        <w:autoSpaceDN/>
+        <w:bidi w:val="0"/>
+        <w:adjustRightInd/>
+        <w:snapToGrid/>
+        <w:spacing w:before="4321" w:beforeLines="1200"/>
+        <w:ind w:firstLine="562" w:firstLineChars="0"/>
+        <w:jc w:val="both"/>
+        <w:textAlignment w:val="auto"/>
+        <w:rPr>
+          <w:rFonts w:hint="default"/>
+          <w:b w:val="0"/>
+          <w:bCs/>
+          <w:sz w:val="24"/>
+          <w:szCs w:val="24"/>
+          <w:lang w:val="en"/>
+        </w:rPr>
+      </w:pPr>
+      <w:r>
+        <w:rPr>
+          <w:rFonts w:hint="default"/>
+          <w:b w:val="0"/>
+          <w:bCs/>
+          <w:sz w:val="24"/>
+          <w:szCs w:val="24"/>
+          <w:lang w:val="en"/>
+        </w:rPr>
+        <w:t>Pada pengambilan data di Linkedin, data yang diambil adalah data mahasiswa yang sudah mendaftarkan Politeknik Negeri Malang sebagai riwayat pendidikan mereka. Mekanisme pengambilan datanya adalah dengan menggunakan bot untuk melakukan login terotomatisasi, kemudian masuk ke halaman Politeknik Negeri Malang, lalu membuka halaman detail setiap card dari mahasiswa yang muncul. Dari halaman detail yang sudah dibuka, akan diambil data-data yang diperlukan.</w:t>
+      </w:r>
+    </w:p>
+    <w:p>
+      <w:pPr>
+        <w:pStyle w:val="41"/>
+        <w:keepNext w:val="0"/>
+        <w:keepLines w:val="0"/>
+        <w:pageBreakBefore w:val="0"/>
+        <w:widowControl/>
+        <w:numPr>
+          <w:numId w:val="0"/>
+        </w:numPr>
+        <w:kinsoku/>
+        <w:wordWrap/>
+        <w:overflowPunct/>
+        <w:topLinePunct w:val="0"/>
+        <w:autoSpaceDE/>
+        <w:autoSpaceDN/>
+        <w:bidi w:val="0"/>
+        <w:adjustRightInd/>
+        <w:snapToGrid/>
+        <w:spacing w:before="4321" w:beforeLines="1200"/>
+        <w:ind w:firstLine="562" w:firstLineChars="0"/>
+        <w:jc w:val="both"/>
+        <w:textAlignment w:val="auto"/>
+        <w:rPr>
+          <w:rFonts w:hint="default"/>
+          <w:b w:val="0"/>
+          <w:bCs/>
+          <w:sz w:val="24"/>
+          <w:szCs w:val="24"/>
+          <w:lang w:val="en"/>
+        </w:rPr>
+      </w:pPr>
+      <w:r>
+        <w:rPr>
+          <w:rFonts w:hint="default"/>
+          <w:b w:val="0"/>
+          <w:bCs/>
+          <w:sz w:val="24"/>
+          <w:szCs w:val="24"/>
+          <w:lang w:val="en"/>
+        </w:rPr>
+        <w:t>Pada pengambilan data dari input manual, pengambilan data dilakukan dengan mengisikan data alumni melalui form yang sudah disediakan di sistem. Form tersebut memiliki field diantaranya berupa nama, tahun masuk dan lulus dari Politeknik Negeri Malang, jurusan yang diambil, pekerjaan saat ini, jabatan/posisi yang dipegang pada pekerjaan saat ini, dan email yang bisa dihubungi.</w:t>
+      </w:r>
+    </w:p>
+    <w:p>
+      <w:pPr>
+        <w:pStyle w:val="41"/>
+        <w:keepNext w:val="0"/>
+        <w:keepLines w:val="0"/>
+        <w:pageBreakBefore w:val="0"/>
+        <w:widowControl/>
+        <w:numPr>
+          <w:ilvl w:val="1"/>
+          <w:numId w:val="17"/>
+        </w:numPr>
+        <w:kinsoku/>
+        <w:wordWrap/>
+        <w:overflowPunct/>
+        <w:topLinePunct w:val="0"/>
+        <w:autoSpaceDE/>
+        <w:autoSpaceDN/>
+        <w:bidi w:val="0"/>
+        <w:adjustRightInd/>
+        <w:snapToGrid/>
+        <w:spacing w:before="4321" w:beforeLines="1200"/>
+        <w:ind w:left="562" w:leftChars="0" w:hanging="562" w:firstLineChars="0"/>
+        <w:jc w:val="left"/>
+        <w:textAlignment w:val="auto"/>
+        <w:rPr>
+          <w:rFonts w:hint="default"/>
+          <w:b/>
+          <w:bCs w:val="0"/>
+          <w:sz w:val="24"/>
+          <w:szCs w:val="24"/>
+          <w:lang w:val="en"/>
+        </w:rPr>
+      </w:pPr>
+      <w:r>
+        <w:rPr>
+          <w:rFonts w:hint="default"/>
+          <w:b/>
+          <w:bCs w:val="0"/>
+          <w:sz w:val="24"/>
+          <w:szCs w:val="24"/>
+          <w:lang w:val="en"/>
+        </w:rPr>
+        <w:t>Metode Pengembangan Sistem</w:t>
+      </w:r>
+    </w:p>
+    <w:p>
+      <w:pPr>
+        <w:pStyle w:val="41"/>
+        <w:keepNext w:val="0"/>
+        <w:keepLines w:val="0"/>
+        <w:pageBreakBefore w:val="0"/>
+        <w:widowControl/>
+        <w:numPr>
+          <w:numId w:val="0"/>
+        </w:numPr>
+        <w:kinsoku/>
+        <w:wordWrap/>
+        <w:overflowPunct/>
+        <w:topLinePunct w:val="0"/>
+        <w:autoSpaceDE/>
+        <w:autoSpaceDN/>
+        <w:bidi w:val="0"/>
+        <w:adjustRightInd/>
+        <w:snapToGrid/>
+        <w:spacing w:before="4321" w:beforeLines="1200"/>
+        <w:ind w:leftChars="0" w:firstLine="562" w:firstLineChars="0"/>
+        <w:jc w:val="both"/>
+        <w:textAlignment w:val="auto"/>
+        <w:rPr>
+          <w:rFonts w:hint="default"/>
+          <w:b w:val="0"/>
+          <w:bCs/>
+          <w:sz w:val="24"/>
+          <w:szCs w:val="24"/>
+          <w:lang w:val="en"/>
+        </w:rPr>
+      </w:pPr>
+      <w:bookmarkStart w:id="11" w:name="_GoBack"/>
+      <w:r>
+        <w:rPr>
+          <w:rFonts w:hint="default"/>
+          <w:b w:val="0"/>
+          <w:bCs/>
+          <w:sz w:val="24"/>
+          <w:szCs w:val="24"/>
+          <w:lang w:val="en"/>
+        </w:rPr>
+        <w:t>Metode pengembangan aplikasi yang penulis gunakan adalah metode Agile dengan framework Kanban. Alasan penulis memilih metode Kanban karena metode ini termasuk pada metode Agile yang memberikan kebebasan pada pengembang untuk melakukan penambahan fitur (incremental). Selain itu, kanban memiliki WIP (Work-In-Progress) yang memberi batasan berapa banyak tugas yang bisa diselesaikan. Sehingga, pengembang dapat fokus pada beberapa tugas terlebih dahulu.</w:t>
+      </w:r>
+    </w:p>
+    <w:bookmarkEnd w:id="11"/>
+    <w:p>
+      <w:pPr>
+        <w:pStyle w:val="41"/>
+        <w:keepNext w:val="0"/>
+        <w:keepLines w:val="0"/>
+        <w:pageBreakBefore w:val="0"/>
+        <w:widowControl/>
+        <w:numPr>
+          <w:ilvl w:val="2"/>
+          <w:numId w:val="17"/>
+        </w:numPr>
+        <w:kinsoku/>
+        <w:wordWrap/>
+        <w:overflowPunct/>
+        <w:topLinePunct w:val="0"/>
+        <w:autoSpaceDE/>
+        <w:autoSpaceDN/>
+        <w:bidi w:val="0"/>
+        <w:adjustRightInd/>
+        <w:snapToGrid/>
+        <w:spacing w:before="4321" w:beforeLines="1200"/>
+        <w:ind w:left="982" w:leftChars="0" w:hanging="562" w:firstLineChars="0"/>
+        <w:jc w:val="left"/>
+        <w:textAlignment w:val="auto"/>
+        <w:rPr>
+          <w:rFonts w:hint="default"/>
+          <w:b/>
+          <w:bCs w:val="0"/>
+          <w:sz w:val="24"/>
+          <w:szCs w:val="24"/>
+          <w:lang w:val="en"/>
+        </w:rPr>
+      </w:pPr>
+      <w:r>
+        <w:rPr>
+          <w:rFonts w:hint="default"/>
+          <w:b/>
+          <w:bCs w:val="0"/>
+          <w:sz w:val="24"/>
+          <w:szCs w:val="24"/>
+          <w:lang w:val="en"/>
+        </w:rPr>
+        <w:t>Fase pengembangan sistem</w:t>
+      </w:r>
+    </w:p>
+    <w:p>
+      <w:pPr>
+        <w:pStyle w:val="41"/>
+        <w:keepNext w:val="0"/>
+        <w:keepLines w:val="0"/>
+        <w:pageBreakBefore w:val="0"/>
+        <w:widowControl/>
+        <w:numPr>
+          <w:ilvl w:val="1"/>
+          <w:numId w:val="17"/>
+        </w:numPr>
+        <w:kinsoku/>
+        <w:wordWrap/>
+        <w:overflowPunct/>
+        <w:topLinePunct w:val="0"/>
+        <w:autoSpaceDE/>
+        <w:autoSpaceDN/>
+        <w:bidi w:val="0"/>
+        <w:adjustRightInd/>
+        <w:snapToGrid/>
+        <w:spacing w:before="4321" w:beforeLines="1200"/>
+        <w:ind w:left="562" w:leftChars="0" w:hanging="562" w:firstLineChars="0"/>
+        <w:jc w:val="left"/>
+        <w:textAlignment w:val="auto"/>
+        <w:rPr>
+          <w:rFonts w:hint="default"/>
+          <w:b/>
+          <w:bCs w:val="0"/>
+          <w:sz w:val="24"/>
+          <w:szCs w:val="24"/>
+          <w:lang w:val="en"/>
+        </w:rPr>
+        <w:sectPr>
+          <w:pgSz w:w="11907" w:h="16839"/>
+          <w:pgMar w:top="1701" w:right="1701" w:bottom="1701" w:left="2268" w:header="720" w:footer="720" w:gutter="0"/>
+          <w:pgNumType w:start="1"/>
+          <w:cols w:space="720" w:num="1"/>
+          <w:titlePg/>
+          <w:docGrid w:linePitch="360" w:charSpace="0"/>
+        </w:sectPr>
+      </w:pPr>
+      <w:r>
+        <w:rPr>
+          <w:rFonts w:hint="default"/>
+          <w:b/>
+          <w:bCs w:val="0"/>
+          <w:sz w:val="24"/>
+          <w:szCs w:val="24"/>
+          <w:lang w:val="en"/>
+        </w:rPr>
+        <w:t>Proses Pengujian</w:t>
+      </w:r>
+    </w:p>
+    <w:p>
+      <w:pPr>
         <w:pStyle w:val="7"/>
         <w:numPr>
-          <w:ilvl w:val="0"/>
-          <w:numId w:val="15"/>
+          <w:numId w:val="0"/>
         </w:numPr>
-        <w:ind w:left="567" w:hanging="425"/>
       </w:pPr>
       <w:bookmarkStart w:id="9" w:name="_LAMPIRAN_13_CONTOH"/>
       <w:bookmarkEnd w:id="9"/>
@@ -6470,7 +8429,7 @@
         <w:pStyle w:val="7"/>
         <w:numPr>
           <w:ilvl w:val="0"/>
-          <w:numId w:val="15"/>
+          <w:numId w:val="18"/>
         </w:numPr>
         <w:ind w:left="567" w:hanging="425"/>
       </w:pPr>
@@ -6545,7 +8504,7 @@
         <w:pStyle w:val="7"/>
         <w:numPr>
           <w:ilvl w:val="0"/>
-          <w:numId w:val="15"/>
+          <w:numId w:val="18"/>
         </w:numPr>
         <w:ind w:left="567" w:hanging="425"/>
       </w:pPr>
@@ -7127,7 +9086,7 @@
         <w:pStyle w:val="7"/>
         <w:numPr>
           <w:ilvl w:val="0"/>
-          <w:numId w:val="15"/>
+          <w:numId w:val="18"/>
         </w:numPr>
         <w:ind w:left="567" w:hanging="425"/>
       </w:pPr>
@@ -7159,7 +9118,7 @@
         <w:pStyle w:val="7"/>
         <w:numPr>
           <w:ilvl w:val="0"/>
-          <w:numId w:val="15"/>
+          <w:numId w:val="18"/>
         </w:numPr>
         <w:spacing w:after="60" w:line="240" w:lineRule="auto"/>
         <w:contextualSpacing w:val="0"/>
@@ -7967,7 +9926,7 @@
         <w:pStyle w:val="37"/>
         <w:numPr>
           <w:ilvl w:val="1"/>
-          <w:numId w:val="16"/>
+          <w:numId w:val="19"/>
         </w:numPr>
         <w:spacing w:before="240"/>
         <w:ind w:left="567" w:hanging="567"/>
@@ -9203,7 +11162,7 @@
         <w:pStyle w:val="37"/>
         <w:numPr>
           <w:ilvl w:val="1"/>
-          <w:numId w:val="17"/>
+          <w:numId w:val="20"/>
         </w:numPr>
         <w:spacing w:before="240"/>
         <w:ind w:left="567" w:hanging="567"/>
@@ -9371,7 +11330,7 @@
         <w:pStyle w:val="37"/>
         <w:numPr>
           <w:ilvl w:val="1"/>
-          <w:numId w:val="18"/>
+          <w:numId w:val="21"/>
         </w:numPr>
         <w:spacing w:before="240"/>
         <w:ind w:left="567" w:hanging="567"/>
@@ -9495,7 +11454,7 @@
         <w:pStyle w:val="37"/>
         <w:numPr>
           <w:ilvl w:val="1"/>
-          <w:numId w:val="19"/>
+          <w:numId w:val="22"/>
         </w:numPr>
         <w:spacing w:before="240"/>
         <w:ind w:left="567" w:hanging="567"/>
@@ -9628,7 +11587,7 @@
         <w:pStyle w:val="37"/>
         <w:numPr>
           <w:ilvl w:val="1"/>
-          <w:numId w:val="20"/>
+          <w:numId w:val="23"/>
         </w:numPr>
         <w:spacing w:before="240"/>
         <w:ind w:left="567" w:hanging="567"/>
@@ -9752,7 +11711,7 @@
         <w:pStyle w:val="37"/>
         <w:numPr>
           <w:ilvl w:val="1"/>
-          <w:numId w:val="21"/>
+          <w:numId w:val="24"/>
         </w:numPr>
         <w:spacing w:before="240"/>
         <w:ind w:left="567" w:hanging="567"/>
@@ -9815,7 +11774,7 @@
         <w:pStyle w:val="37"/>
         <w:numPr>
           <w:ilvl w:val="1"/>
-          <w:numId w:val="21"/>
+          <w:numId w:val="24"/>
         </w:numPr>
         <w:spacing w:before="240"/>
         <w:ind w:left="567" w:hanging="567"/>
@@ -13269,7 +15228,7 @@
     <w:sdtPr>
       <w:id w:val="823551797"/>
       <w:docPartObj>
-        <w:docPartGallery w:val="AutoText"/>
+        <w:docPartGallery w:val="autotext"/>
       </w:docPartObj>
     </w:sdtPr>
     <w:sdtContent>
@@ -13314,7 +15273,7 @@
     <w:sdtPr>
       <w:id w:val="-121928433"/>
       <w:docPartObj>
-        <w:docPartGallery w:val="AutoText"/>
+        <w:docPartGallery w:val="autotext"/>
       </w:docPartObj>
     </w:sdtPr>
     <w:sdtContent>
@@ -13397,7 +15356,7 @@
     <w:sdtPr>
       <w:id w:val="-1106809918"/>
       <w:docPartObj>
-        <w:docPartGallery w:val="AutoText"/>
+        <w:docPartGallery w:val="autotext"/>
       </w:docPartObj>
     </w:sdtPr>
     <w:sdtContent>
@@ -13443,7 +15402,7 @@
     <w:sdtPr>
       <w:id w:val="-882790797"/>
       <w:docPartObj>
-        <w:docPartGallery w:val="AutoText"/>
+        <w:docPartGallery w:val="autotext"/>
       </w:docPartObj>
     </w:sdtPr>
     <w:sdtContent>
@@ -13725,51 +15684,6 @@
     <w:pPr>
       <w:pStyle w:val="63"/>
     </w:pPr>
-    <w:r>
-      <w:t xml:space="preserve">Contoh </w:t>
-    </w:r>
-    <w:r>
-      <w:rPr>
-        <w:lang w:val="en-US"/>
-      </w:rPr>
-      <w:t xml:space="preserve">Halaman Awal Bab I, </w:t>
-    </w:r>
-    <w:r>
-      <w:t>Penulisan Bab, Sub Bab, Sub</w:t>
-    </w:r>
-    <w:r>
-      <w:rPr>
-        <w:lang w:val="en-US"/>
-      </w:rPr>
-      <w:t>-sub</w:t>
-    </w:r>
-    <w:r>
-      <w:t xml:space="preserve"> Bab, dan Teks yang </w:t>
-    </w:r>
-    <w:r>
-      <w:rPr>
-        <w:lang w:val="en-US"/>
-      </w:rPr>
-      <w:t>T</w:t>
-    </w:r>
-    <w:r>
-      <w:t>ermasuk di</w:t>
-    </w:r>
-    <w:r>
-      <w:rPr>
-        <w:lang w:val="en-AU"/>
-      </w:rPr>
-      <w:t xml:space="preserve"> </w:t>
-    </w:r>
-    <w:r>
-      <w:rPr>
-        <w:lang w:val="en-US"/>
-      </w:rPr>
-      <w:t>D</w:t>
-    </w:r>
-    <w:r>
-      <w:t>alamnya</w:t>
-    </w:r>
   </w:p>
 </w:hdr>
 </file>
@@ -14520,6 +16434,143 @@
 <file path=word/numbering.xml><?xml version="1.0" encoding="utf-8"?>
 <w:numbering xmlns:wpc="http://schemas.microsoft.com/office/word/2010/wordprocessingCanvas" xmlns:mc="http://schemas.openxmlformats.org/markup-compatibility/2006" xmlns:o="urn:schemas-microsoft-com:office:office" xmlns:r="http://schemas.openxmlformats.org/officeDocument/2006/relationships" xmlns:m="http://schemas.openxmlformats.org/officeDocument/2006/math" xmlns:v="urn:schemas-microsoft-com:vml" xmlns:wp14="http://schemas.microsoft.com/office/word/2010/wordprocessingDrawing" xmlns:wp="http://schemas.openxmlformats.org/drawingml/2006/wordprocessingDrawing" xmlns:w10="urn:schemas-microsoft-com:office:word" xmlns:w="http://schemas.openxmlformats.org/wordprocessingml/2006/main" xmlns:w14="http://schemas.microsoft.com/office/word/2010/wordml" xmlns:wpg="http://schemas.microsoft.com/office/word/2010/wordprocessingGroup" xmlns:wpi="http://schemas.microsoft.com/office/word/2010/wordprocessingInk" xmlns:wne="http://schemas.microsoft.com/office/word/2006/wordml" xmlns:wps="http://schemas.microsoft.com/office/word/2010/wordprocessingShape" mc:Ignorable="w14 wp14">
   <w:abstractNum w:abstractNumId="0">
+    <w:nsid w:val="F75F4AC3"/>
+    <w:multiLevelType w:val="singleLevel"/>
+    <w:tmpl w:val="F75F4AC3"/>
+    <w:lvl w:ilvl="0" w:tentative="0">
+      <w:start w:val="1"/>
+      <w:numFmt w:val="lowerLetter"/>
+      <w:suff w:val="space"/>
+      <w:lvlText w:val="%1."/>
+      <w:lvlJc w:val="left"/>
+    </w:lvl>
+  </w:abstractNum>
+  <w:abstractNum w:abstractNumId="1">
+    <w:nsid w:val="FFDFC0AC"/>
+    <w:multiLevelType w:val="multilevel"/>
+    <w:tmpl w:val="FFDFC0AC"/>
+    <w:lvl w:ilvl="0" w:tentative="0">
+      <w:start w:val="3"/>
+      <w:numFmt w:val="decimal"/>
+      <w:lvlText w:val="%1"/>
+      <w:lvlJc w:val="left"/>
+      <w:pPr>
+        <w:ind w:left="360" w:hanging="360"/>
+      </w:pPr>
+      <w:rPr>
+        <w:rFonts w:hint="default"/>
+      </w:rPr>
+    </w:lvl>
+    <w:lvl w:ilvl="1" w:tentative="0">
+      <w:start w:val="1"/>
+      <w:numFmt w:val="decimal"/>
+      <w:lvlText w:val="%1.%2"/>
+      <w:lvlJc w:val="left"/>
+      <w:pPr>
+        <w:ind w:left="360" w:hanging="360"/>
+      </w:pPr>
+      <w:rPr>
+        <w:rFonts w:hint="default"/>
+      </w:rPr>
+    </w:lvl>
+    <w:lvl w:ilvl="2" w:tentative="0">
+      <w:start w:val="1"/>
+      <w:numFmt w:val="decimal"/>
+      <w:lvlText w:val="%1.%2.%3"/>
+      <w:lvlJc w:val="left"/>
+      <w:pPr>
+        <w:ind w:left="720" w:hanging="720"/>
+      </w:pPr>
+      <w:rPr>
+        <w:rFonts w:hint="default"/>
+      </w:rPr>
+    </w:lvl>
+    <w:lvl w:ilvl="3" w:tentative="0">
+      <w:start w:val="1"/>
+      <w:numFmt w:val="decimal"/>
+      <w:lvlText w:val="%1.%2.%3.%4"/>
+      <w:lvlJc w:val="left"/>
+      <w:pPr>
+        <w:ind w:left="720" w:hanging="720"/>
+      </w:pPr>
+      <w:rPr>
+        <w:rFonts w:hint="default"/>
+      </w:rPr>
+    </w:lvl>
+    <w:lvl w:ilvl="4" w:tentative="0">
+      <w:start w:val="1"/>
+      <w:numFmt w:val="decimal"/>
+      <w:lvlText w:val="%1.%2.%3.%4.%5"/>
+      <w:lvlJc w:val="left"/>
+      <w:pPr>
+        <w:ind w:left="1080" w:hanging="1080"/>
+      </w:pPr>
+      <w:rPr>
+        <w:rFonts w:hint="default"/>
+      </w:rPr>
+    </w:lvl>
+    <w:lvl w:ilvl="5" w:tentative="0">
+      <w:start w:val="1"/>
+      <w:numFmt w:val="decimal"/>
+      <w:lvlText w:val="%1.%2.%3.%4.%5.%6"/>
+      <w:lvlJc w:val="left"/>
+      <w:pPr>
+        <w:ind w:left="1080" w:hanging="1080"/>
+      </w:pPr>
+      <w:rPr>
+        <w:rFonts w:hint="default"/>
+      </w:rPr>
+    </w:lvl>
+    <w:lvl w:ilvl="6" w:tentative="0">
+      <w:start w:val="1"/>
+      <w:numFmt w:val="decimal"/>
+      <w:lvlText w:val="%1.%2.%3.%4.%5.%6.%7"/>
+      <w:lvlJc w:val="left"/>
+      <w:pPr>
+        <w:ind w:left="1440" w:hanging="1440"/>
+      </w:pPr>
+      <w:rPr>
+        <w:rFonts w:hint="default"/>
+      </w:rPr>
+    </w:lvl>
+    <w:lvl w:ilvl="7" w:tentative="0">
+      <w:start w:val="1"/>
+      <w:numFmt w:val="decimal"/>
+      <w:lvlText w:val="%1.%2.%3.%4.%5.%6.%7.%8"/>
+      <w:lvlJc w:val="left"/>
+      <w:pPr>
+        <w:ind w:left="1440" w:hanging="1440"/>
+      </w:pPr>
+      <w:rPr>
+        <w:rFonts w:hint="default"/>
+      </w:rPr>
+    </w:lvl>
+    <w:lvl w:ilvl="8" w:tentative="0">
+      <w:start w:val="1"/>
+      <w:numFmt w:val="decimal"/>
+      <w:lvlText w:val="%1.%2.%3.%4.%5.%6.%7.%8.%9"/>
+      <w:lvlJc w:val="left"/>
+      <w:pPr>
+        <w:ind w:left="1800" w:hanging="1800"/>
+      </w:pPr>
+      <w:rPr>
+        <w:rFonts w:hint="default"/>
+      </w:rPr>
+    </w:lvl>
+  </w:abstractNum>
+  <w:abstractNum w:abstractNumId="2">
+    <w:nsid w:val="FFFE52B7"/>
+    <w:multiLevelType w:val="singleLevel"/>
+    <w:tmpl w:val="FFFE52B7"/>
+    <w:lvl w:ilvl="0" w:tentative="0">
+      <w:start w:val="1"/>
+      <w:numFmt w:val="lowerLetter"/>
+      <w:suff w:val="space"/>
+      <w:lvlText w:val="%1."/>
+      <w:lvlJc w:val="left"/>
+    </w:lvl>
+  </w:abstractNum>
+  <w:abstractNum w:abstractNumId="3">
     <w:nsid w:val="0BC253F9"/>
     <w:multiLevelType w:val="multilevel"/>
     <w:tmpl w:val="0BC253F9"/>
@@ -14639,7 +16690,7 @@
       </w:rPr>
     </w:lvl>
   </w:abstractNum>
-  <w:abstractNum w:abstractNumId="1">
+  <w:abstractNum w:abstractNumId="4">
     <w:nsid w:val="0D3D1DFD"/>
     <w:multiLevelType w:val="multilevel"/>
     <w:tmpl w:val="0D3D1DFD"/>
@@ -14752,7 +16803,7 @@
       </w:rPr>
     </w:lvl>
   </w:abstractNum>
-  <w:abstractNum w:abstractNumId="2">
+  <w:abstractNum w:abstractNumId="5">
     <w:nsid w:val="1152244E"/>
     <w:multiLevelType w:val="multilevel"/>
     <w:tmpl w:val="1152244E"/>
@@ -14865,7 +16916,7 @@
       </w:rPr>
     </w:lvl>
   </w:abstractNum>
-  <w:abstractNum w:abstractNumId="3">
+  <w:abstractNum w:abstractNumId="6">
     <w:nsid w:val="116218FC"/>
     <w:multiLevelType w:val="multilevel"/>
     <w:tmpl w:val="116218FC"/>
@@ -14952,7 +17003,7 @@
       </w:pPr>
     </w:lvl>
   </w:abstractNum>
-  <w:abstractNum w:abstractNumId="4">
+  <w:abstractNum w:abstractNumId="7">
     <w:nsid w:val="11ED5A0E"/>
     <w:multiLevelType w:val="multilevel"/>
     <w:tmpl w:val="11ED5A0E"/>
@@ -15065,120 +17116,19 @@
       </w:rPr>
     </w:lvl>
   </w:abstractNum>
-  <w:abstractNum w:abstractNumId="5">
-    <w:nsid w:val="1685108B"/>
-    <w:multiLevelType w:val="multilevel"/>
-    <w:tmpl w:val="1685108B"/>
+  <w:abstractNum w:abstractNumId="8">
+    <w:nsid w:val="17DF3A42"/>
+    <w:multiLevelType w:val="singleLevel"/>
+    <w:tmpl w:val="17DF3A42"/>
     <w:lvl w:ilvl="0" w:tentative="0">
       <w:start w:val="1"/>
-      <w:numFmt w:val="bullet"/>
-      <w:lvlText w:val=""/>
+      <w:numFmt w:val="lowerLetter"/>
+      <w:suff w:val="space"/>
+      <w:lvlText w:val="%1."/>
       <w:lvlJc w:val="left"/>
-      <w:pPr>
-        <w:ind w:left="1287" w:hanging="360"/>
-      </w:pPr>
-      <w:rPr>
-        <w:rFonts w:hint="default" w:ascii="Symbol" w:hAnsi="Symbol"/>
-      </w:rPr>
-    </w:lvl>
-    <w:lvl w:ilvl="1" w:tentative="0">
-      <w:start w:val="1"/>
-      <w:numFmt w:val="bullet"/>
-      <w:lvlText w:val="o"/>
-      <w:lvlJc w:val="left"/>
-      <w:pPr>
-        <w:ind w:left="2007" w:hanging="360"/>
-      </w:pPr>
-      <w:rPr>
-        <w:rFonts w:hint="default" w:ascii="Courier New" w:hAnsi="Courier New" w:cs="Courier New"/>
-      </w:rPr>
-    </w:lvl>
-    <w:lvl w:ilvl="2" w:tentative="0">
-      <w:start w:val="1"/>
-      <w:numFmt w:val="bullet"/>
-      <w:lvlText w:val=""/>
-      <w:lvlJc w:val="left"/>
-      <w:pPr>
-        <w:ind w:left="2727" w:hanging="360"/>
-      </w:pPr>
-      <w:rPr>
-        <w:rFonts w:hint="default" w:ascii="Wingdings" w:hAnsi="Wingdings"/>
-      </w:rPr>
-    </w:lvl>
-    <w:lvl w:ilvl="3" w:tentative="0">
-      <w:start w:val="1"/>
-      <w:numFmt w:val="bullet"/>
-      <w:lvlText w:val=""/>
-      <w:lvlJc w:val="left"/>
-      <w:pPr>
-        <w:ind w:left="3447" w:hanging="360"/>
-      </w:pPr>
-      <w:rPr>
-        <w:rFonts w:hint="default" w:ascii="Symbol" w:hAnsi="Symbol"/>
-      </w:rPr>
-    </w:lvl>
-    <w:lvl w:ilvl="4" w:tentative="0">
-      <w:start w:val="1"/>
-      <w:numFmt w:val="bullet"/>
-      <w:lvlText w:val="o"/>
-      <w:lvlJc w:val="left"/>
-      <w:pPr>
-        <w:ind w:left="4167" w:hanging="360"/>
-      </w:pPr>
-      <w:rPr>
-        <w:rFonts w:hint="default" w:ascii="Courier New" w:hAnsi="Courier New" w:cs="Courier New"/>
-      </w:rPr>
-    </w:lvl>
-    <w:lvl w:ilvl="5" w:tentative="0">
-      <w:start w:val="1"/>
-      <w:numFmt w:val="bullet"/>
-      <w:lvlText w:val=""/>
-      <w:lvlJc w:val="left"/>
-      <w:pPr>
-        <w:ind w:left="4887" w:hanging="360"/>
-      </w:pPr>
-      <w:rPr>
-        <w:rFonts w:hint="default" w:ascii="Wingdings" w:hAnsi="Wingdings"/>
-      </w:rPr>
-    </w:lvl>
-    <w:lvl w:ilvl="6" w:tentative="0">
-      <w:start w:val="1"/>
-      <w:numFmt w:val="bullet"/>
-      <w:lvlText w:val=""/>
-      <w:lvlJc w:val="left"/>
-      <w:pPr>
-        <w:ind w:left="5607" w:hanging="360"/>
-      </w:pPr>
-      <w:rPr>
-        <w:rFonts w:hint="default" w:ascii="Symbol" w:hAnsi="Symbol"/>
-      </w:rPr>
-    </w:lvl>
-    <w:lvl w:ilvl="7" w:tentative="0">
-      <w:start w:val="1"/>
-      <w:numFmt w:val="bullet"/>
-      <w:lvlText w:val="o"/>
-      <w:lvlJc w:val="left"/>
-      <w:pPr>
-        <w:ind w:left="6327" w:hanging="360"/>
-      </w:pPr>
-      <w:rPr>
-        <w:rFonts w:hint="default" w:ascii="Courier New" w:hAnsi="Courier New" w:cs="Courier New"/>
-      </w:rPr>
-    </w:lvl>
-    <w:lvl w:ilvl="8" w:tentative="0">
-      <w:start w:val="1"/>
-      <w:numFmt w:val="bullet"/>
-      <w:lvlText w:val=""/>
-      <w:lvlJc w:val="left"/>
-      <w:pPr>
-        <w:ind w:left="7047" w:hanging="360"/>
-      </w:pPr>
-      <w:rPr>
-        <w:rFonts w:hint="default" w:ascii="Wingdings" w:hAnsi="Wingdings"/>
-      </w:rPr>
     </w:lvl>
   </w:abstractNum>
-  <w:abstractNum w:abstractNumId="6">
+  <w:abstractNum w:abstractNumId="9">
     <w:nsid w:val="1940748B"/>
     <w:multiLevelType w:val="multilevel"/>
     <w:tmpl w:val="1940748B"/>
@@ -15291,7 +17241,7 @@
       </w:rPr>
     </w:lvl>
   </w:abstractNum>
-  <w:abstractNum w:abstractNumId="7">
+  <w:abstractNum w:abstractNumId="10">
     <w:nsid w:val="26960062"/>
     <w:multiLevelType w:val="multilevel"/>
     <w:tmpl w:val="26960062"/>
@@ -15411,7 +17361,7 @@
       </w:rPr>
     </w:lvl>
   </w:abstractNum>
-  <w:abstractNum w:abstractNumId="8">
+  <w:abstractNum w:abstractNumId="11">
     <w:nsid w:val="2C7410CE"/>
     <w:multiLevelType w:val="multilevel"/>
     <w:tmpl w:val="2C7410CE"/>
@@ -15535,7 +17485,7 @@
       </w:rPr>
     </w:lvl>
   </w:abstractNum>
-  <w:abstractNum w:abstractNumId="9">
+  <w:abstractNum w:abstractNumId="12">
     <w:nsid w:val="2F92359E"/>
     <w:multiLevelType w:val="multilevel"/>
     <w:tmpl w:val="2F92359E"/>
@@ -15655,7 +17605,7 @@
       </w:rPr>
     </w:lvl>
   </w:abstractNum>
-  <w:abstractNum w:abstractNumId="10">
+  <w:abstractNum w:abstractNumId="13">
     <w:nsid w:val="3AF626AE"/>
     <w:multiLevelType w:val="multilevel"/>
     <w:tmpl w:val="3AF626AE"/>
@@ -15768,7 +17718,7 @@
       </w:rPr>
     </w:lvl>
   </w:abstractNum>
-  <w:abstractNum w:abstractNumId="11">
+  <w:abstractNum w:abstractNumId="14">
     <w:nsid w:val="458A1115"/>
     <w:multiLevelType w:val="multilevel"/>
     <w:tmpl w:val="458A1115"/>
@@ -15857,7 +17807,7 @@
       </w:pPr>
     </w:lvl>
   </w:abstractNum>
-  <w:abstractNum w:abstractNumId="12">
+  <w:abstractNum w:abstractNumId="15">
     <w:nsid w:val="477D4E70"/>
     <w:multiLevelType w:val="multilevel"/>
     <w:tmpl w:val="477D4E70"/>
@@ -15974,7 +17924,7 @@
       </w:rPr>
     </w:lvl>
   </w:abstractNum>
-  <w:abstractNum w:abstractNumId="13">
+  <w:abstractNum w:abstractNumId="16">
     <w:nsid w:val="4DDD5581"/>
     <w:multiLevelType w:val="multilevel"/>
     <w:tmpl w:val="4DDD5581"/>
@@ -16094,7 +18044,7 @@
       </w:rPr>
     </w:lvl>
   </w:abstractNum>
-  <w:abstractNum w:abstractNumId="14">
+  <w:abstractNum w:abstractNumId="17">
     <w:nsid w:val="5A3B4DF9"/>
     <w:multiLevelType w:val="multilevel"/>
     <w:tmpl w:val="5A3B4DF9"/>
@@ -16211,7 +18161,19 @@
       </w:rPr>
     </w:lvl>
   </w:abstractNum>
-  <w:abstractNum w:abstractNumId="15">
+  <w:abstractNum w:abstractNumId="18">
+    <w:nsid w:val="5FAB5A14"/>
+    <w:multiLevelType w:val="singleLevel"/>
+    <w:tmpl w:val="5FAB5A14"/>
+    <w:lvl w:ilvl="0" w:tentative="0">
+      <w:start w:val="1"/>
+      <w:numFmt w:val="lowerLetter"/>
+      <w:suff w:val="space"/>
+      <w:lvlText w:val="%1."/>
+      <w:lvlJc w:val="left"/>
+    </w:lvl>
+  </w:abstractNum>
+  <w:abstractNum w:abstractNumId="19">
     <w:nsid w:val="607B06E9"/>
     <w:multiLevelType w:val="multilevel"/>
     <w:tmpl w:val="607B06E9"/>
@@ -16324,7 +18286,7 @@
       </w:rPr>
     </w:lvl>
   </w:abstractNum>
-  <w:abstractNum w:abstractNumId="16">
+  <w:abstractNum w:abstractNumId="20">
     <w:nsid w:val="6D9F4C9A"/>
     <w:multiLevelType w:val="multilevel"/>
     <w:tmpl w:val="6D9F4C9A"/>
@@ -16441,7 +18403,7 @@
       </w:rPr>
     </w:lvl>
   </w:abstractNum>
-  <w:abstractNum w:abstractNumId="17">
+  <w:abstractNum w:abstractNumId="21">
     <w:nsid w:val="70693823"/>
     <w:multiLevelType w:val="multilevel"/>
     <w:tmpl w:val="70693823"/>
@@ -16555,7 +18517,7 @@
       </w:rPr>
     </w:lvl>
   </w:abstractNum>
-  <w:abstractNum w:abstractNumId="18">
+  <w:abstractNum w:abstractNumId="22">
     <w:nsid w:val="72130247"/>
     <w:multiLevelType w:val="multilevel"/>
     <w:tmpl w:val="72130247"/>
@@ -16668,93 +18630,7 @@
       </w:rPr>
     </w:lvl>
   </w:abstractNum>
-  <w:abstractNum w:abstractNumId="19">
-    <w:nsid w:val="73FA0C77"/>
-    <w:multiLevelType w:val="multilevel"/>
-    <w:tmpl w:val="73FA0C77"/>
-    <w:lvl w:ilvl="0" w:tentative="0">
-      <w:start w:val="1"/>
-      <w:numFmt w:val="lowerLetter"/>
-      <w:lvlText w:val="%1."/>
-      <w:lvlJc w:val="left"/>
-      <w:pPr>
-        <w:ind w:left="1287" w:hanging="360"/>
-      </w:pPr>
-    </w:lvl>
-    <w:lvl w:ilvl="1" w:tentative="0">
-      <w:start w:val="1"/>
-      <w:numFmt w:val="lowerLetter"/>
-      <w:lvlText w:val="%2."/>
-      <w:lvlJc w:val="left"/>
-      <w:pPr>
-        <w:ind w:left="2007" w:hanging="360"/>
-      </w:pPr>
-    </w:lvl>
-    <w:lvl w:ilvl="2" w:tentative="0">
-      <w:start w:val="1"/>
-      <w:numFmt w:val="lowerRoman"/>
-      <w:lvlText w:val="%3."/>
-      <w:lvlJc w:val="right"/>
-      <w:pPr>
-        <w:ind w:left="2727" w:hanging="180"/>
-      </w:pPr>
-    </w:lvl>
-    <w:lvl w:ilvl="3" w:tentative="0">
-      <w:start w:val="1"/>
-      <w:numFmt w:val="decimal"/>
-      <w:lvlText w:val="%4."/>
-      <w:lvlJc w:val="left"/>
-      <w:pPr>
-        <w:ind w:left="3447" w:hanging="360"/>
-      </w:pPr>
-    </w:lvl>
-    <w:lvl w:ilvl="4" w:tentative="0">
-      <w:start w:val="1"/>
-      <w:numFmt w:val="lowerLetter"/>
-      <w:lvlText w:val="%5."/>
-      <w:lvlJc w:val="left"/>
-      <w:pPr>
-        <w:ind w:left="4167" w:hanging="360"/>
-      </w:pPr>
-    </w:lvl>
-    <w:lvl w:ilvl="5" w:tentative="0">
-      <w:start w:val="1"/>
-      <w:numFmt w:val="lowerRoman"/>
-      <w:lvlText w:val="%6."/>
-      <w:lvlJc w:val="right"/>
-      <w:pPr>
-        <w:ind w:left="4887" w:hanging="180"/>
-      </w:pPr>
-    </w:lvl>
-    <w:lvl w:ilvl="6" w:tentative="0">
-      <w:start w:val="1"/>
-      <w:numFmt w:val="decimal"/>
-      <w:lvlText w:val="%7."/>
-      <w:lvlJc w:val="left"/>
-      <w:pPr>
-        <w:ind w:left="5607" w:hanging="360"/>
-      </w:pPr>
-    </w:lvl>
-    <w:lvl w:ilvl="7" w:tentative="0">
-      <w:start w:val="1"/>
-      <w:numFmt w:val="lowerLetter"/>
-      <w:lvlText w:val="%8."/>
-      <w:lvlJc w:val="left"/>
-      <w:pPr>
-        <w:ind w:left="6327" w:hanging="360"/>
-      </w:pPr>
-    </w:lvl>
-    <w:lvl w:ilvl="8" w:tentative="0">
-      <w:start w:val="1"/>
-      <w:numFmt w:val="lowerRoman"/>
-      <w:lvlText w:val="%9."/>
-      <w:lvlJc w:val="right"/>
-      <w:pPr>
-        <w:ind w:left="7047" w:hanging="180"/>
-      </w:pPr>
-    </w:lvl>
-  </w:abstractNum>
-  <w:abstractNum w:abstractNumId="20">
+  <w:abstractNum w:abstractNumId="23">
     <w:nsid w:val="7B4B2D7A"/>
     <w:multiLevelType w:val="multilevel"/>
     <w:tmpl w:val="7B4B2D7A"/>
@@ -16868,67 +18744,76 @@
     </w:lvl>
   </w:abstractNum>
   <w:num w:numId="1">
+    <w:abstractNumId w:val="11"/>
+  </w:num>
+  <w:num w:numId="2">
+    <w:abstractNumId w:val="6"/>
+  </w:num>
+  <w:num w:numId="3">
+    <w:abstractNumId w:val="21"/>
+  </w:num>
+  <w:num w:numId="4">
+    <w:abstractNumId w:val="14"/>
+  </w:num>
+  <w:num w:numId="5">
+    <w:abstractNumId w:val="15"/>
+  </w:num>
+  <w:num w:numId="6">
+    <w:abstractNumId w:val="20"/>
+  </w:num>
+  <w:num w:numId="7">
+    <w:abstractNumId w:val="3"/>
+  </w:num>
+  <w:num w:numId="8">
+    <w:abstractNumId w:val="17"/>
+  </w:num>
+  <w:num w:numId="9">
+    <w:abstractNumId w:val="12"/>
+  </w:num>
+  <w:num w:numId="10">
+    <w:abstractNumId w:val="10"/>
+  </w:num>
+  <w:num w:numId="11">
+    <w:abstractNumId w:val="16"/>
+  </w:num>
+  <w:num w:numId="12">
+    <w:abstractNumId w:val="23"/>
+  </w:num>
+  <w:num w:numId="13">
+    <w:abstractNumId w:val="2"/>
+  </w:num>
+  <w:num w:numId="14">
     <w:abstractNumId w:val="8"/>
   </w:num>
-  <w:num w:numId="2">
-    <w:abstractNumId w:val="3"/>
+  <w:num w:numId="15">
+    <w:abstractNumId w:val="18"/>
   </w:num>
-  <w:num w:numId="3">
-    <w:abstractNumId w:val="17"/>
-  </w:num>
-  <w:num w:numId="4">
-    <w:abstractNumId w:val="11"/>
-  </w:num>
-  <w:num w:numId="5">
-    <w:abstractNumId w:val="12"/>
-  </w:num>
-  <w:num w:numId="6">
-    <w:abstractNumId w:val="16"/>
-  </w:num>
-  <w:num w:numId="7">
+  <w:num w:numId="16">
     <w:abstractNumId w:val="0"/>
   </w:num>
-  <w:num w:numId="8">
-    <w:abstractNumId w:val="14"/>
+  <w:num w:numId="17">
+    <w:abstractNumId w:val="1"/>
   </w:num>
-  <w:num w:numId="9">
+  <w:num w:numId="18">
+    <w:abstractNumId w:val="19"/>
+  </w:num>
+  <w:num w:numId="19">
+    <w:abstractNumId w:val="7"/>
+  </w:num>
+  <w:num w:numId="20">
     <w:abstractNumId w:val="9"/>
   </w:num>
-  <w:num w:numId="10">
-    <w:abstractNumId w:val="7"/>
-  </w:num>
-  <w:num w:numId="11">
+  <w:num w:numId="21">
     <w:abstractNumId w:val="13"/>
   </w:num>
-  <w:num w:numId="12">
-    <w:abstractNumId w:val="20"/>
+  <w:num w:numId="22">
+    <w:abstractNumId w:val="22"/>
   </w:num>
-  <w:num w:numId="13">
-    <w:abstractNumId w:val="19"/>
-  </w:num>
-  <w:num w:numId="14">
+  <w:num w:numId="23">
     <w:abstractNumId w:val="5"/>
   </w:num>
-  <w:num w:numId="15">
-    <w:abstractNumId w:val="15"/>
-  </w:num>
-  <w:num w:numId="16">
+  <w:num w:numId="24">
     <w:abstractNumId w:val="4"/>
-  </w:num>
-  <w:num w:numId="17">
-    <w:abstractNumId w:val="6"/>
-  </w:num>
-  <w:num w:numId="18">
-    <w:abstractNumId w:val="10"/>
-  </w:num>
-  <w:num w:numId="19">
-    <w:abstractNumId w:val="18"/>
-  </w:num>
-  <w:num w:numId="20">
-    <w:abstractNumId w:val="2"/>
-  </w:num>
-  <w:num w:numId="21">
-    <w:abstractNumId w:val="1"/>
   </w:num>
 </w:numbering>
 </file>
@@ -18512,6 +20397,8 @@
     <customSectPr/>
     <customSectPr/>
     <customSectPr/>
+    <customSectPr/>
+    <customSectPr/>
   </customSectProps>
   <customShpExts>
     <customShpInfo spid="_x0000_s1026" textRotate="1"/>

</xml_diff>

<commit_message>
bab iv keb. fungsional
</commit_message>
<xml_diff>
--- a/FANY E - LAPORAN AKHIR - GRAPHQL.docx
+++ b/FANY E - LAPORAN AKHIR - GRAPHQL.docx
@@ -6425,6 +6425,7 @@
         <w:pageBreakBefore w:val="0"/>
         <w:widowControl/>
         <w:numPr>
+          <w:ilvl w:val="0"/>
           <w:numId w:val="0"/>
         </w:numPr>
         <w:kinsoku/>
@@ -6593,6 +6594,7 @@
         <w:pageBreakBefore w:val="0"/>
         <w:widowControl/>
         <w:numPr>
+          <w:ilvl w:val="0"/>
           <w:numId w:val="0"/>
         </w:numPr>
         <w:kinsoku/>
@@ -6743,6 +6745,7 @@
         <w:pageBreakBefore w:val="0"/>
         <w:widowControl/>
         <w:numPr>
+          <w:ilvl w:val="0"/>
           <w:numId w:val="0"/>
         </w:numPr>
         <w:kinsoku/>
@@ -7002,6 +7005,7 @@
         <w:rPr>
           <w:rFonts w:hint="default"/>
           <w:b/>
+          <w:color w:val="FF0000"/>
           <w:lang w:val="en"/>
         </w:rPr>
         <w:t>Sistematika Penulisan</w:t>
@@ -7110,11 +7114,27 @@
     <w:p>
       <w:pPr>
         <w:pStyle w:val="41"/>
+        <w:keepNext w:val="0"/>
+        <w:keepLines w:val="0"/>
+        <w:pageBreakBefore w:val="0"/>
+        <w:widowControl/>
         <w:numPr>
+          <w:ilvl w:val="0"/>
           <w:numId w:val="0"/>
         </w:numPr>
-        <w:ind w:leftChars="0"/>
+        <w:kinsoku/>
+        <w:wordWrap/>
+        <w:overflowPunct/>
+        <w:topLinePunct w:val="0"/>
+        <w:autoSpaceDE/>
+        <w:autoSpaceDN/>
+        <w:bidi w:val="0"/>
+        <w:adjustRightInd/>
+        <w:snapToGrid/>
+        <w:spacing w:before="4321" w:beforeLines="1200"/>
+        <w:ind w:leftChars="0" w:firstLine="562" w:firstLineChars="0"/>
         <w:jc w:val="left"/>
+        <w:textAlignment w:val="auto"/>
         <w:rPr>
           <w:rFonts w:hint="default"/>
           <w:b w:val="0"/>
@@ -7156,7 +7176,7 @@
         <w:bidi w:val="0"/>
         <w:adjustRightInd/>
         <w:snapToGrid/>
-        <w:ind w:left="432" w:leftChars="0" w:hanging="432"/>
+        <w:ind w:left="526" w:leftChars="39" w:hanging="432"/>
         <w:jc w:val="both"/>
         <w:textAlignment w:val="auto"/>
         <w:rPr>
@@ -7224,7 +7244,7 @@
         <w:bidi w:val="0"/>
         <w:adjustRightInd/>
         <w:snapToGrid/>
-        <w:ind w:left="432" w:leftChars="0" w:hanging="432"/>
+        <w:ind w:left="526" w:leftChars="39" w:hanging="432"/>
         <w:jc w:val="both"/>
         <w:textAlignment w:val="auto"/>
         <w:rPr>
@@ -7292,7 +7312,7 @@
         <w:bidi w:val="0"/>
         <w:adjustRightInd/>
         <w:snapToGrid/>
-        <w:ind w:left="432" w:leftChars="0" w:hanging="432"/>
+        <w:ind w:left="526" w:leftChars="39" w:hanging="432"/>
         <w:jc w:val="both"/>
         <w:textAlignment w:val="auto"/>
         <w:rPr>
@@ -7408,7 +7428,7 @@
         <w:bidi w:val="0"/>
         <w:adjustRightInd/>
         <w:snapToGrid/>
-        <w:ind w:left="432" w:leftChars="0" w:hanging="432"/>
+        <w:ind w:left="526" w:leftChars="39" w:hanging="432"/>
         <w:jc w:val="both"/>
         <w:textAlignment w:val="auto"/>
         <w:rPr>
@@ -7572,7 +7592,7 @@
         <w:bidi w:val="0"/>
         <w:adjustRightInd/>
         <w:snapToGrid/>
-        <w:ind w:left="432" w:leftChars="0" w:hanging="432"/>
+        <w:ind w:left="526" w:leftChars="39" w:hanging="432"/>
         <w:jc w:val="both"/>
         <w:textAlignment w:val="auto"/>
         <w:rPr>
@@ -7652,6 +7672,7 @@
         <w:pageBreakBefore w:val="0"/>
         <w:widowControl/>
         <w:numPr>
+          <w:ilvl w:val="0"/>
           <w:numId w:val="0"/>
         </w:numPr>
         <w:kinsoku/>
@@ -7685,6 +7706,7 @@
         <w:pageBreakBefore w:val="0"/>
         <w:widowControl/>
         <w:numPr>
+          <w:ilvl w:val="0"/>
           <w:numId w:val="0"/>
         </w:numPr>
         <w:kinsoku/>
@@ -7718,6 +7740,7 @@
         <w:pageBreakBefore w:val="0"/>
         <w:widowControl/>
         <w:numPr>
+          <w:ilvl w:val="0"/>
           <w:numId w:val="0"/>
         </w:numPr>
         <w:kinsoku/>
@@ -7751,6 +7774,7 @@
         <w:pageBreakBefore w:val="0"/>
         <w:widowControl/>
         <w:numPr>
+          <w:ilvl w:val="0"/>
           <w:numId w:val="0"/>
         </w:numPr>
         <w:kinsoku/>
@@ -7784,6 +7808,7 @@
         <w:pageBreakBefore w:val="0"/>
         <w:widowControl/>
         <w:numPr>
+          <w:ilvl w:val="0"/>
           <w:numId w:val="0"/>
         </w:numPr>
         <w:kinsoku/>
@@ -7878,6 +7903,7 @@
         <w:pageBreakBefore w:val="0"/>
         <w:widowControl/>
         <w:numPr>
+          <w:ilvl w:val="0"/>
           <w:numId w:val="0"/>
         </w:numPr>
         <w:kinsoku/>
@@ -7956,6 +7982,7 @@
         <w:pageBreakBefore w:val="0"/>
         <w:widowControl/>
         <w:numPr>
+          <w:ilvl w:val="0"/>
           <w:numId w:val="0"/>
         </w:numPr>
         <w:kinsoku/>
@@ -8000,6 +8027,7 @@
         <w:pageBreakBefore w:val="0"/>
         <w:widowControl/>
         <w:numPr>
+          <w:ilvl w:val="0"/>
           <w:numId w:val="0"/>
         </w:numPr>
         <w:kinsoku/>
@@ -8044,6 +8072,7 @@
         <w:pageBreakBefore w:val="0"/>
         <w:widowControl/>
         <w:numPr>
+          <w:ilvl w:val="0"/>
           <w:numId w:val="0"/>
         </w:numPr>
         <w:kinsoku/>
@@ -8133,6 +8162,7 @@
         <w:pageBreakBefore w:val="0"/>
         <w:widowControl/>
         <w:numPr>
+          <w:ilvl w:val="0"/>
           <w:numId w:val="0"/>
         </w:numPr>
         <w:kinsoku/>
@@ -8157,7 +8187,6 @@
           <w:lang w:val="en"/>
         </w:rPr>
       </w:pPr>
-      <w:bookmarkStart w:id="11" w:name="_GoBack"/>
       <w:r>
         <w:rPr>
           <w:rFonts w:hint="default"/>
@@ -8168,52 +8197,6 @@
           <w:lang w:val="en"/>
         </w:rPr>
         <w:t>Metode pengembangan aplikasi yang penulis gunakan adalah metode Agile dengan framework Kanban. Alasan penulis memilih metode Kanban karena metode ini termasuk pada metode Agile yang memberikan kebebasan pada pengembang untuk melakukan penambahan fitur (incremental). Selain itu, kanban memiliki WIP (Work-In-Progress) yang memberi batasan berapa banyak tugas yang bisa diselesaikan. Sehingga, pengembang dapat fokus pada beberapa tugas terlebih dahulu.</w:t>
-      </w:r>
-    </w:p>
-    <w:bookmarkEnd w:id="11"/>
-    <w:p>
-      <w:pPr>
-        <w:pStyle w:val="41"/>
-        <w:keepNext w:val="0"/>
-        <w:keepLines w:val="0"/>
-        <w:pageBreakBefore w:val="0"/>
-        <w:widowControl/>
-        <w:numPr>
-          <w:ilvl w:val="2"/>
-          <w:numId w:val="17"/>
-        </w:numPr>
-        <w:kinsoku/>
-        <w:wordWrap/>
-        <w:overflowPunct/>
-        <w:topLinePunct w:val="0"/>
-        <w:autoSpaceDE/>
-        <w:autoSpaceDN/>
-        <w:bidi w:val="0"/>
-        <w:adjustRightInd/>
-        <w:snapToGrid/>
-        <w:spacing w:before="4321" w:beforeLines="1200"/>
-        <w:ind w:left="982" w:leftChars="0" w:hanging="562" w:firstLineChars="0"/>
-        <w:jc w:val="left"/>
-        <w:textAlignment w:val="auto"/>
-        <w:rPr>
-          <w:rFonts w:hint="default"/>
-          <w:b/>
-          <w:bCs w:val="0"/>
-          <w:sz w:val="24"/>
-          <w:szCs w:val="24"/>
-          <w:lang w:val="en"/>
-        </w:rPr>
-      </w:pPr>
-      <w:r>
-        <w:rPr>
-          <w:rFonts w:hint="default"/>
-          <w:b/>
-          <w:bCs w:val="0"/>
-          <w:sz w:val="24"/>
-          <w:szCs w:val="24"/>
-          <w:lang w:val="en"/>
-        </w:rPr>
-        <w:t>Fase pengembangan sistem</w:t>
       </w:r>
     </w:p>
     <w:p>
@@ -8248,6 +8231,728 @@
           <w:szCs w:val="24"/>
           <w:lang w:val="en"/>
         </w:rPr>
+      </w:pPr>
+      <w:r>
+        <w:rPr>
+          <w:rFonts w:hint="default"/>
+          <w:b/>
+          <w:bCs w:val="0"/>
+          <w:sz w:val="24"/>
+          <w:szCs w:val="24"/>
+          <w:lang w:val="en"/>
+        </w:rPr>
+        <w:t>Fase pengembangan sistem</w:t>
+      </w:r>
+    </w:p>
+    <w:p>
+      <w:pPr>
+        <w:pStyle w:val="41"/>
+        <w:keepNext w:val="0"/>
+        <w:keepLines w:val="0"/>
+        <w:pageBreakBefore w:val="0"/>
+        <w:widowControl/>
+        <w:numPr>
+          <w:ilvl w:val="0"/>
+          <w:numId w:val="0"/>
+        </w:numPr>
+        <w:kinsoku/>
+        <w:wordWrap/>
+        <w:overflowPunct/>
+        <w:topLinePunct w:val="0"/>
+        <w:autoSpaceDE/>
+        <w:autoSpaceDN/>
+        <w:bidi w:val="0"/>
+        <w:adjustRightInd/>
+        <w:snapToGrid/>
+        <w:spacing w:before="4321" w:beforeLines="1200"/>
+        <w:ind w:firstLine="562" w:firstLineChars="0"/>
+        <w:jc w:val="both"/>
+        <w:textAlignment w:val="auto"/>
+        <w:rPr>
+          <w:rFonts w:hint="default"/>
+          <w:b w:val="0"/>
+          <w:bCs/>
+          <w:sz w:val="24"/>
+          <w:szCs w:val="24"/>
+          <w:lang w:val="en"/>
+        </w:rPr>
+      </w:pPr>
+      <w:r>
+        <w:rPr>
+          <w:rFonts w:hint="default"/>
+          <w:b w:val="0"/>
+          <w:bCs/>
+          <w:sz w:val="24"/>
+          <w:szCs w:val="24"/>
+          <w:lang w:val="en"/>
+        </w:rPr>
+        <w:t xml:space="preserve">Fase pengembangan sistem menggunakan metode Agile dengan </w:t>
+      </w:r>
+      <w:r>
+        <w:rPr>
+          <w:rFonts w:hint="default"/>
+          <w:b w:val="0"/>
+          <w:bCs/>
+          <w:i/>
+          <w:iCs/>
+          <w:sz w:val="24"/>
+          <w:szCs w:val="24"/>
+          <w:lang w:val="en"/>
+        </w:rPr>
+        <w:t>framework</w:t>
+      </w:r>
+      <w:r>
+        <w:rPr>
+          <w:rFonts w:hint="default"/>
+          <w:b w:val="0"/>
+          <w:bCs/>
+          <w:sz w:val="24"/>
+          <w:szCs w:val="24"/>
+          <w:lang w:val="en"/>
+        </w:rPr>
+        <w:t xml:space="preserve"> Kanban memiliki fase sebagai berikut:</w:t>
+      </w:r>
+    </w:p>
+    <w:p>
+      <w:pPr>
+        <w:pStyle w:val="41"/>
+        <w:keepNext w:val="0"/>
+        <w:keepLines w:val="0"/>
+        <w:pageBreakBefore w:val="0"/>
+        <w:widowControl/>
+        <w:numPr>
+          <w:ilvl w:val="0"/>
+          <w:numId w:val="18"/>
+        </w:numPr>
+        <w:kinsoku/>
+        <w:wordWrap/>
+        <w:overflowPunct/>
+        <w:topLinePunct w:val="0"/>
+        <w:autoSpaceDE/>
+        <w:autoSpaceDN/>
+        <w:bidi w:val="0"/>
+        <w:adjustRightInd/>
+        <w:snapToGrid/>
+        <w:ind w:left="526" w:leftChars="39" w:hanging="432" w:firstLineChars="0"/>
+        <w:jc w:val="both"/>
+        <w:textAlignment w:val="auto"/>
+        <w:rPr>
+          <w:rFonts w:hint="default"/>
+          <w:b w:val="0"/>
+          <w:bCs/>
+          <w:sz w:val="24"/>
+          <w:szCs w:val="24"/>
+          <w:lang w:val="en"/>
+        </w:rPr>
+      </w:pPr>
+      <w:r>
+        <w:rPr>
+          <w:rFonts w:hint="default"/>
+          <w:b w:val="0"/>
+          <w:bCs/>
+          <w:sz w:val="24"/>
+          <w:szCs w:val="24"/>
+          <w:lang w:val="en"/>
+        </w:rPr>
+        <w:t xml:space="preserve">User Story, merupakan suatu kasus berupa cerita ketika pengguna sedang mengakses produk yang kita buat. User story berisi tentang </w:t>
+      </w:r>
+      <w:r>
+        <w:rPr>
+          <w:rFonts w:hint="default"/>
+          <w:b w:val="0"/>
+          <w:bCs/>
+          <w:i/>
+          <w:iCs/>
+          <w:sz w:val="24"/>
+          <w:szCs w:val="24"/>
+          <w:lang w:val="en"/>
+        </w:rPr>
+        <w:t>role</w:t>
+      </w:r>
+      <w:r>
+        <w:rPr>
+          <w:rFonts w:hint="default"/>
+          <w:b w:val="0"/>
+          <w:bCs/>
+          <w:sz w:val="24"/>
+          <w:szCs w:val="24"/>
+          <w:lang w:val="en"/>
+        </w:rPr>
+        <w:t xml:space="preserve"> pengguna, kegiatan apa yang dilakukan, dan alasan pengguna melakukan kegiatan tersebut. Contoh dari user story adalah sebagai berikut: </w:t>
+      </w:r>
+    </w:p>
+    <w:p>
+      <w:pPr>
+        <w:pStyle w:val="41"/>
+        <w:keepNext w:val="0"/>
+        <w:keepLines w:val="0"/>
+        <w:pageBreakBefore w:val="0"/>
+        <w:widowControl/>
+        <w:numPr>
+          <w:ilvl w:val="0"/>
+          <w:numId w:val="0"/>
+        </w:numPr>
+        <w:kinsoku/>
+        <w:wordWrap/>
+        <w:overflowPunct/>
+        <w:topLinePunct w:val="0"/>
+        <w:autoSpaceDE/>
+        <w:autoSpaceDN/>
+        <w:bidi w:val="0"/>
+        <w:adjustRightInd/>
+        <w:snapToGrid/>
+        <w:spacing w:before="4321" w:beforeLines="1200" w:after="0"/>
+        <w:ind w:left="1138" w:leftChars="0" w:right="1138" w:firstLine="0" w:firstLineChars="0"/>
+        <w:jc w:val="both"/>
+        <w:textAlignment w:val="auto"/>
+        <w:rPr>
+          <w:rFonts w:hint="default"/>
+          <w:b w:val="0"/>
+          <w:bCs/>
+          <w:sz w:val="24"/>
+          <w:szCs w:val="24"/>
+          <w:lang w:val="en"/>
+        </w:rPr>
+      </w:pPr>
+      <w:r>
+        <w:rPr>
+          <w:rFonts w:hint="default"/>
+          <w:b w:val="0"/>
+          <w:bCs/>
+          <w:sz w:val="24"/>
+          <w:szCs w:val="24"/>
+          <w:lang w:val="en"/>
+        </w:rPr>
+        <w:t>“Sebagai Administrator, saya ingin mencari data alumni. Sehingga, saya bisa menemukan data alumni yang saya inginkan.”</w:t>
+      </w:r>
+    </w:p>
+    <w:p>
+      <w:pPr>
+        <w:pStyle w:val="41"/>
+        <w:keepNext w:val="0"/>
+        <w:keepLines w:val="0"/>
+        <w:pageBreakBefore w:val="0"/>
+        <w:widowControl/>
+        <w:numPr>
+          <w:ilvl w:val="0"/>
+          <w:numId w:val="0"/>
+        </w:numPr>
+        <w:kinsoku/>
+        <w:wordWrap/>
+        <w:overflowPunct/>
+        <w:topLinePunct w:val="0"/>
+        <w:autoSpaceDE/>
+        <w:autoSpaceDN/>
+        <w:bidi w:val="0"/>
+        <w:adjustRightInd w:val="0"/>
+        <w:snapToGrid/>
+        <w:spacing w:before="4321" w:beforeLines="1200" w:after="0"/>
+        <w:ind w:left="562" w:leftChars="0" w:right="0" w:firstLine="0" w:firstLineChars="0"/>
+        <w:jc w:val="both"/>
+        <w:textAlignment w:val="auto"/>
+        <w:rPr>
+          <w:rFonts w:hint="default"/>
+          <w:b w:val="0"/>
+          <w:bCs/>
+          <w:i w:val="0"/>
+          <w:iCs w:val="0"/>
+          <w:sz w:val="24"/>
+          <w:szCs w:val="24"/>
+          <w:lang w:val="en"/>
+        </w:rPr>
+      </w:pPr>
+      <w:r>
+        <w:rPr>
+          <w:rFonts w:hint="default"/>
+          <w:b w:val="0"/>
+          <w:bCs/>
+          <w:sz w:val="24"/>
+          <w:szCs w:val="24"/>
+          <w:lang w:val="en"/>
+        </w:rPr>
+        <w:t xml:space="preserve">Dari contoh user story di atas, dapat diketahui bahwa pengguna dengan </w:t>
+      </w:r>
+      <w:r>
+        <w:rPr>
+          <w:rFonts w:hint="default"/>
+          <w:b w:val="0"/>
+          <w:bCs/>
+          <w:i/>
+          <w:iCs/>
+          <w:sz w:val="24"/>
+          <w:szCs w:val="24"/>
+          <w:lang w:val="en"/>
+        </w:rPr>
+        <w:t>role</w:t>
+      </w:r>
+      <w:r>
+        <w:rPr>
+          <w:rFonts w:hint="default"/>
+          <w:b w:val="0"/>
+          <w:bCs/>
+          <w:i w:val="0"/>
+          <w:iCs w:val="0"/>
+          <w:sz w:val="24"/>
+          <w:szCs w:val="24"/>
+          <w:lang w:val="en"/>
+        </w:rPr>
+        <w:t xml:space="preserve"> sebagai administrator memerlukan fitur untuk mencari data alumni. Dari sini, pengembang dapat menentukan bahwa sistem yang akan dikembangkan memerlukan suatu fitur pencarian alumni, yang dapat diakses oleh pengguna dengan role administrator, yang nantinya akan menampilkan data alumni sesuai yang dicari.</w:t>
+      </w:r>
+    </w:p>
+    <w:p>
+      <w:pPr>
+        <w:pStyle w:val="41"/>
+        <w:keepNext w:val="0"/>
+        <w:keepLines w:val="0"/>
+        <w:pageBreakBefore w:val="0"/>
+        <w:widowControl/>
+        <w:numPr>
+          <w:ilvl w:val="0"/>
+          <w:numId w:val="18"/>
+        </w:numPr>
+        <w:kinsoku/>
+        <w:wordWrap/>
+        <w:overflowPunct/>
+        <w:topLinePunct w:val="0"/>
+        <w:autoSpaceDE/>
+        <w:autoSpaceDN/>
+        <w:bidi w:val="0"/>
+        <w:adjustRightInd/>
+        <w:snapToGrid/>
+        <w:ind w:left="526" w:leftChars="39" w:hanging="432" w:firstLineChars="0"/>
+        <w:jc w:val="both"/>
+        <w:textAlignment w:val="auto"/>
+        <w:rPr>
+          <w:rFonts w:hint="default"/>
+          <w:b w:val="0"/>
+          <w:bCs/>
+          <w:sz w:val="24"/>
+          <w:szCs w:val="24"/>
+          <w:lang w:val="en"/>
+        </w:rPr>
+      </w:pPr>
+      <w:r>
+        <w:rPr>
+          <w:rFonts w:hint="default"/>
+          <w:b w:val="0"/>
+          <w:bCs/>
+          <w:sz w:val="24"/>
+          <w:szCs w:val="24"/>
+          <w:lang w:val="en"/>
+        </w:rPr>
+        <w:t>Menentukan prioritas user story. Dengan menentukan prioritas dari suatu user story, pengembang dapat mengetahui fitur mana yang harus dikerjakan terlebih dahulu. Sehingga, pengembang dapat mengetahui tujuannya dengan jelas dan pengerjaan produk menjadi lebih terstruktur.</w:t>
+      </w:r>
+    </w:p>
+    <w:p>
+      <w:pPr>
+        <w:pStyle w:val="41"/>
+        <w:keepNext w:val="0"/>
+        <w:keepLines w:val="0"/>
+        <w:pageBreakBefore w:val="0"/>
+        <w:widowControl/>
+        <w:numPr>
+          <w:ilvl w:val="0"/>
+          <w:numId w:val="18"/>
+        </w:numPr>
+        <w:kinsoku/>
+        <w:wordWrap/>
+        <w:overflowPunct/>
+        <w:topLinePunct w:val="0"/>
+        <w:autoSpaceDE/>
+        <w:autoSpaceDN/>
+        <w:bidi w:val="0"/>
+        <w:adjustRightInd/>
+        <w:snapToGrid/>
+        <w:ind w:left="526" w:leftChars="39" w:hanging="432" w:firstLineChars="0"/>
+        <w:jc w:val="both"/>
+        <w:textAlignment w:val="auto"/>
+        <w:rPr>
+          <w:rFonts w:hint="default"/>
+          <w:b w:val="0"/>
+          <w:bCs/>
+          <w:sz w:val="24"/>
+          <w:szCs w:val="24"/>
+          <w:lang w:val="en"/>
+        </w:rPr>
+      </w:pPr>
+      <w:r>
+        <w:rPr>
+          <w:rFonts w:hint="default"/>
+          <w:b w:val="0"/>
+          <w:bCs/>
+          <w:sz w:val="24"/>
+          <w:szCs w:val="24"/>
+          <w:lang w:val="en"/>
+        </w:rPr>
+        <w:t>Menentukan WIP (</w:t>
+      </w:r>
+      <w:r>
+        <w:rPr>
+          <w:rFonts w:hint="default"/>
+          <w:b w:val="0"/>
+          <w:bCs/>
+          <w:i/>
+          <w:iCs/>
+          <w:sz w:val="24"/>
+          <w:szCs w:val="24"/>
+          <w:lang w:val="en"/>
+        </w:rPr>
+        <w:t>Work In Progress</w:t>
+      </w:r>
+      <w:r>
+        <w:rPr>
+          <w:rFonts w:hint="default"/>
+          <w:b w:val="0"/>
+          <w:bCs/>
+          <w:sz w:val="24"/>
+          <w:szCs w:val="24"/>
+          <w:lang w:val="en"/>
+        </w:rPr>
+        <w:t>). Dengan adanya WIP, pengembang dapat membatasi fitur yang harus dikerjakan dan fokus untuk mengerjakan fitur-fitur yang dipilih terlebih dahulu. Jika salahsatu fitur sudah selesai, maka pengembang dapat memilih fitur lainnya yang ingin dikerjakan.</w:t>
+      </w:r>
+    </w:p>
+    <w:p>
+      <w:pPr>
+        <w:pStyle w:val="41"/>
+        <w:keepNext w:val="0"/>
+        <w:keepLines w:val="0"/>
+        <w:pageBreakBefore w:val="0"/>
+        <w:widowControl/>
+        <w:numPr>
+          <w:ilvl w:val="1"/>
+          <w:numId w:val="17"/>
+        </w:numPr>
+        <w:kinsoku/>
+        <w:wordWrap/>
+        <w:overflowPunct/>
+        <w:topLinePunct w:val="0"/>
+        <w:autoSpaceDE/>
+        <w:autoSpaceDN/>
+        <w:bidi w:val="0"/>
+        <w:adjustRightInd/>
+        <w:snapToGrid/>
+        <w:spacing w:before="4321" w:beforeLines="1200"/>
+        <w:ind w:left="562" w:leftChars="0" w:hanging="562" w:firstLineChars="0"/>
+        <w:jc w:val="left"/>
+        <w:textAlignment w:val="auto"/>
+        <w:rPr>
+          <w:rFonts w:hint="default"/>
+          <w:b/>
+          <w:bCs w:val="0"/>
+          <w:sz w:val="24"/>
+          <w:szCs w:val="24"/>
+          <w:lang w:val="en"/>
+        </w:rPr>
+      </w:pPr>
+      <w:r>
+        <w:rPr>
+          <w:rFonts w:hint="default"/>
+          <w:b/>
+          <w:bCs w:val="0"/>
+          <w:sz w:val="24"/>
+          <w:szCs w:val="24"/>
+          <w:lang w:val="en"/>
+        </w:rPr>
+        <w:t>Proses Pengujian</w:t>
+      </w:r>
+    </w:p>
+    <w:p>
+      <w:pPr>
+        <w:pStyle w:val="41"/>
+        <w:keepNext w:val="0"/>
+        <w:keepLines w:val="0"/>
+        <w:pageBreakBefore w:val="0"/>
+        <w:widowControl/>
+        <w:numPr>
+          <w:numId w:val="0"/>
+        </w:numPr>
+        <w:kinsoku/>
+        <w:wordWrap/>
+        <w:overflowPunct/>
+        <w:topLinePunct w:val="0"/>
+        <w:autoSpaceDE/>
+        <w:autoSpaceDN/>
+        <w:bidi w:val="0"/>
+        <w:adjustRightInd/>
+        <w:snapToGrid/>
+        <w:spacing w:before="4321" w:beforeLines="1200"/>
+        <w:ind w:firstLine="562" w:firstLineChars="0"/>
+        <w:jc w:val="both"/>
+        <w:textAlignment w:val="auto"/>
+        <w:rPr>
+          <w:rFonts w:hint="default"/>
+          <w:b w:val="0"/>
+          <w:bCs/>
+          <w:sz w:val="24"/>
+          <w:szCs w:val="24"/>
+          <w:lang w:val="en"/>
+        </w:rPr>
+      </w:pPr>
+      <w:r>
+        <w:rPr>
+          <w:rFonts w:hint="default"/>
+          <w:b w:val="0"/>
+          <w:bCs/>
+          <w:sz w:val="24"/>
+          <w:szCs w:val="24"/>
+          <w:lang w:val="en"/>
+        </w:rPr>
+        <w:t>Metode pengujian akan dilakukan dengan cara membandingkan performa akses website sistem informasi pelacakan alumni Politeknik Negeri Malang menggunakan GraphQL, dengan sistem informasi pelacakan alumni Politeknik Negeri Malang dengan menggunakan metode pendistribusian data REST API.</w:t>
+      </w:r>
+    </w:p>
+    <w:p>
+      <w:pPr>
+        <w:pStyle w:val="41"/>
+        <w:keepNext w:val="0"/>
+        <w:keepLines w:val="0"/>
+        <w:pageBreakBefore w:val="0"/>
+        <w:widowControl/>
+        <w:numPr>
+          <w:numId w:val="0"/>
+        </w:numPr>
+        <w:kinsoku/>
+        <w:wordWrap/>
+        <w:overflowPunct/>
+        <w:topLinePunct w:val="0"/>
+        <w:autoSpaceDE/>
+        <w:autoSpaceDN/>
+        <w:bidi w:val="0"/>
+        <w:adjustRightInd/>
+        <w:snapToGrid/>
+        <w:spacing w:before="4321" w:beforeLines="1200"/>
+        <w:ind w:firstLine="562" w:firstLineChars="0"/>
+        <w:jc w:val="both"/>
+        <w:textAlignment w:val="auto"/>
+        <w:rPr>
+          <w:rFonts w:hint="default"/>
+          <w:b w:val="0"/>
+          <w:bCs/>
+          <w:i w:val="0"/>
+          <w:iCs w:val="0"/>
+          <w:sz w:val="24"/>
+          <w:szCs w:val="24"/>
+          <w:lang w:val="en"/>
+        </w:rPr>
+      </w:pPr>
+      <w:r>
+        <w:rPr>
+          <w:rFonts w:hint="default"/>
+          <w:b w:val="0"/>
+          <w:bCs/>
+          <w:sz w:val="24"/>
+          <w:szCs w:val="24"/>
+          <w:lang w:val="en"/>
+        </w:rPr>
+        <w:t>Pengujian akan dilakukan dengan cara memuat suatu halaman yang sama dan memiliki masalah under-fetching, pada Sistem Informasi yang menggunakan GraphQL maupun yang menggunakan REST sebagai metode pendistribusian datanya. Kemudian, halaman akan di-</w:t>
+      </w:r>
+      <w:r>
+        <w:rPr>
+          <w:rFonts w:hint="default"/>
+          <w:b w:val="0"/>
+          <w:bCs/>
+          <w:i/>
+          <w:iCs/>
+          <w:sz w:val="24"/>
+          <w:szCs w:val="24"/>
+          <w:lang w:val="en"/>
+        </w:rPr>
+        <w:t>refresh</w:t>
+      </w:r>
+      <w:r>
+        <w:rPr>
+          <w:rFonts w:hint="default"/>
+          <w:b w:val="0"/>
+          <w:bCs/>
+          <w:sz w:val="24"/>
+          <w:szCs w:val="24"/>
+          <w:lang w:val="en"/>
+        </w:rPr>
+        <w:t xml:space="preserve"> sebanyak 20 kali. Pada masing-masing sesi </w:t>
+      </w:r>
+      <w:r>
+        <w:rPr>
+          <w:rFonts w:hint="default"/>
+          <w:b w:val="0"/>
+          <w:bCs/>
+          <w:i/>
+          <w:iCs/>
+          <w:sz w:val="24"/>
+          <w:szCs w:val="24"/>
+          <w:lang w:val="en"/>
+        </w:rPr>
+        <w:t xml:space="preserve">refresh, </w:t>
+      </w:r>
+      <w:r>
+        <w:rPr>
+          <w:rFonts w:hint="default"/>
+          <w:b w:val="0"/>
+          <w:bCs/>
+          <w:i w:val="0"/>
+          <w:iCs w:val="0"/>
+          <w:sz w:val="24"/>
+          <w:szCs w:val="24"/>
+          <w:lang w:val="en"/>
+        </w:rPr>
+        <w:t xml:space="preserve">akan ada beberapa data yang dicatat pada masing-masing sistem informasi. Diantaranya adalah jumlah </w:t>
+      </w:r>
+      <w:r>
+        <w:rPr>
+          <w:rFonts w:hint="default"/>
+          <w:b w:val="0"/>
+          <w:bCs/>
+          <w:i/>
+          <w:iCs/>
+          <w:sz w:val="24"/>
+          <w:szCs w:val="24"/>
+          <w:lang w:val="en"/>
+        </w:rPr>
+        <w:t>request</w:t>
+      </w:r>
+      <w:r>
+        <w:rPr>
+          <w:rFonts w:hint="default"/>
+          <w:b w:val="0"/>
+          <w:bCs/>
+          <w:i w:val="0"/>
+          <w:iCs w:val="0"/>
+          <w:sz w:val="24"/>
+          <w:szCs w:val="24"/>
+          <w:lang w:val="en"/>
+        </w:rPr>
+        <w:t xml:space="preserve"> ke </w:t>
+      </w:r>
+      <w:r>
+        <w:rPr>
+          <w:rFonts w:hint="default"/>
+          <w:b w:val="0"/>
+          <w:bCs/>
+          <w:i/>
+          <w:iCs/>
+          <w:sz w:val="24"/>
+          <w:szCs w:val="24"/>
+          <w:lang w:val="en"/>
+        </w:rPr>
+        <w:t>backend</w:t>
+      </w:r>
+      <w:r>
+        <w:rPr>
+          <w:rFonts w:hint="default"/>
+          <w:b w:val="0"/>
+          <w:bCs/>
+          <w:i w:val="0"/>
+          <w:iCs w:val="0"/>
+          <w:sz w:val="24"/>
+          <w:szCs w:val="24"/>
+          <w:lang w:val="en"/>
+        </w:rPr>
+        <w:t xml:space="preserve">, waktu muat </w:t>
+      </w:r>
+      <w:r>
+        <w:rPr>
+          <w:rFonts w:hint="default"/>
+          <w:b w:val="0"/>
+          <w:bCs/>
+          <w:i/>
+          <w:iCs/>
+          <w:sz w:val="24"/>
+          <w:szCs w:val="24"/>
+          <w:lang w:val="en"/>
+        </w:rPr>
+        <w:t>request</w:t>
+      </w:r>
+      <w:r>
+        <w:rPr>
+          <w:rFonts w:hint="default"/>
+          <w:b w:val="0"/>
+          <w:bCs/>
+          <w:i w:val="0"/>
+          <w:iCs w:val="0"/>
+          <w:sz w:val="24"/>
+          <w:szCs w:val="24"/>
+          <w:lang w:val="en"/>
+        </w:rPr>
+        <w:t xml:space="preserve"> hingga selesai, dan waktu total memuat halaman.</w:t>
+      </w:r>
+    </w:p>
+    <w:p>
+      <w:pPr>
+        <w:pStyle w:val="41"/>
+        <w:keepNext w:val="0"/>
+        <w:keepLines w:val="0"/>
+        <w:pageBreakBefore w:val="0"/>
+        <w:widowControl/>
+        <w:numPr>
+          <w:numId w:val="0"/>
+        </w:numPr>
+        <w:kinsoku/>
+        <w:wordWrap/>
+        <w:overflowPunct/>
+        <w:topLinePunct w:val="0"/>
+        <w:autoSpaceDE/>
+        <w:autoSpaceDN/>
+        <w:bidi w:val="0"/>
+        <w:adjustRightInd/>
+        <w:snapToGrid/>
+        <w:spacing w:before="4321" w:beforeLines="1200"/>
+        <w:ind w:firstLine="562" w:firstLineChars="0"/>
+        <w:jc w:val="both"/>
+        <w:textAlignment w:val="auto"/>
+        <w:rPr>
+          <w:rFonts w:hint="default"/>
+          <w:b w:val="0"/>
+          <w:bCs/>
+          <w:i w:val="0"/>
+          <w:iCs w:val="0"/>
+          <w:sz w:val="24"/>
+          <w:szCs w:val="24"/>
+          <w:lang w:val="en"/>
+        </w:rPr>
+      </w:pPr>
+      <w:r>
+        <w:rPr>
+          <w:rFonts w:hint="default"/>
+          <w:b w:val="0"/>
+          <w:bCs/>
+          <w:i w:val="0"/>
+          <w:iCs w:val="0"/>
+          <w:sz w:val="24"/>
+          <w:szCs w:val="24"/>
+          <w:lang w:val="en"/>
+        </w:rPr>
+        <w:t>Dari data-data tersebut, akan dirata-rata pada masing-masing sistem informasi dan akan dibandingkan. Sehingga, dapat diketahui kelebihan/kekurangan dari graphQL dan REST jika digunakan dalam pendistribusian data.</w:t>
+      </w:r>
+    </w:p>
+    <w:p>
+      <w:pPr>
+        <w:pStyle w:val="41"/>
+        <w:keepNext w:val="0"/>
+        <w:keepLines w:val="0"/>
+        <w:pageBreakBefore w:val="0"/>
+        <w:widowControl/>
+        <w:numPr>
+          <w:numId w:val="0"/>
+        </w:numPr>
+        <w:kinsoku/>
+        <w:wordWrap/>
+        <w:overflowPunct/>
+        <w:topLinePunct w:val="0"/>
+        <w:autoSpaceDE/>
+        <w:autoSpaceDN/>
+        <w:bidi w:val="0"/>
+        <w:adjustRightInd/>
+        <w:snapToGrid/>
+        <w:spacing w:before="4321" w:beforeLines="1200"/>
+        <w:ind w:firstLine="562" w:firstLineChars="0"/>
+        <w:jc w:val="both"/>
+        <w:textAlignment w:val="auto"/>
+        <w:rPr>
+          <w:rFonts w:hint="default"/>
+          <w:b w:val="0"/>
+          <w:bCs/>
+          <w:sz w:val="24"/>
+          <w:szCs w:val="24"/>
+          <w:lang w:val="en"/>
+        </w:rPr>
         <w:sectPr>
           <w:pgSz w:w="11907" w:h="16839"/>
           <w:pgMar w:top="1701" w:right="1701" w:bottom="1701" w:left="2268" w:header="720" w:footer="720" w:gutter="0"/>
@@ -8260,19 +8965,834 @@
       <w:r>
         <w:rPr>
           <w:rFonts w:hint="default"/>
+          <w:b w:val="0"/>
+          <w:bCs/>
+          <w:sz w:val="24"/>
+          <w:szCs w:val="24"/>
+          <w:lang w:val="en"/>
+        </w:rPr>
+        <w:t>GraphQL dikatakan berhasil menyelesaikan masalah under-fetching jika sistem yang dikembangkan dengan mengimplementasikan GraphQL dapat melakukan pengaksesan endpoint lebih sedikit daripada sistem dengan metode REST API dalam memenuhi kebutuhan datanya, dan dapat meningkatkan performa dari website.</w:t>
+      </w:r>
+    </w:p>
+    <w:p>
+      <w:pPr>
+        <w:pStyle w:val="41"/>
+        <w:ind w:left="0" w:leftChars="0" w:firstLine="0" w:firstLineChars="0"/>
+        <w:jc w:val="center"/>
+        <w:rPr>
+          <w:rFonts w:hint="default"/>
+          <w:b/>
+          <w:sz w:val="28"/>
+          <w:lang w:val="en"/>
+        </w:rPr>
+      </w:pPr>
+      <w:r>
+        <w:rPr>
+          <w:b/>
+          <w:sz w:val="28"/>
+        </w:rPr>
+        <w:t>BAB I</w:t>
+      </w:r>
+      <w:r>
+        <w:rPr>
+          <w:b/>
+          <w:sz w:val="28"/>
+          <w:lang w:val="en-US"/>
+        </w:rPr>
+        <w:t>I</w:t>
+      </w:r>
+      <w:r>
+        <w:rPr>
+          <w:rFonts w:hint="default"/>
+          <w:b/>
+          <w:sz w:val="28"/>
+          <w:lang w:val="en"/>
+        </w:rPr>
+        <w:t>I</w:t>
+      </w:r>
+      <w:r>
+        <w:rPr>
+          <w:b/>
+          <w:sz w:val="28"/>
+        </w:rPr>
+        <w:t xml:space="preserve">. </w:t>
+      </w:r>
+      <w:r>
+        <w:rPr>
+          <w:rFonts w:hint="default"/>
+          <w:b/>
+          <w:sz w:val="28"/>
+          <w:lang w:val="en"/>
+        </w:rPr>
+        <w:t>METODOLOGI PENELITIAN</w:t>
+      </w:r>
+    </w:p>
+    <w:p>
+      <w:pPr>
+        <w:pStyle w:val="41"/>
+        <w:keepNext w:val="0"/>
+        <w:keepLines w:val="0"/>
+        <w:pageBreakBefore w:val="0"/>
+        <w:widowControl/>
+        <w:numPr>
+          <w:numId w:val="0"/>
+        </w:numPr>
+        <w:kinsoku/>
+        <w:wordWrap/>
+        <w:overflowPunct/>
+        <w:topLinePunct w:val="0"/>
+        <w:autoSpaceDE/>
+        <w:autoSpaceDN/>
+        <w:bidi w:val="0"/>
+        <w:adjustRightInd/>
+        <w:snapToGrid/>
+        <w:spacing w:before="4321" w:beforeLines="1200"/>
+        <w:ind w:firstLine="562" w:firstLineChars="0"/>
+        <w:jc w:val="both"/>
+        <w:textAlignment w:val="auto"/>
+        <w:rPr>
+          <w:rFonts w:hint="default"/>
+          <w:b w:val="0"/>
+          <w:bCs/>
+          <w:sz w:val="24"/>
+          <w:szCs w:val="24"/>
+          <w:lang w:val="en"/>
+        </w:rPr>
+      </w:pPr>
+    </w:p>
+    <w:p>
+      <w:pPr>
+        <w:pStyle w:val="41"/>
+        <w:keepNext w:val="0"/>
+        <w:keepLines w:val="0"/>
+        <w:pageBreakBefore w:val="0"/>
+        <w:widowControl/>
+        <w:numPr>
+          <w:ilvl w:val="1"/>
+          <w:numId w:val="19"/>
+        </w:numPr>
+        <w:kinsoku/>
+        <w:wordWrap/>
+        <w:overflowPunct/>
+        <w:topLinePunct w:val="0"/>
+        <w:autoSpaceDE/>
+        <w:autoSpaceDN/>
+        <w:bidi w:val="0"/>
+        <w:adjustRightInd/>
+        <w:snapToGrid/>
+        <w:spacing w:before="4321" w:beforeLines="1200"/>
+        <w:ind w:left="562" w:leftChars="0" w:hanging="562" w:firstLineChars="0"/>
+        <w:jc w:val="both"/>
+        <w:textAlignment w:val="auto"/>
+        <w:rPr>
+          <w:rFonts w:hint="default"/>
           <w:b/>
           <w:bCs w:val="0"/>
           <w:sz w:val="24"/>
           <w:szCs w:val="24"/>
           <w:lang w:val="en"/>
         </w:rPr>
-        <w:t>Proses Pengujian</w:t>
+      </w:pPr>
+      <w:r>
+        <w:rPr>
+          <w:rFonts w:hint="default"/>
+          <w:b/>
+          <w:bCs w:val="0"/>
+          <w:sz w:val="24"/>
+          <w:szCs w:val="24"/>
+          <w:lang w:val="en"/>
+        </w:rPr>
+        <w:t>Kebutuhan Fungsional</w:t>
+      </w:r>
+    </w:p>
+    <w:p>
+      <w:pPr>
+        <w:pStyle w:val="41"/>
+        <w:keepNext w:val="0"/>
+        <w:keepLines w:val="0"/>
+        <w:pageBreakBefore w:val="0"/>
+        <w:widowControl/>
+        <w:numPr>
+          <w:ilvl w:val="0"/>
+          <w:numId w:val="0"/>
+        </w:numPr>
+        <w:kinsoku/>
+        <w:wordWrap/>
+        <w:overflowPunct/>
+        <w:topLinePunct w:val="0"/>
+        <w:autoSpaceDE/>
+        <w:autoSpaceDN/>
+        <w:bidi w:val="0"/>
+        <w:adjustRightInd/>
+        <w:snapToGrid/>
+        <w:spacing w:before="4321" w:beforeLines="1200"/>
+        <w:ind w:leftChars="0" w:firstLine="562" w:firstLineChars="0"/>
+        <w:jc w:val="both"/>
+        <w:textAlignment w:val="auto"/>
+        <w:rPr>
+          <w:rFonts w:hint="default"/>
+          <w:b w:val="0"/>
+          <w:bCs/>
+          <w:sz w:val="24"/>
+          <w:szCs w:val="24"/>
+          <w:lang w:val="en"/>
+        </w:rPr>
+      </w:pPr>
+      <w:r>
+        <w:rPr>
+          <w:rFonts w:hint="default"/>
+          <w:b w:val="0"/>
+          <w:bCs/>
+          <w:sz w:val="24"/>
+          <w:szCs w:val="24"/>
+          <w:lang w:val="en"/>
+        </w:rPr>
+        <w:t xml:space="preserve">Kebutuhan fungsional dari sistem informasi yang akan penulis buat adalah: </w:t>
+      </w:r>
+    </w:p>
+    <w:p>
+      <w:pPr>
+        <w:pStyle w:val="41"/>
+        <w:keepNext w:val="0"/>
+        <w:keepLines w:val="0"/>
+        <w:pageBreakBefore w:val="0"/>
+        <w:widowControl/>
+        <w:numPr>
+          <w:ilvl w:val="2"/>
+          <w:numId w:val="19"/>
+        </w:numPr>
+        <w:kinsoku/>
+        <w:wordWrap/>
+        <w:overflowPunct/>
+        <w:topLinePunct w:val="0"/>
+        <w:autoSpaceDE/>
+        <w:autoSpaceDN/>
+        <w:bidi w:val="0"/>
+        <w:adjustRightInd/>
+        <w:snapToGrid/>
+        <w:spacing w:before="4321" w:beforeLines="1200"/>
+        <w:ind w:left="1123" w:leftChars="0" w:hanging="562" w:firstLineChars="0"/>
+        <w:jc w:val="both"/>
+        <w:textAlignment w:val="auto"/>
+        <w:rPr>
+          <w:rFonts w:hint="default"/>
+          <w:b w:val="0"/>
+          <w:bCs/>
+          <w:sz w:val="24"/>
+          <w:szCs w:val="24"/>
+          <w:lang w:val="en"/>
+        </w:rPr>
+      </w:pPr>
+      <w:r>
+        <w:rPr>
+          <w:rFonts w:hint="default"/>
+          <w:b/>
+          <w:bCs w:val="0"/>
+          <w:sz w:val="24"/>
+          <w:szCs w:val="24"/>
+          <w:lang w:val="en"/>
+        </w:rPr>
+        <w:t>Admin</w:t>
+      </w:r>
+    </w:p>
+    <w:p>
+      <w:pPr>
+        <w:pStyle w:val="41"/>
+        <w:keepNext w:val="0"/>
+        <w:keepLines w:val="0"/>
+        <w:pageBreakBefore w:val="0"/>
+        <w:widowControl/>
+        <w:numPr>
+          <w:ilvl w:val="0"/>
+          <w:numId w:val="20"/>
+        </w:numPr>
+        <w:kinsoku/>
+        <w:wordWrap/>
+        <w:overflowPunct/>
+        <w:topLinePunct w:val="0"/>
+        <w:autoSpaceDE/>
+        <w:autoSpaceDN/>
+        <w:bidi w:val="0"/>
+        <w:adjustRightInd/>
+        <w:snapToGrid/>
+        <w:spacing w:before="4321" w:beforeLines="1200"/>
+        <w:ind w:left="994" w:leftChars="0" w:hanging="432"/>
+        <w:jc w:val="both"/>
+        <w:textAlignment w:val="auto"/>
+        <w:rPr>
+          <w:rFonts w:hint="default"/>
+          <w:b w:val="0"/>
+          <w:bCs/>
+          <w:sz w:val="24"/>
+          <w:szCs w:val="24"/>
+          <w:lang w:val="en"/>
+        </w:rPr>
+      </w:pPr>
+      <w:r>
+        <w:rPr>
+          <w:rFonts w:hint="default"/>
+          <w:b w:val="0"/>
+          <w:bCs/>
+          <w:sz w:val="24"/>
+          <w:szCs w:val="24"/>
+          <w:lang w:val="en"/>
+        </w:rPr>
+        <w:t>Mengelola jurusan, diantaranya melihat daftar jurusan, menambah jurusan baru, mengubah data jurusan, dan menghapus jurusan.</w:t>
+      </w:r>
+    </w:p>
+    <w:p>
+      <w:pPr>
+        <w:pStyle w:val="41"/>
+        <w:keepNext w:val="0"/>
+        <w:keepLines w:val="0"/>
+        <w:pageBreakBefore w:val="0"/>
+        <w:widowControl/>
+        <w:numPr>
+          <w:ilvl w:val="0"/>
+          <w:numId w:val="20"/>
+        </w:numPr>
+        <w:kinsoku/>
+        <w:wordWrap/>
+        <w:overflowPunct/>
+        <w:topLinePunct w:val="0"/>
+        <w:autoSpaceDE/>
+        <w:autoSpaceDN/>
+        <w:bidi w:val="0"/>
+        <w:adjustRightInd/>
+        <w:snapToGrid/>
+        <w:spacing w:before="4321" w:beforeLines="1200"/>
+        <w:ind w:left="994" w:leftChars="0" w:hanging="432"/>
+        <w:jc w:val="both"/>
+        <w:textAlignment w:val="auto"/>
+        <w:rPr>
+          <w:rFonts w:hint="default"/>
+          <w:b w:val="0"/>
+          <w:bCs/>
+          <w:sz w:val="24"/>
+          <w:szCs w:val="24"/>
+          <w:lang w:val="en"/>
+        </w:rPr>
+      </w:pPr>
+      <w:r>
+        <w:rPr>
+          <w:rFonts w:hint="default"/>
+          <w:b w:val="0"/>
+          <w:bCs/>
+          <w:sz w:val="24"/>
+          <w:szCs w:val="24"/>
+          <w:lang w:val="en"/>
+        </w:rPr>
+        <w:t xml:space="preserve">Autentikasi pengguna, diantaranya </w:t>
+      </w:r>
+      <w:r>
+        <w:rPr>
+          <w:rFonts w:hint="default"/>
+          <w:b w:val="0"/>
+          <w:bCs/>
+          <w:i/>
+          <w:iCs/>
+          <w:sz w:val="24"/>
+          <w:szCs w:val="24"/>
+          <w:lang w:val="en"/>
+        </w:rPr>
+        <w:t xml:space="preserve">login </w:t>
+      </w:r>
+      <w:r>
+        <w:rPr>
+          <w:rFonts w:hint="default"/>
+          <w:b w:val="0"/>
+          <w:bCs/>
+          <w:sz w:val="24"/>
+          <w:szCs w:val="24"/>
+          <w:lang w:val="en"/>
+        </w:rPr>
+        <w:t xml:space="preserve">dan </w:t>
+      </w:r>
+      <w:r>
+        <w:rPr>
+          <w:rFonts w:hint="default"/>
+          <w:b w:val="0"/>
+          <w:bCs/>
+          <w:i/>
+          <w:iCs/>
+          <w:sz w:val="24"/>
+          <w:szCs w:val="24"/>
+          <w:lang w:val="en"/>
+        </w:rPr>
+        <w:t>logout</w:t>
+      </w:r>
+      <w:r>
+        <w:rPr>
+          <w:rFonts w:hint="default"/>
+          <w:b w:val="0"/>
+          <w:bCs/>
+          <w:sz w:val="24"/>
+          <w:szCs w:val="24"/>
+          <w:lang w:val="en"/>
+        </w:rPr>
+        <w:t>.</w:t>
+      </w:r>
+    </w:p>
+    <w:p>
+      <w:pPr>
+        <w:pStyle w:val="41"/>
+        <w:keepNext w:val="0"/>
+        <w:keepLines w:val="0"/>
+        <w:pageBreakBefore w:val="0"/>
+        <w:widowControl/>
+        <w:numPr>
+          <w:ilvl w:val="0"/>
+          <w:numId w:val="20"/>
+        </w:numPr>
+        <w:kinsoku/>
+        <w:wordWrap/>
+        <w:overflowPunct/>
+        <w:topLinePunct w:val="0"/>
+        <w:autoSpaceDE/>
+        <w:autoSpaceDN/>
+        <w:bidi w:val="0"/>
+        <w:adjustRightInd/>
+        <w:snapToGrid/>
+        <w:spacing w:before="4321" w:beforeLines="1200"/>
+        <w:ind w:left="994" w:leftChars="0" w:hanging="432"/>
+        <w:jc w:val="both"/>
+        <w:textAlignment w:val="auto"/>
+        <w:rPr>
+          <w:rFonts w:hint="default"/>
+          <w:b w:val="0"/>
+          <w:bCs/>
+          <w:sz w:val="24"/>
+          <w:szCs w:val="24"/>
+          <w:lang w:val="en"/>
+        </w:rPr>
+      </w:pPr>
+      <w:r>
+        <w:rPr>
+          <w:rFonts w:hint="default"/>
+          <w:b w:val="0"/>
+          <w:bCs/>
+          <w:sz w:val="24"/>
+          <w:szCs w:val="24"/>
+          <w:lang w:val="en"/>
+        </w:rPr>
+        <w:t xml:space="preserve">Mengelola data alumni, diantaranya melakukan </w:t>
+      </w:r>
+      <w:r>
+        <w:rPr>
+          <w:rFonts w:hint="default"/>
+          <w:b w:val="0"/>
+          <w:bCs/>
+          <w:i/>
+          <w:iCs/>
+          <w:sz w:val="24"/>
+          <w:szCs w:val="24"/>
+          <w:lang w:val="en"/>
+        </w:rPr>
+        <w:t>scraping</w:t>
+      </w:r>
+      <w:r>
+        <w:rPr>
+          <w:rFonts w:hint="default"/>
+          <w:b w:val="0"/>
+          <w:bCs/>
+          <w:sz w:val="24"/>
+          <w:szCs w:val="24"/>
+          <w:lang w:val="en"/>
+        </w:rPr>
+        <w:t xml:space="preserve"> dari Linkedin, pencarian alumni, mengubah data alumni, menghapus data alumni, melihat daftar alumni, dan melihat detail data dari alumni.</w:t>
+      </w:r>
+    </w:p>
+    <w:p>
+      <w:pPr>
+        <w:pStyle w:val="41"/>
+        <w:keepNext w:val="0"/>
+        <w:keepLines w:val="0"/>
+        <w:pageBreakBefore w:val="0"/>
+        <w:widowControl/>
+        <w:numPr>
+          <w:ilvl w:val="0"/>
+          <w:numId w:val="20"/>
+        </w:numPr>
+        <w:kinsoku/>
+        <w:wordWrap/>
+        <w:overflowPunct/>
+        <w:topLinePunct w:val="0"/>
+        <w:autoSpaceDE/>
+        <w:autoSpaceDN/>
+        <w:bidi w:val="0"/>
+        <w:adjustRightInd/>
+        <w:snapToGrid/>
+        <w:spacing w:before="4321" w:beforeLines="1200"/>
+        <w:ind w:left="994" w:leftChars="0" w:hanging="432"/>
+        <w:jc w:val="both"/>
+        <w:textAlignment w:val="auto"/>
+        <w:rPr>
+          <w:rFonts w:hint="default"/>
+          <w:b w:val="0"/>
+          <w:bCs/>
+          <w:sz w:val="24"/>
+          <w:szCs w:val="24"/>
+          <w:lang w:val="en"/>
+        </w:rPr>
+      </w:pPr>
+    </w:p>
+    <w:p>
+      <w:pPr>
+        <w:pStyle w:val="41"/>
+        <w:keepNext w:val="0"/>
+        <w:keepLines w:val="0"/>
+        <w:pageBreakBefore w:val="0"/>
+        <w:widowControl/>
+        <w:numPr>
+          <w:ilvl w:val="2"/>
+          <w:numId w:val="19"/>
+        </w:numPr>
+        <w:kinsoku/>
+        <w:wordWrap/>
+        <w:overflowPunct/>
+        <w:topLinePunct w:val="0"/>
+        <w:autoSpaceDE/>
+        <w:autoSpaceDN/>
+        <w:bidi w:val="0"/>
+        <w:adjustRightInd/>
+        <w:snapToGrid/>
+        <w:spacing w:before="4321" w:beforeLines="1200"/>
+        <w:ind w:left="1123" w:leftChars="0" w:hanging="562" w:firstLineChars="0"/>
+        <w:jc w:val="both"/>
+        <w:textAlignment w:val="auto"/>
+        <w:rPr>
+          <w:rFonts w:hint="default"/>
+          <w:b w:val="0"/>
+          <w:bCs/>
+          <w:sz w:val="24"/>
+          <w:szCs w:val="24"/>
+          <w:lang w:val="en"/>
+        </w:rPr>
+      </w:pPr>
+      <w:r>
+        <w:rPr>
+          <w:rFonts w:hint="default"/>
+          <w:b/>
+          <w:bCs w:val="0"/>
+          <w:sz w:val="24"/>
+          <w:szCs w:val="24"/>
+          <w:lang w:val="en"/>
+        </w:rPr>
+        <w:t>Pengguna</w:t>
+      </w:r>
+    </w:p>
+    <w:p>
+      <w:pPr>
+        <w:pStyle w:val="41"/>
+        <w:keepNext w:val="0"/>
+        <w:keepLines w:val="0"/>
+        <w:pageBreakBefore w:val="0"/>
+        <w:widowControl/>
+        <w:numPr>
+          <w:ilvl w:val="0"/>
+          <w:numId w:val="21"/>
+        </w:numPr>
+        <w:kinsoku/>
+        <w:wordWrap/>
+        <w:overflowPunct/>
+        <w:topLinePunct w:val="0"/>
+        <w:autoSpaceDE/>
+        <w:autoSpaceDN/>
+        <w:bidi w:val="0"/>
+        <w:adjustRightInd/>
+        <w:snapToGrid/>
+        <w:spacing w:before="4321" w:beforeLines="1200"/>
+        <w:ind w:left="994" w:leftChars="0" w:hanging="432"/>
+        <w:jc w:val="both"/>
+        <w:textAlignment w:val="auto"/>
+        <w:rPr>
+          <w:rFonts w:hint="default"/>
+          <w:b w:val="0"/>
+          <w:bCs/>
+          <w:sz w:val="24"/>
+          <w:szCs w:val="24"/>
+          <w:lang w:val="en"/>
+        </w:rPr>
+      </w:pPr>
+      <w:r>
+        <w:rPr>
+          <w:rFonts w:hint="default"/>
+          <w:b w:val="0"/>
+          <w:bCs/>
+          <w:sz w:val="24"/>
+          <w:szCs w:val="24"/>
+          <w:lang w:val="en"/>
+        </w:rPr>
+        <w:t>Melihat daftar jurusan.</w:t>
+      </w:r>
+    </w:p>
+    <w:p>
+      <w:pPr>
+        <w:pStyle w:val="41"/>
+        <w:keepNext w:val="0"/>
+        <w:keepLines w:val="0"/>
+        <w:pageBreakBefore w:val="0"/>
+        <w:widowControl/>
+        <w:numPr>
+          <w:ilvl w:val="0"/>
+          <w:numId w:val="21"/>
+        </w:numPr>
+        <w:kinsoku/>
+        <w:wordWrap/>
+        <w:overflowPunct/>
+        <w:topLinePunct w:val="0"/>
+        <w:autoSpaceDE/>
+        <w:autoSpaceDN/>
+        <w:bidi w:val="0"/>
+        <w:adjustRightInd/>
+        <w:snapToGrid/>
+        <w:spacing w:before="4321" w:beforeLines="1200"/>
+        <w:ind w:left="994" w:leftChars="0" w:hanging="432"/>
+        <w:jc w:val="both"/>
+        <w:textAlignment w:val="auto"/>
+        <w:rPr>
+          <w:rFonts w:hint="default"/>
+          <w:b w:val="0"/>
+          <w:bCs/>
+          <w:sz w:val="24"/>
+          <w:szCs w:val="24"/>
+          <w:lang w:val="en"/>
+        </w:rPr>
+      </w:pPr>
+      <w:r>
+        <w:rPr>
+          <w:rFonts w:hint="default"/>
+          <w:b w:val="0"/>
+          <w:bCs/>
+          <w:sz w:val="24"/>
+          <w:szCs w:val="24"/>
+          <w:lang w:val="en"/>
+        </w:rPr>
+        <w:t xml:space="preserve">Autentikasi pengguna, diantaranya </w:t>
+      </w:r>
+      <w:r>
+        <w:rPr>
+          <w:rFonts w:hint="default"/>
+          <w:b w:val="0"/>
+          <w:bCs/>
+          <w:i/>
+          <w:iCs/>
+          <w:sz w:val="24"/>
+          <w:szCs w:val="24"/>
+          <w:lang w:val="en"/>
+        </w:rPr>
+        <w:t>login</w:t>
+      </w:r>
+      <w:r>
+        <w:rPr>
+          <w:rFonts w:hint="default"/>
+          <w:b w:val="0"/>
+          <w:bCs/>
+          <w:sz w:val="24"/>
+          <w:szCs w:val="24"/>
+          <w:lang w:val="en"/>
+        </w:rPr>
+        <w:t xml:space="preserve">, </w:t>
+      </w:r>
+      <w:r>
+        <w:rPr>
+          <w:rFonts w:hint="default"/>
+          <w:b w:val="0"/>
+          <w:bCs/>
+          <w:i/>
+          <w:iCs/>
+          <w:sz w:val="24"/>
+          <w:szCs w:val="24"/>
+          <w:lang w:val="en"/>
+        </w:rPr>
+        <w:t>register</w:t>
+      </w:r>
+      <w:r>
+        <w:rPr>
+          <w:rFonts w:hint="default"/>
+          <w:b w:val="0"/>
+          <w:bCs/>
+          <w:sz w:val="24"/>
+          <w:szCs w:val="24"/>
+          <w:lang w:val="en"/>
+        </w:rPr>
+        <w:t xml:space="preserve">, dan </w:t>
+      </w:r>
+      <w:r>
+        <w:rPr>
+          <w:rFonts w:hint="default"/>
+          <w:b w:val="0"/>
+          <w:bCs/>
+          <w:i/>
+          <w:iCs/>
+          <w:sz w:val="24"/>
+          <w:szCs w:val="24"/>
+          <w:lang w:val="en"/>
+        </w:rPr>
+        <w:t>logout</w:t>
+      </w:r>
+      <w:r>
+        <w:rPr>
+          <w:rFonts w:hint="default"/>
+          <w:b w:val="0"/>
+          <w:bCs/>
+          <w:sz w:val="24"/>
+          <w:szCs w:val="24"/>
+          <w:lang w:val="en"/>
+        </w:rPr>
+        <w:t>.</w:t>
+      </w:r>
+    </w:p>
+    <w:p>
+      <w:pPr>
+        <w:pStyle w:val="41"/>
+        <w:keepNext w:val="0"/>
+        <w:keepLines w:val="0"/>
+        <w:pageBreakBefore w:val="0"/>
+        <w:widowControl/>
+        <w:numPr>
+          <w:ilvl w:val="0"/>
+          <w:numId w:val="21"/>
+        </w:numPr>
+        <w:kinsoku/>
+        <w:wordWrap/>
+        <w:overflowPunct/>
+        <w:topLinePunct w:val="0"/>
+        <w:autoSpaceDE/>
+        <w:autoSpaceDN/>
+        <w:bidi w:val="0"/>
+        <w:adjustRightInd/>
+        <w:snapToGrid/>
+        <w:spacing w:before="4321" w:beforeLines="1200"/>
+        <w:ind w:left="994" w:leftChars="0" w:hanging="432"/>
+        <w:jc w:val="both"/>
+        <w:textAlignment w:val="auto"/>
+        <w:rPr>
+          <w:rFonts w:hint="default"/>
+          <w:b w:val="0"/>
+          <w:bCs/>
+          <w:sz w:val="24"/>
+          <w:szCs w:val="24"/>
+          <w:lang w:val="en"/>
+        </w:rPr>
+      </w:pPr>
+      <w:r>
+        <w:rPr>
+          <w:rFonts w:hint="default"/>
+          <w:b w:val="0"/>
+          <w:bCs/>
+          <w:sz w:val="24"/>
+          <w:szCs w:val="24"/>
+          <w:lang w:val="en"/>
+        </w:rPr>
+        <w:t>Mengakses data alumni, diantaranya melakukan pencarian alumni, melihat daftar alumni, dan melihat detail data dari alumni.</w:t>
+      </w:r>
+    </w:p>
+    <w:p>
+      <w:pPr>
+        <w:pStyle w:val="41"/>
+        <w:keepNext w:val="0"/>
+        <w:keepLines w:val="0"/>
+        <w:pageBreakBefore w:val="0"/>
+        <w:widowControl/>
+        <w:numPr>
+          <w:ilvl w:val="1"/>
+          <w:numId w:val="19"/>
+        </w:numPr>
+        <w:kinsoku/>
+        <w:wordWrap/>
+        <w:overflowPunct/>
+        <w:topLinePunct w:val="0"/>
+        <w:autoSpaceDE/>
+        <w:autoSpaceDN/>
+        <w:bidi w:val="0"/>
+        <w:adjustRightInd/>
+        <w:snapToGrid/>
+        <w:spacing w:before="4321" w:beforeLines="1200"/>
+        <w:ind w:left="562" w:leftChars="0" w:hanging="562" w:firstLineChars="0"/>
+        <w:jc w:val="both"/>
+        <w:textAlignment w:val="auto"/>
+        <w:rPr>
+          <w:rFonts w:hint="default"/>
+          <w:b/>
+          <w:bCs w:val="0"/>
+          <w:sz w:val="24"/>
+          <w:szCs w:val="24"/>
+          <w:lang w:val="en"/>
+        </w:rPr>
+      </w:pPr>
+      <w:r>
+        <w:rPr>
+          <w:rFonts w:hint="default"/>
+          <w:b/>
+          <w:bCs w:val="0"/>
+          <w:sz w:val="24"/>
+          <w:szCs w:val="24"/>
+          <w:lang w:val="en"/>
+        </w:rPr>
+        <w:t>Kebutuhan Non-Fungsional</w:t>
+      </w:r>
+      <w:bookmarkStart w:id="11" w:name="_GoBack"/>
+      <w:bookmarkEnd w:id="11"/>
+    </w:p>
+    <w:p>
+      <w:pPr>
+        <w:pStyle w:val="41"/>
+        <w:keepNext w:val="0"/>
+        <w:keepLines w:val="0"/>
+        <w:pageBreakBefore w:val="0"/>
+        <w:widowControl/>
+        <w:numPr>
+          <w:ilvl w:val="1"/>
+          <w:numId w:val="19"/>
+        </w:numPr>
+        <w:kinsoku/>
+        <w:wordWrap/>
+        <w:overflowPunct/>
+        <w:topLinePunct w:val="0"/>
+        <w:autoSpaceDE/>
+        <w:autoSpaceDN/>
+        <w:bidi w:val="0"/>
+        <w:adjustRightInd/>
+        <w:snapToGrid/>
+        <w:spacing w:before="4321" w:beforeLines="1200"/>
+        <w:ind w:left="562" w:leftChars="0" w:hanging="562" w:firstLineChars="0"/>
+        <w:jc w:val="both"/>
+        <w:textAlignment w:val="auto"/>
+        <w:rPr>
+          <w:rFonts w:hint="default"/>
+          <w:b/>
+          <w:bCs w:val="0"/>
+          <w:sz w:val="24"/>
+          <w:szCs w:val="24"/>
+          <w:lang w:val="en"/>
+        </w:rPr>
+        <w:sectPr>
+          <w:pgSz w:w="11907" w:h="16839"/>
+          <w:pgMar w:top="1701" w:right="1701" w:bottom="1701" w:left="2268" w:header="720" w:footer="720" w:gutter="0"/>
+          <w:pgNumType w:start="1"/>
+          <w:cols w:space="720" w:num="1"/>
+          <w:titlePg/>
+          <w:docGrid w:linePitch="360" w:charSpace="0"/>
+        </w:sectPr>
+      </w:pPr>
+      <w:r>
+        <w:rPr>
+          <w:rFonts w:hint="default"/>
+          <w:b w:val="0"/>
+          <w:bCs/>
+          <w:sz w:val="24"/>
+          <w:szCs w:val="24"/>
+          <w:lang w:val="en"/>
+        </w:rPr>
+        <w:t>a</w:t>
       </w:r>
     </w:p>
     <w:p>
       <w:pPr>
         <w:pStyle w:val="7"/>
         <w:numPr>
+          <w:ilvl w:val="0"/>
           <w:numId w:val="0"/>
         </w:numPr>
       </w:pPr>
@@ -8429,7 +9949,7 @@
         <w:pStyle w:val="7"/>
         <w:numPr>
           <w:ilvl w:val="0"/>
-          <w:numId w:val="18"/>
+          <w:numId w:val="22"/>
         </w:numPr>
         <w:ind w:left="567" w:hanging="425"/>
       </w:pPr>
@@ -8504,7 +10024,7 @@
         <w:pStyle w:val="7"/>
         <w:numPr>
           <w:ilvl w:val="0"/>
-          <w:numId w:val="18"/>
+          <w:numId w:val="22"/>
         </w:numPr>
         <w:ind w:left="567" w:hanging="425"/>
       </w:pPr>
@@ -9086,7 +10606,7 @@
         <w:pStyle w:val="7"/>
         <w:numPr>
           <w:ilvl w:val="0"/>
-          <w:numId w:val="18"/>
+          <w:numId w:val="22"/>
         </w:numPr>
         <w:ind w:left="567" w:hanging="425"/>
       </w:pPr>
@@ -9118,7 +10638,7 @@
         <w:pStyle w:val="7"/>
         <w:numPr>
           <w:ilvl w:val="0"/>
-          <w:numId w:val="18"/>
+          <w:numId w:val="22"/>
         </w:numPr>
         <w:spacing w:after="60" w:line="240" w:lineRule="auto"/>
         <w:contextualSpacing w:val="0"/>
@@ -9926,7 +11446,7 @@
         <w:pStyle w:val="37"/>
         <w:numPr>
           <w:ilvl w:val="1"/>
-          <w:numId w:val="19"/>
+          <w:numId w:val="23"/>
         </w:numPr>
         <w:spacing w:before="240"/>
         <w:ind w:left="567" w:hanging="567"/>
@@ -11162,7 +12682,7 @@
         <w:pStyle w:val="37"/>
         <w:numPr>
           <w:ilvl w:val="1"/>
-          <w:numId w:val="20"/>
+          <w:numId w:val="24"/>
         </w:numPr>
         <w:spacing w:before="240"/>
         <w:ind w:left="567" w:hanging="567"/>
@@ -11330,7 +12850,7 @@
         <w:pStyle w:val="37"/>
         <w:numPr>
           <w:ilvl w:val="1"/>
-          <w:numId w:val="21"/>
+          <w:numId w:val="25"/>
         </w:numPr>
         <w:spacing w:before="240"/>
         <w:ind w:left="567" w:hanging="567"/>
@@ -11454,7 +12974,7 @@
         <w:pStyle w:val="37"/>
         <w:numPr>
           <w:ilvl w:val="1"/>
-          <w:numId w:val="22"/>
+          <w:numId w:val="26"/>
         </w:numPr>
         <w:spacing w:before="240"/>
         <w:ind w:left="567" w:hanging="567"/>
@@ -11587,7 +13107,7 @@
         <w:pStyle w:val="37"/>
         <w:numPr>
           <w:ilvl w:val="1"/>
-          <w:numId w:val="23"/>
+          <w:numId w:val="27"/>
         </w:numPr>
         <w:spacing w:before="240"/>
         <w:ind w:left="567" w:hanging="567"/>
@@ -11711,7 +13231,7 @@
         <w:pStyle w:val="37"/>
         <w:numPr>
           <w:ilvl w:val="1"/>
-          <w:numId w:val="24"/>
+          <w:numId w:val="28"/>
         </w:numPr>
         <w:spacing w:before="240"/>
         <w:ind w:left="567" w:hanging="567"/>
@@ -11774,7 +13294,7 @@
         <w:pStyle w:val="37"/>
         <w:numPr>
           <w:ilvl w:val="1"/>
-          <w:numId w:val="24"/>
+          <w:numId w:val="28"/>
         </w:numPr>
         <w:spacing w:before="240"/>
         <w:ind w:left="567" w:hanging="567"/>
@@ -16434,6 +17954,119 @@
 <file path=word/numbering.xml><?xml version="1.0" encoding="utf-8"?>
 <w:numbering xmlns:wpc="http://schemas.microsoft.com/office/word/2010/wordprocessingCanvas" xmlns:mc="http://schemas.openxmlformats.org/markup-compatibility/2006" xmlns:o="urn:schemas-microsoft-com:office:office" xmlns:r="http://schemas.openxmlformats.org/officeDocument/2006/relationships" xmlns:m="http://schemas.openxmlformats.org/officeDocument/2006/math" xmlns:v="urn:schemas-microsoft-com:vml" xmlns:wp14="http://schemas.microsoft.com/office/word/2010/wordprocessingDrawing" xmlns:wp="http://schemas.openxmlformats.org/drawingml/2006/wordprocessingDrawing" xmlns:w10="urn:schemas-microsoft-com:office:word" xmlns:w="http://schemas.openxmlformats.org/wordprocessingml/2006/main" xmlns:w14="http://schemas.microsoft.com/office/word/2010/wordml" xmlns:wpg="http://schemas.microsoft.com/office/word/2010/wordprocessingGroup" xmlns:wpi="http://schemas.microsoft.com/office/word/2010/wordprocessingInk" xmlns:wne="http://schemas.microsoft.com/office/word/2006/wordml" xmlns:wps="http://schemas.microsoft.com/office/word/2010/wordprocessingShape" mc:Ignorable="w14 wp14">
   <w:abstractNum w:abstractNumId="0">
+    <w:nsid w:val="E7EEED78"/>
+    <w:multiLevelType w:val="multilevel"/>
+    <w:tmpl w:val="E7EEED78"/>
+    <w:lvl w:ilvl="0" w:tentative="0">
+      <w:start w:val="4"/>
+      <w:numFmt w:val="decimal"/>
+      <w:lvlText w:val="%1"/>
+      <w:lvlJc w:val="left"/>
+      <w:pPr>
+        <w:ind w:left="360" w:hanging="360"/>
+      </w:pPr>
+      <w:rPr>
+        <w:rFonts w:hint="default" w:ascii="SimSun" w:hAnsi="SimSun" w:eastAsia="SimSun" w:cs="SimSun"/>
+      </w:rPr>
+    </w:lvl>
+    <w:lvl w:ilvl="1" w:tentative="0">
+      <w:start w:val="1"/>
+      <w:numFmt w:val="decimal"/>
+      <w:lvlText w:val="%1.%2"/>
+      <w:lvlJc w:val="left"/>
+      <w:pPr>
+        <w:ind w:left="360" w:hanging="360"/>
+      </w:pPr>
+      <w:rPr>
+        <w:rFonts w:hint="default" w:ascii="SimSun" w:hAnsi="SimSun" w:eastAsia="SimSun" w:cs="SimSun"/>
+      </w:rPr>
+    </w:lvl>
+    <w:lvl w:ilvl="2" w:tentative="0">
+      <w:start w:val="1"/>
+      <w:numFmt w:val="decimal"/>
+      <w:lvlText w:val="%1.%2.%3"/>
+      <w:lvlJc w:val="left"/>
+      <w:pPr>
+        <w:ind w:left="720" w:hanging="720"/>
+      </w:pPr>
+      <w:rPr>
+        <w:rFonts w:hint="default"/>
+      </w:rPr>
+    </w:lvl>
+    <w:lvl w:ilvl="3" w:tentative="0">
+      <w:start w:val="1"/>
+      <w:numFmt w:val="decimal"/>
+      <w:lvlText w:val="%1.%2.%3.%4"/>
+      <w:lvlJc w:val="left"/>
+      <w:pPr>
+        <w:ind w:left="720" w:hanging="720"/>
+      </w:pPr>
+      <w:rPr>
+        <w:rFonts w:hint="default"/>
+      </w:rPr>
+    </w:lvl>
+    <w:lvl w:ilvl="4" w:tentative="0">
+      <w:start w:val="1"/>
+      <w:numFmt w:val="decimal"/>
+      <w:lvlText w:val="%1.%2.%3.%4.%5"/>
+      <w:lvlJc w:val="left"/>
+      <w:pPr>
+        <w:ind w:left="1080" w:hanging="1080"/>
+      </w:pPr>
+      <w:rPr>
+        <w:rFonts w:hint="default"/>
+      </w:rPr>
+    </w:lvl>
+    <w:lvl w:ilvl="5" w:tentative="0">
+      <w:start w:val="1"/>
+      <w:numFmt w:val="decimal"/>
+      <w:lvlText w:val="%1.%2.%3.%4.%5.%6"/>
+      <w:lvlJc w:val="left"/>
+      <w:pPr>
+        <w:ind w:left="1080" w:hanging="1080"/>
+      </w:pPr>
+      <w:rPr>
+        <w:rFonts w:hint="default"/>
+      </w:rPr>
+    </w:lvl>
+    <w:lvl w:ilvl="6" w:tentative="0">
+      <w:start w:val="1"/>
+      <w:numFmt w:val="decimal"/>
+      <w:lvlText w:val="%1.%2.%3.%4.%5.%6.%7"/>
+      <w:lvlJc w:val="left"/>
+      <w:pPr>
+        <w:ind w:left="1440" w:hanging="1440"/>
+      </w:pPr>
+      <w:rPr>
+        <w:rFonts w:hint="default"/>
+      </w:rPr>
+    </w:lvl>
+    <w:lvl w:ilvl="7" w:tentative="0">
+      <w:start w:val="1"/>
+      <w:numFmt w:val="decimal"/>
+      <w:lvlText w:val="%1.%2.%3.%4.%5.%6.%7.%8"/>
+      <w:lvlJc w:val="left"/>
+      <w:pPr>
+        <w:ind w:left="1440" w:hanging="1440"/>
+      </w:pPr>
+      <w:rPr>
+        <w:rFonts w:hint="default"/>
+      </w:rPr>
+    </w:lvl>
+    <w:lvl w:ilvl="8" w:tentative="0">
+      <w:start w:val="1"/>
+      <w:numFmt w:val="decimal"/>
+      <w:lvlText w:val="%1.%2.%3.%4.%5.%6.%7.%8.%9"/>
+      <w:lvlJc w:val="left"/>
+      <w:pPr>
+        <w:ind w:left="1800" w:hanging="1800"/>
+      </w:pPr>
+      <w:rPr>
+        <w:rFonts w:hint="default"/>
+      </w:rPr>
+    </w:lvl>
+  </w:abstractNum>
+  <w:abstractNum w:abstractNumId="1">
     <w:nsid w:val="F75F4AC3"/>
     <w:multiLevelType w:val="singleLevel"/>
     <w:tmpl w:val="F75F4AC3"/>
@@ -16445,7 +18078,19 @@
       <w:lvlJc w:val="left"/>
     </w:lvl>
   </w:abstractNum>
-  <w:abstractNum w:abstractNumId="1">
+  <w:abstractNum w:abstractNumId="2">
+    <w:nsid w:val="FF361056"/>
+    <w:multiLevelType w:val="singleLevel"/>
+    <w:tmpl w:val="FF361056"/>
+    <w:lvl w:ilvl="0" w:tentative="0">
+      <w:start w:val="1"/>
+      <w:numFmt w:val="lowerLetter"/>
+      <w:suff w:val="space"/>
+      <w:lvlText w:val="%1."/>
+      <w:lvlJc w:val="left"/>
+    </w:lvl>
+  </w:abstractNum>
+  <w:abstractNum w:abstractNumId="3">
     <w:nsid w:val="FFDFC0AC"/>
     <w:multiLevelType w:val="multilevel"/>
     <w:tmpl w:val="FFDFC0AC"/>
@@ -16558,7 +18203,7 @@
       </w:rPr>
     </w:lvl>
   </w:abstractNum>
-  <w:abstractNum w:abstractNumId="2">
+  <w:abstractNum w:abstractNumId="4">
     <w:nsid w:val="FFFE52B7"/>
     <w:multiLevelType w:val="singleLevel"/>
     <w:tmpl w:val="FFFE52B7"/>
@@ -16570,7 +18215,7 @@
       <w:lvlJc w:val="left"/>
     </w:lvl>
   </w:abstractNum>
-  <w:abstractNum w:abstractNumId="3">
+  <w:abstractNum w:abstractNumId="5">
     <w:nsid w:val="0BC253F9"/>
     <w:multiLevelType w:val="multilevel"/>
     <w:tmpl w:val="0BC253F9"/>
@@ -16690,7 +18335,7 @@
       </w:rPr>
     </w:lvl>
   </w:abstractNum>
-  <w:abstractNum w:abstractNumId="4">
+  <w:abstractNum w:abstractNumId="6">
     <w:nsid w:val="0D3D1DFD"/>
     <w:multiLevelType w:val="multilevel"/>
     <w:tmpl w:val="0D3D1DFD"/>
@@ -16803,7 +18448,7 @@
       </w:rPr>
     </w:lvl>
   </w:abstractNum>
-  <w:abstractNum w:abstractNumId="5">
+  <w:abstractNum w:abstractNumId="7">
     <w:nsid w:val="1152244E"/>
     <w:multiLevelType w:val="multilevel"/>
     <w:tmpl w:val="1152244E"/>
@@ -16916,7 +18561,7 @@
       </w:rPr>
     </w:lvl>
   </w:abstractNum>
-  <w:abstractNum w:abstractNumId="6">
+  <w:abstractNum w:abstractNumId="8">
     <w:nsid w:val="116218FC"/>
     <w:multiLevelType w:val="multilevel"/>
     <w:tmpl w:val="116218FC"/>
@@ -17003,7 +18648,7 @@
       </w:pPr>
     </w:lvl>
   </w:abstractNum>
-  <w:abstractNum w:abstractNumId="7">
+  <w:abstractNum w:abstractNumId="9">
     <w:nsid w:val="11ED5A0E"/>
     <w:multiLevelType w:val="multilevel"/>
     <w:tmpl w:val="11ED5A0E"/>
@@ -17116,7 +18761,7 @@
       </w:rPr>
     </w:lvl>
   </w:abstractNum>
-  <w:abstractNum w:abstractNumId="8">
+  <w:abstractNum w:abstractNumId="10">
     <w:nsid w:val="17DF3A42"/>
     <w:multiLevelType w:val="singleLevel"/>
     <w:tmpl w:val="17DF3A42"/>
@@ -17128,7 +18773,7 @@
       <w:lvlJc w:val="left"/>
     </w:lvl>
   </w:abstractNum>
-  <w:abstractNum w:abstractNumId="9">
+  <w:abstractNum w:abstractNumId="11">
     <w:nsid w:val="1940748B"/>
     <w:multiLevelType w:val="multilevel"/>
     <w:tmpl w:val="1940748B"/>
@@ -17241,7 +18886,19 @@
       </w:rPr>
     </w:lvl>
   </w:abstractNum>
-  <w:abstractNum w:abstractNumId="10">
+  <w:abstractNum w:abstractNumId="12">
+    <w:nsid w:val="1E55A193"/>
+    <w:multiLevelType w:val="singleLevel"/>
+    <w:tmpl w:val="1E55A193"/>
+    <w:lvl w:ilvl="0" w:tentative="0">
+      <w:start w:val="1"/>
+      <w:numFmt w:val="lowerLetter"/>
+      <w:suff w:val="space"/>
+      <w:lvlText w:val="%1."/>
+      <w:lvlJc w:val="left"/>
+    </w:lvl>
+  </w:abstractNum>
+  <w:abstractNum w:abstractNumId="13">
     <w:nsid w:val="26960062"/>
     <w:multiLevelType w:val="multilevel"/>
     <w:tmpl w:val="26960062"/>
@@ -17361,7 +19018,7 @@
       </w:rPr>
     </w:lvl>
   </w:abstractNum>
-  <w:abstractNum w:abstractNumId="11">
+  <w:abstractNum w:abstractNumId="14">
     <w:nsid w:val="2C7410CE"/>
     <w:multiLevelType w:val="multilevel"/>
     <w:tmpl w:val="2C7410CE"/>
@@ -17485,7 +19142,7 @@
       </w:rPr>
     </w:lvl>
   </w:abstractNum>
-  <w:abstractNum w:abstractNumId="12">
+  <w:abstractNum w:abstractNumId="15">
     <w:nsid w:val="2F92359E"/>
     <w:multiLevelType w:val="multilevel"/>
     <w:tmpl w:val="2F92359E"/>
@@ -17605,7 +19262,7 @@
       </w:rPr>
     </w:lvl>
   </w:abstractNum>
-  <w:abstractNum w:abstractNumId="13">
+  <w:abstractNum w:abstractNumId="16">
     <w:nsid w:val="3AF626AE"/>
     <w:multiLevelType w:val="multilevel"/>
     <w:tmpl w:val="3AF626AE"/>
@@ -17718,7 +19375,139 @@
       </w:rPr>
     </w:lvl>
   </w:abstractNum>
-  <w:abstractNum w:abstractNumId="14">
+  <w:abstractNum w:abstractNumId="17">
+    <w:nsid w:val="3F869615"/>
+    <w:multiLevelType w:val="multilevel"/>
+    <w:tmpl w:val="3F869615"/>
+    <w:lvl w:ilvl="0" w:tentative="0">
+      <w:start w:val="1"/>
+      <w:numFmt w:val="lowerLetter"/>
+      <w:suff w:val="space"/>
+      <w:lvlText w:val="%1."/>
+      <w:lvlJc w:val="left"/>
+    </w:lvl>
+    <w:lvl w:ilvl="1" w:tentative="0">
+      <w:start w:val="1"/>
+      <w:numFmt w:val="lowerLetter"/>
+      <w:lvlText w:val="%2)"/>
+      <w:lvlJc w:val="left"/>
+      <w:pPr>
+        <w:tabs>
+          <w:tab w:val="left" w:pos="840"/>
+        </w:tabs>
+        <w:ind w:left="840" w:leftChars="0" w:hanging="420" w:firstLineChars="0"/>
+      </w:pPr>
+      <w:rPr>
+        <w:rFonts w:hint="default"/>
+      </w:rPr>
+    </w:lvl>
+    <w:lvl w:ilvl="2" w:tentative="0">
+      <w:start w:val="1"/>
+      <w:numFmt w:val="lowerRoman"/>
+      <w:lvlText w:val="%3."/>
+      <w:lvlJc w:val="left"/>
+      <w:pPr>
+        <w:tabs>
+          <w:tab w:val="left" w:pos="1260"/>
+        </w:tabs>
+        <w:ind w:left="1260" w:leftChars="0" w:hanging="420" w:firstLineChars="0"/>
+      </w:pPr>
+      <w:rPr>
+        <w:rFonts w:hint="default"/>
+      </w:rPr>
+    </w:lvl>
+    <w:lvl w:ilvl="3" w:tentative="0">
+      <w:start w:val="1"/>
+      <w:numFmt w:val="decimal"/>
+      <w:lvlText w:val="%4."/>
+      <w:lvlJc w:val="left"/>
+      <w:pPr>
+        <w:tabs>
+          <w:tab w:val="left" w:pos="1680"/>
+        </w:tabs>
+        <w:ind w:left="1680" w:leftChars="0" w:hanging="420" w:firstLineChars="0"/>
+      </w:pPr>
+      <w:rPr>
+        <w:rFonts w:hint="default"/>
+      </w:rPr>
+    </w:lvl>
+    <w:lvl w:ilvl="4" w:tentative="0">
+      <w:start w:val="1"/>
+      <w:numFmt w:val="lowerLetter"/>
+      <w:lvlText w:val="%5)"/>
+      <w:lvlJc w:val="left"/>
+      <w:pPr>
+        <w:tabs>
+          <w:tab w:val="left" w:pos="2100"/>
+        </w:tabs>
+        <w:ind w:left="2100" w:leftChars="0" w:hanging="420" w:firstLineChars="0"/>
+      </w:pPr>
+      <w:rPr>
+        <w:rFonts w:hint="default"/>
+      </w:rPr>
+    </w:lvl>
+    <w:lvl w:ilvl="5" w:tentative="0">
+      <w:start w:val="1"/>
+      <w:numFmt w:val="lowerRoman"/>
+      <w:lvlText w:val="%6."/>
+      <w:lvlJc w:val="left"/>
+      <w:pPr>
+        <w:tabs>
+          <w:tab w:val="left" w:pos="2520"/>
+        </w:tabs>
+        <w:ind w:left="2520" w:leftChars="0" w:hanging="420" w:firstLineChars="0"/>
+      </w:pPr>
+      <w:rPr>
+        <w:rFonts w:hint="default"/>
+      </w:rPr>
+    </w:lvl>
+    <w:lvl w:ilvl="6" w:tentative="0">
+      <w:start w:val="1"/>
+      <w:numFmt w:val="decimal"/>
+      <w:lvlText w:val="%7."/>
+      <w:lvlJc w:val="left"/>
+      <w:pPr>
+        <w:tabs>
+          <w:tab w:val="left" w:pos="2940"/>
+        </w:tabs>
+        <w:ind w:left="2940" w:leftChars="0" w:hanging="420" w:firstLineChars="0"/>
+      </w:pPr>
+      <w:rPr>
+        <w:rFonts w:hint="default"/>
+      </w:rPr>
+    </w:lvl>
+    <w:lvl w:ilvl="7" w:tentative="0">
+      <w:start w:val="1"/>
+      <w:numFmt w:val="lowerLetter"/>
+      <w:lvlText w:val="%8)"/>
+      <w:lvlJc w:val="left"/>
+      <w:pPr>
+        <w:tabs>
+          <w:tab w:val="left" w:pos="3360"/>
+        </w:tabs>
+        <w:ind w:left="3360" w:leftChars="0" w:hanging="420" w:firstLineChars="0"/>
+      </w:pPr>
+      <w:rPr>
+        <w:rFonts w:hint="default"/>
+      </w:rPr>
+    </w:lvl>
+    <w:lvl w:ilvl="8" w:tentative="0">
+      <w:start w:val="1"/>
+      <w:numFmt w:val="lowerRoman"/>
+      <w:lvlText w:val="%9."/>
+      <w:lvlJc w:val="left"/>
+      <w:pPr>
+        <w:tabs>
+          <w:tab w:val="left" w:pos="3780"/>
+        </w:tabs>
+        <w:ind w:left="3780" w:leftChars="0" w:hanging="420" w:firstLineChars="0"/>
+      </w:pPr>
+      <w:rPr>
+        <w:rFonts w:hint="default"/>
+      </w:rPr>
+    </w:lvl>
+  </w:abstractNum>
+  <w:abstractNum w:abstractNumId="18">
     <w:nsid w:val="458A1115"/>
     <w:multiLevelType w:val="multilevel"/>
     <w:tmpl w:val="458A1115"/>
@@ -17807,7 +19596,7 @@
       </w:pPr>
     </w:lvl>
   </w:abstractNum>
-  <w:abstractNum w:abstractNumId="15">
+  <w:abstractNum w:abstractNumId="19">
     <w:nsid w:val="477D4E70"/>
     <w:multiLevelType w:val="multilevel"/>
     <w:tmpl w:val="477D4E70"/>
@@ -17924,7 +19713,7 @@
       </w:rPr>
     </w:lvl>
   </w:abstractNum>
-  <w:abstractNum w:abstractNumId="16">
+  <w:abstractNum w:abstractNumId="20">
     <w:nsid w:val="4DDD5581"/>
     <w:multiLevelType w:val="multilevel"/>
     <w:tmpl w:val="4DDD5581"/>
@@ -18044,7 +19833,7 @@
       </w:rPr>
     </w:lvl>
   </w:abstractNum>
-  <w:abstractNum w:abstractNumId="17">
+  <w:abstractNum w:abstractNumId="21">
     <w:nsid w:val="5A3B4DF9"/>
     <w:multiLevelType w:val="multilevel"/>
     <w:tmpl w:val="5A3B4DF9"/>
@@ -18161,7 +19950,7 @@
       </w:rPr>
     </w:lvl>
   </w:abstractNum>
-  <w:abstractNum w:abstractNumId="18">
+  <w:abstractNum w:abstractNumId="22">
     <w:nsid w:val="5FAB5A14"/>
     <w:multiLevelType w:val="singleLevel"/>
     <w:tmpl w:val="5FAB5A14"/>
@@ -18173,7 +19962,7 @@
       <w:lvlJc w:val="left"/>
     </w:lvl>
   </w:abstractNum>
-  <w:abstractNum w:abstractNumId="19">
+  <w:abstractNum w:abstractNumId="23">
     <w:nsid w:val="607B06E9"/>
     <w:multiLevelType w:val="multilevel"/>
     <w:tmpl w:val="607B06E9"/>
@@ -18286,7 +20075,7 @@
       </w:rPr>
     </w:lvl>
   </w:abstractNum>
-  <w:abstractNum w:abstractNumId="20">
+  <w:abstractNum w:abstractNumId="24">
     <w:nsid w:val="6D9F4C9A"/>
     <w:multiLevelType w:val="multilevel"/>
     <w:tmpl w:val="6D9F4C9A"/>
@@ -18403,7 +20192,7 @@
       </w:rPr>
     </w:lvl>
   </w:abstractNum>
-  <w:abstractNum w:abstractNumId="21">
+  <w:abstractNum w:abstractNumId="25">
     <w:nsid w:val="70693823"/>
     <w:multiLevelType w:val="multilevel"/>
     <w:tmpl w:val="70693823"/>
@@ -18517,7 +20306,7 @@
       </w:rPr>
     </w:lvl>
   </w:abstractNum>
-  <w:abstractNum w:abstractNumId="22">
+  <w:abstractNum w:abstractNumId="26">
     <w:nsid w:val="72130247"/>
     <w:multiLevelType w:val="multilevel"/>
     <w:tmpl w:val="72130247"/>
@@ -18630,7 +20419,7 @@
       </w:rPr>
     </w:lvl>
   </w:abstractNum>
-  <w:abstractNum w:abstractNumId="23">
+  <w:abstractNum w:abstractNumId="27">
     <w:nsid w:val="7B4B2D7A"/>
     <w:multiLevelType w:val="multilevel"/>
     <w:tmpl w:val="7B4B2D7A"/>
@@ -18744,76 +20533,88 @@
     </w:lvl>
   </w:abstractNum>
   <w:num w:numId="1">
+    <w:abstractNumId w:val="14"/>
+  </w:num>
+  <w:num w:numId="2">
+    <w:abstractNumId w:val="8"/>
+  </w:num>
+  <w:num w:numId="3">
+    <w:abstractNumId w:val="25"/>
+  </w:num>
+  <w:num w:numId="4">
+    <w:abstractNumId w:val="18"/>
+  </w:num>
+  <w:num w:numId="5">
+    <w:abstractNumId w:val="19"/>
+  </w:num>
+  <w:num w:numId="6">
+    <w:abstractNumId w:val="24"/>
+  </w:num>
+  <w:num w:numId="7">
+    <w:abstractNumId w:val="5"/>
+  </w:num>
+  <w:num w:numId="8">
+    <w:abstractNumId w:val="21"/>
+  </w:num>
+  <w:num w:numId="9">
+    <w:abstractNumId w:val="15"/>
+  </w:num>
+  <w:num w:numId="10">
+    <w:abstractNumId w:val="13"/>
+  </w:num>
+  <w:num w:numId="11">
+    <w:abstractNumId w:val="20"/>
+  </w:num>
+  <w:num w:numId="12">
+    <w:abstractNumId w:val="27"/>
+  </w:num>
+  <w:num w:numId="13">
+    <w:abstractNumId w:val="4"/>
+  </w:num>
+  <w:num w:numId="14">
+    <w:abstractNumId w:val="10"/>
+  </w:num>
+  <w:num w:numId="15">
+    <w:abstractNumId w:val="22"/>
+  </w:num>
+  <w:num w:numId="16">
+    <w:abstractNumId w:val="1"/>
+  </w:num>
+  <w:num w:numId="17">
+    <w:abstractNumId w:val="3"/>
+  </w:num>
+  <w:num w:numId="18">
+    <w:abstractNumId w:val="17"/>
+  </w:num>
+  <w:num w:numId="19">
+    <w:abstractNumId w:val="0"/>
+  </w:num>
+  <w:num w:numId="20">
+    <w:abstractNumId w:val="2"/>
+  </w:num>
+  <w:num w:numId="21">
+    <w:abstractNumId w:val="12"/>
+  </w:num>
+  <w:num w:numId="22">
+    <w:abstractNumId w:val="23"/>
+  </w:num>
+  <w:num w:numId="23">
+    <w:abstractNumId w:val="9"/>
+  </w:num>
+  <w:num w:numId="24">
     <w:abstractNumId w:val="11"/>
   </w:num>
-  <w:num w:numId="2">
-    <w:abstractNumId w:val="6"/>
-  </w:num>
-  <w:num w:numId="3">
-    <w:abstractNumId w:val="21"/>
-  </w:num>
-  <w:num w:numId="4">
-    <w:abstractNumId w:val="14"/>
-  </w:num>
-  <w:num w:numId="5">
-    <w:abstractNumId w:val="15"/>
-  </w:num>
-  <w:num w:numId="6">
-    <w:abstractNumId w:val="20"/>
-  </w:num>
-  <w:num w:numId="7">
-    <w:abstractNumId w:val="3"/>
-  </w:num>
-  <w:num w:numId="8">
-    <w:abstractNumId w:val="17"/>
-  </w:num>
-  <w:num w:numId="9">
-    <w:abstractNumId w:val="12"/>
-  </w:num>
-  <w:num w:numId="10">
-    <w:abstractNumId w:val="10"/>
-  </w:num>
-  <w:num w:numId="11">
+  <w:num w:numId="25">
     <w:abstractNumId w:val="16"/>
   </w:num>
-  <w:num w:numId="12">
-    <w:abstractNumId w:val="23"/>
+  <w:num w:numId="26">
+    <w:abstractNumId w:val="26"/>
   </w:num>
-  <w:num w:numId="13">
-    <w:abstractNumId w:val="2"/>
-  </w:num>
-  <w:num w:numId="14">
-    <w:abstractNumId w:val="8"/>
-  </w:num>
-  <w:num w:numId="15">
-    <w:abstractNumId w:val="18"/>
-  </w:num>
-  <w:num w:numId="16">
-    <w:abstractNumId w:val="0"/>
-  </w:num>
-  <w:num w:numId="17">
-    <w:abstractNumId w:val="1"/>
-  </w:num>
-  <w:num w:numId="18">
-    <w:abstractNumId w:val="19"/>
-  </w:num>
-  <w:num w:numId="19">
+  <w:num w:numId="27">
     <w:abstractNumId w:val="7"/>
   </w:num>
-  <w:num w:numId="20">
-    <w:abstractNumId w:val="9"/>
-  </w:num>
-  <w:num w:numId="21">
-    <w:abstractNumId w:val="13"/>
-  </w:num>
-  <w:num w:numId="22">
-    <w:abstractNumId w:val="22"/>
-  </w:num>
-  <w:num w:numId="23">
-    <w:abstractNumId w:val="5"/>
-  </w:num>
-  <w:num w:numId="24">
-    <w:abstractNumId w:val="4"/>
+  <w:num w:numId="28">
+    <w:abstractNumId w:val="6"/>
   </w:num>
 </w:numbering>
 </file>
@@ -18850,12 +20651,12 @@
     <w:lsdException w:qFormat="1" w:uiPriority="39" w:semiHidden="0" w:name="toc 1"/>
     <w:lsdException w:qFormat="1" w:uiPriority="39" w:semiHidden="0" w:name="toc 2"/>
     <w:lsdException w:qFormat="1" w:uiPriority="39" w:semiHidden="0" w:name="toc 3"/>
-    <w:lsdException w:uiPriority="39" w:semiHidden="0" w:name="toc 4"/>
+    <w:lsdException w:qFormat="1" w:uiPriority="39" w:semiHidden="0" w:name="toc 4"/>
     <w:lsdException w:qFormat="1" w:uiPriority="39" w:semiHidden="0" w:name="toc 5"/>
-    <w:lsdException w:uiPriority="39" w:semiHidden="0" w:name="toc 6"/>
-    <w:lsdException w:uiPriority="39" w:semiHidden="0" w:name="toc 7"/>
-    <w:lsdException w:uiPriority="39" w:semiHidden="0" w:name="toc 8"/>
-    <w:lsdException w:uiPriority="39" w:semiHidden="0" w:name="toc 9"/>
+    <w:lsdException w:qFormat="1" w:uiPriority="39" w:semiHidden="0" w:name="toc 6"/>
+    <w:lsdException w:qFormat="1" w:uiPriority="39" w:semiHidden="0" w:name="toc 7"/>
+    <w:lsdException w:qFormat="1" w:uiPriority="39" w:semiHidden="0" w:name="toc 8"/>
+    <w:lsdException w:qFormat="1" w:uiPriority="39" w:semiHidden="0" w:name="toc 9"/>
     <w:lsdException w:uiPriority="99" w:name="Normal Indent"/>
     <w:lsdException w:uiPriority="99" w:name="footnote text"/>
     <w:lsdException w:uiPriority="99" w:name="annotation text"/>
@@ -18869,7 +20670,7 @@
     <w:lsdException w:uiPriority="99" w:name="footnote reference"/>
     <w:lsdException w:uiPriority="99" w:name="annotation reference"/>
     <w:lsdException w:uiPriority="99" w:name="line number"/>
-    <w:lsdException w:uiPriority="99" w:name="page number"/>
+    <w:lsdException w:qFormat="1" w:uiPriority="99" w:name="page number"/>
     <w:lsdException w:uiPriority="99" w:name="endnote reference"/>
     <w:lsdException w:uiPriority="99" w:name="endnote text"/>
     <w:lsdException w:uiPriority="99" w:name="table of authorities"/>
@@ -18893,8 +20694,8 @@
     <w:lsdException w:qFormat="1" w:unhideWhenUsed="0" w:uiPriority="10" w:semiHidden="0" w:name="Title"/>
     <w:lsdException w:uiPriority="99" w:name="Closing"/>
     <w:lsdException w:uiPriority="99" w:name="Signature"/>
-    <w:lsdException w:uiPriority="1" w:name="Default Paragraph Font"/>
-    <w:lsdException w:unhideWhenUsed="0" w:uiPriority="0" w:semiHidden="0" w:name="Body Text"/>
+    <w:lsdException w:qFormat="1" w:uiPriority="1" w:name="Default Paragraph Font"/>
+    <w:lsdException w:qFormat="1" w:unhideWhenUsed="0" w:uiPriority="0" w:semiHidden="0" w:name="Body Text"/>
     <w:lsdException w:uiPriority="99" w:name="Body Text Indent"/>
     <w:lsdException w:uiPriority="99" w:name="List Continue"/>
     <w:lsdException w:uiPriority="99" w:name="List Continue 2"/>
@@ -18909,18 +20710,18 @@
     <w:lsdException w:uiPriority="99" w:name="Body Text First Indent 2"/>
     <w:lsdException w:uiPriority="99" w:name="Note Heading"/>
     <w:lsdException w:uiPriority="99" w:name="Body Text 2"/>
-    <w:lsdException w:uiPriority="99" w:name="Body Text 3"/>
+    <w:lsdException w:qFormat="1" w:uiPriority="99" w:name="Body Text 3"/>
     <w:lsdException w:uiPriority="99" w:name="Body Text Indent 2"/>
     <w:lsdException w:uiPriority="99" w:name="Body Text Indent 3"/>
     <w:lsdException w:uiPriority="99" w:name="Block Text"/>
     <w:lsdException w:qFormat="1" w:uiPriority="99" w:semiHidden="0" w:name="Hyperlink"/>
-    <w:lsdException w:uiPriority="99" w:name="FollowedHyperlink"/>
+    <w:lsdException w:qFormat="1" w:uiPriority="99" w:name="FollowedHyperlink"/>
     <w:lsdException w:qFormat="1" w:unhideWhenUsed="0" w:uiPriority="22" w:semiHidden="0" w:name="Strong"/>
     <w:lsdException w:qFormat="1" w:unhideWhenUsed="0" w:uiPriority="20" w:semiHidden="0" w:name="Emphasis"/>
     <w:lsdException w:uiPriority="99" w:name="Document Map"/>
     <w:lsdException w:uiPriority="99" w:name="Plain Text"/>
     <w:lsdException w:uiPriority="99" w:name="E-mail Signature"/>
-    <w:lsdException w:uiPriority="99" w:name="Normal (Web)"/>
+    <w:lsdException w:qFormat="1" w:uiPriority="99" w:name="Normal (Web)"/>
     <w:lsdException w:uiPriority="99" w:name="HTML Acronym"/>
     <w:lsdException w:uiPriority="99" w:name="HTML Address"/>
     <w:lsdException w:uiPriority="99" w:name="HTML Cite"/>
@@ -18931,7 +20732,7 @@
     <w:lsdException w:uiPriority="99" w:name="HTML Sample"/>
     <w:lsdException w:uiPriority="99" w:name="HTML Typewriter"/>
     <w:lsdException w:uiPriority="99" w:name="HTML Variable"/>
-    <w:lsdException w:uiPriority="99" w:name="Normal Table"/>
+    <w:lsdException w:qFormat="1" w:uiPriority="99" w:name="Normal Table"/>
     <w:lsdException w:uiPriority="99" w:name="annotation subject"/>
     <w:lsdException w:uiPriority="99" w:name="Table Simple 1"/>
     <w:lsdException w:uiPriority="99" w:name="Table Simple 2"/>
@@ -18975,10 +20776,10 @@
     <w:lsdException w:uiPriority="99" w:name="Table Web 1"/>
     <w:lsdException w:uiPriority="99" w:name="Table Web 2"/>
     <w:lsdException w:uiPriority="99" w:name="Table Web 3"/>
-    <w:lsdException w:uiPriority="99" w:name="Balloon Text"/>
+    <w:lsdException w:qFormat="1" w:uiPriority="99" w:name="Balloon Text"/>
     <w:lsdException w:qFormat="1" w:unhideWhenUsed="0" w:uiPriority="39" w:semiHidden="0" w:name="Table Grid"/>
     <w:lsdException w:uiPriority="99" w:name="Table Theme"/>
-    <w:lsdException w:unhideWhenUsed="0" w:uiPriority="99" w:name="Placeholder Text"/>
+    <w:lsdException w:qFormat="1" w:unhideWhenUsed="0" w:uiPriority="99" w:name="Placeholder Text"/>
     <w:lsdException w:unhideWhenUsed="0" w:uiPriority="60" w:semiHidden="0" w:name="Light Shading"/>
     <w:lsdException w:unhideWhenUsed="0" w:uiPriority="61" w:semiHidden="0" w:name="Light List"/>
     <w:lsdException w:unhideWhenUsed="0" w:uiPriority="62" w:semiHidden="0" w:name="Light Grid"/>
@@ -19209,12 +21010,14 @@
     <w:name w:val="Default Paragraph Font"/>
     <w:semiHidden/>
     <w:unhideWhenUsed/>
+    <w:qFormat/>
     <w:uiPriority w:val="1"/>
   </w:style>
   <w:style w:type="table" w:default="1" w:styleId="10">
     <w:name w:val="Normal Table"/>
     <w:semiHidden/>
     <w:unhideWhenUsed/>
+    <w:qFormat/>
     <w:uiPriority w:val="99"/>
     <w:tblPr>
       <w:tblLayout w:type="fixed"/>
@@ -19230,6 +21033,7 @@
     <w:name w:val="Numbering 1"/>
     <w:basedOn w:val="7"/>
     <w:link w:val="53"/>
+    <w:qFormat/>
     <w:uiPriority w:val="0"/>
     <w:pPr>
       <w:numPr>
@@ -19243,6 +21047,7 @@
     <w:name w:val="Isi Heading 1"/>
     <w:basedOn w:val="1"/>
     <w:link w:val="40"/>
+    <w:qFormat/>
     <w:uiPriority w:val="0"/>
     <w:rPr>
       <w:rFonts w:cs="Times New Roman"/>
@@ -19254,6 +21059,7 @@
     <w:link w:val="59"/>
     <w:semiHidden/>
     <w:unhideWhenUsed/>
+    <w:qFormat/>
     <w:uiPriority w:val="99"/>
     <w:pPr>
       <w:spacing w:line="240" w:lineRule="auto"/>
@@ -19268,6 +21074,7 @@
     <w:name w:val="Body Text"/>
     <w:basedOn w:val="1"/>
     <w:link w:val="65"/>
+    <w:qFormat/>
     <w:uiPriority w:val="0"/>
     <w:pPr>
       <w:spacing w:line="240" w:lineRule="auto"/>
@@ -19288,6 +21095,7 @@
     <w:link w:val="67"/>
     <w:semiHidden/>
     <w:unhideWhenUsed/>
+    <w:qFormat/>
     <w:uiPriority w:val="99"/>
     <w:pPr>
       <w:spacing w:after="120"/>
@@ -19312,6 +21120,7 @@
     <w:basedOn w:val="9"/>
     <w:semiHidden/>
     <w:unhideWhenUsed/>
+    <w:qFormat/>
     <w:uiPriority w:val="99"/>
     <w:rPr>
       <w:color w:val="800080" w:themeColor="followedHyperlink"/>
@@ -19374,6 +21183,7 @@
     <w:basedOn w:val="1"/>
     <w:semiHidden/>
     <w:unhideWhenUsed/>
+    <w:qFormat/>
     <w:uiPriority w:val="99"/>
     <w:pPr>
       <w:spacing w:before="100" w:beforeAutospacing="1" w:after="100" w:afterAutospacing="1" w:line="240" w:lineRule="auto"/>
@@ -19392,6 +21202,7 @@
     <w:basedOn w:val="9"/>
     <w:semiHidden/>
     <w:unhideWhenUsed/>
+    <w:qFormat/>
     <w:uiPriority w:val="99"/>
   </w:style>
   <w:style w:type="character" w:styleId="21">
@@ -19480,6 +21291,7 @@
     <w:basedOn w:val="1"/>
     <w:next w:val="1"/>
     <w:unhideWhenUsed/>
+    <w:qFormat/>
     <w:uiPriority w:val="39"/>
     <w:pPr>
       <w:spacing w:after="100" w:line="276" w:lineRule="auto"/>
@@ -19510,6 +21322,7 @@
     <w:basedOn w:val="1"/>
     <w:next w:val="1"/>
     <w:unhideWhenUsed/>
+    <w:qFormat/>
     <w:uiPriority w:val="39"/>
     <w:pPr>
       <w:spacing w:after="100" w:line="276" w:lineRule="auto"/>
@@ -19528,6 +21341,7 @@
     <w:basedOn w:val="1"/>
     <w:next w:val="1"/>
     <w:unhideWhenUsed/>
+    <w:qFormat/>
     <w:uiPriority w:val="39"/>
     <w:pPr>
       <w:spacing w:after="100" w:line="276" w:lineRule="auto"/>
@@ -19546,6 +21360,7 @@
     <w:basedOn w:val="1"/>
     <w:next w:val="1"/>
     <w:unhideWhenUsed/>
+    <w:qFormat/>
     <w:uiPriority w:val="39"/>
     <w:pPr>
       <w:spacing w:after="100" w:line="276" w:lineRule="auto"/>
@@ -19564,6 +21379,7 @@
     <w:basedOn w:val="1"/>
     <w:next w:val="1"/>
     <w:unhideWhenUsed/>
+    <w:qFormat/>
     <w:uiPriority w:val="39"/>
     <w:pPr>
       <w:spacing w:after="100" w:line="276" w:lineRule="auto"/>
@@ -19669,6 +21485,7 @@
     <w:name w:val="Isi Heading 3 Char"/>
     <w:basedOn w:val="9"/>
     <w:link w:val="38"/>
+    <w:qFormat/>
     <w:uiPriority w:val="0"/>
     <w:rPr>
       <w:rFonts w:ascii="Times New Roman" w:hAnsi="Times New Roman" w:cs="Times New Roman"/>
@@ -19680,6 +21497,7 @@
     <w:name w:val="Isi Heading 1 Char"/>
     <w:basedOn w:val="9"/>
     <w:link w:val="7"/>
+    <w:qFormat/>
     <w:uiPriority w:val="0"/>
     <w:rPr>
       <w:rFonts w:ascii="Times New Roman" w:hAnsi="Times New Roman" w:cs="Times New Roman"/>
@@ -19691,6 +21509,7 @@
     <w:name w:val="Isi Heading 2"/>
     <w:basedOn w:val="1"/>
     <w:link w:val="42"/>
+    <w:qFormat/>
     <w:uiPriority w:val="0"/>
     <w:rPr>
       <w:rFonts w:cs="Times New Roman"/>
@@ -19746,6 +21565,7 @@
     <w:name w:val="Kutipan Char"/>
     <w:basedOn w:val="42"/>
     <w:link w:val="45"/>
+    <w:qFormat/>
     <w:uiPriority w:val="0"/>
     <w:rPr>
       <w:rFonts w:ascii="Times New Roman" w:hAnsi="Times New Roman" w:cs="Times New Roman"/>
@@ -19757,6 +21577,7 @@
     <w:name w:val="Isi Heading 4"/>
     <w:basedOn w:val="37"/>
     <w:link w:val="49"/>
+    <w:qFormat/>
     <w:uiPriority w:val="0"/>
   </w:style>
   <w:style w:type="character" w:customStyle="1" w:styleId="48">
@@ -19800,6 +21621,7 @@
     <w:name w:val="Heading 1a Char"/>
     <w:basedOn w:val="32"/>
     <w:link w:val="50"/>
+    <w:qFormat/>
     <w:uiPriority w:val="0"/>
     <w:rPr>
       <w:rFonts w:ascii="Times New Roman" w:hAnsi="Times New Roman" w:eastAsiaTheme="majorEastAsia" w:cstheme="majorBidi"/>
@@ -19812,6 +21634,7 @@
     <w:name w:val="Bullets 1"/>
     <w:basedOn w:val="38"/>
     <w:link w:val="55"/>
+    <w:qFormat/>
     <w:uiPriority w:val="0"/>
     <w:pPr>
       <w:numPr>
@@ -19826,6 +21649,7 @@
     <w:name w:val="Numbering 1 Char"/>
     <w:basedOn w:val="40"/>
     <w:link w:val="6"/>
+    <w:qFormat/>
     <w:uiPriority w:val="0"/>
     <w:rPr>
       <w:rFonts w:ascii="Times New Roman" w:hAnsi="Times New Roman" w:cs="Times New Roman"/>
@@ -19854,6 +21678,7 @@
     <w:name w:val="Bullets 1 Char"/>
     <w:basedOn w:val="39"/>
     <w:link w:val="52"/>
+    <w:qFormat/>
     <w:uiPriority w:val="0"/>
     <w:rPr>
       <w:rFonts w:ascii="Times New Roman" w:hAnsi="Times New Roman" w:cs="Times New Roman"/>
@@ -19882,6 +21707,7 @@
     <w:name w:val="Isi Tabel 1 Char"/>
     <w:basedOn w:val="9"/>
     <w:link w:val="54"/>
+    <w:qFormat/>
     <w:uiPriority w:val="0"/>
     <w:rPr>
       <w:rFonts w:ascii="Times New Roman" w:hAnsi="Times New Roman" w:cs="Times New Roman"/>
@@ -19894,6 +21720,7 @@
     <w:name w:val="Lampiran Char"/>
     <w:basedOn w:val="9"/>
     <w:link w:val="56"/>
+    <w:qFormat/>
     <w:uiPriority w:val="0"/>
     <w:rPr>
       <w:rFonts w:ascii="Times New Roman" w:hAnsi="Times New Roman" w:cs="Times New Roman"/>
@@ -19908,6 +21735,7 @@
     <w:basedOn w:val="9"/>
     <w:link w:val="11"/>
     <w:semiHidden/>
+    <w:qFormat/>
     <w:uiPriority w:val="99"/>
     <w:rPr>
       <w:rFonts w:ascii="Segoe UI" w:hAnsi="Segoe UI" w:cs="Segoe UI"/>
@@ -19934,6 +21762,7 @@
     <w:name w:val="Daftar Pustaka Char"/>
     <w:basedOn w:val="9"/>
     <w:link w:val="60"/>
+    <w:qFormat/>
     <w:uiPriority w:val="0"/>
     <w:rPr>
       <w:rFonts w:ascii="Times New Roman" w:hAnsi="Times New Roman"/>
@@ -19945,6 +21774,7 @@
     <w:name w:val="Placeholder Text"/>
     <w:basedOn w:val="9"/>
     <w:semiHidden/>
+    <w:qFormat/>
     <w:uiPriority w:val="99"/>
     <w:rPr>
       <w:color w:val="808080"/>
@@ -19968,6 +21798,7 @@
     <w:name w:val="Header Lampiran Char"/>
     <w:basedOn w:val="43"/>
     <w:link w:val="63"/>
+    <w:qFormat/>
     <w:uiPriority w:val="0"/>
     <w:rPr>
       <w:rFonts w:ascii="Times New Roman" w:hAnsi="Times New Roman" w:cs="Times New Roman"/>
@@ -19980,6 +21811,7 @@
     <w:name w:val="Teks Isi KAR"/>
     <w:basedOn w:val="9"/>
     <w:link w:val="12"/>
+    <w:qFormat/>
     <w:uiPriority w:val="0"/>
     <w:rPr>
       <w:rFonts w:ascii="Times New Roman" w:hAnsi="Times New Roman" w:eastAsia="Times New Roman" w:cs="Times New Roman"/>
@@ -19990,6 +21822,7 @@
   <w:style w:type="paragraph" w:customStyle="1" w:styleId="66">
     <w:name w:val="ICTS_AuthorIdentity"/>
     <w:basedOn w:val="13"/>
+    <w:qFormat/>
     <w:uiPriority w:val="0"/>
     <w:pPr>
       <w:spacing w:after="0" w:line="240" w:lineRule="auto"/>
@@ -20009,6 +21842,7 @@
     <w:basedOn w:val="9"/>
     <w:link w:val="13"/>
     <w:semiHidden/>
+    <w:qFormat/>
     <w:uiPriority w:val="99"/>
     <w:rPr>
       <w:rFonts w:ascii="Times New Roman" w:hAnsi="Times New Roman"/>
@@ -20020,11 +21854,13 @@
   <w:style w:type="character" w:customStyle="1" w:styleId="68">
     <w:name w:val="skimlinks-unlinked"/>
     <w:basedOn w:val="9"/>
+    <w:qFormat/>
     <w:uiPriority w:val="0"/>
   </w:style>
   <w:style w:type="character" w:customStyle="1" w:styleId="69">
     <w:name w:val="fontstyle01"/>
     <w:basedOn w:val="9"/>
+    <w:qFormat/>
     <w:uiPriority w:val="0"/>
     <w:rPr>
       <w:rFonts w:hint="default" w:ascii="ArialMT" w:hAnsi="ArialMT"/>
@@ -20036,6 +21872,7 @@
   <w:style w:type="character" w:customStyle="1" w:styleId="70">
     <w:name w:val="fontstyle21"/>
     <w:basedOn w:val="9"/>
+    <w:qFormat/>
     <w:uiPriority w:val="0"/>
     <w:rPr>
       <w:rFonts w:hint="default" w:ascii="Arial-BoldMT" w:hAnsi="Arial-BoldMT"/>
@@ -20049,6 +21886,7 @@
   <w:style w:type="character" w:customStyle="1" w:styleId="71">
     <w:name w:val="fontstyle31"/>
     <w:basedOn w:val="9"/>
+    <w:qFormat/>
     <w:uiPriority w:val="0"/>
     <w:rPr>
       <w:rFonts w:hint="default" w:ascii="Arial-ItalicMT" w:hAnsi="Arial-ItalicMT"/>
@@ -20062,6 +21900,7 @@
   <w:style w:type="character" w:customStyle="1" w:styleId="72">
     <w:name w:val="fontstyle41"/>
     <w:basedOn w:val="9"/>
+    <w:qFormat/>
     <w:uiPriority w:val="0"/>
     <w:rPr>
       <w:rFonts w:hint="default" w:ascii="Arial" w:hAnsi="Arial" w:cs="Arial"/>
@@ -20079,6 +21918,7 @@
     <w:basedOn w:val="9"/>
     <w:semiHidden/>
     <w:unhideWhenUsed/>
+    <w:qFormat/>
     <w:uiPriority w:val="99"/>
     <w:rPr>
       <w:color w:val="605E5C"/>
@@ -20399,6 +22239,7 @@
     <customSectPr/>
     <customSectPr/>
     <customSectPr/>
+    <customSectPr/>
   </customSectProps>
   <customShpExts>
     <customShpInfo spid="_x0000_s1026" textRotate="1"/>

</xml_diff>

<commit_message>
usecase dan arsitektur sistem
</commit_message>
<xml_diff>
--- a/FANY E - LAPORAN AKHIR - GRAPHQL.docx
+++ b/FANY E - LAPORAN AKHIR - GRAPHQL.docx
@@ -8664,6 +8664,7 @@
         <w:pageBreakBefore w:val="0"/>
         <w:widowControl/>
         <w:numPr>
+          <w:ilvl w:val="0"/>
           <w:numId w:val="0"/>
         </w:numPr>
         <w:kinsoku/>
@@ -8708,6 +8709,7 @@
         <w:pageBreakBefore w:val="0"/>
         <w:widowControl/>
         <w:numPr>
+          <w:ilvl w:val="0"/>
           <w:numId w:val="0"/>
         </w:numPr>
         <w:kinsoku/>
@@ -8882,6 +8884,7 @@
         <w:pageBreakBefore w:val="0"/>
         <w:widowControl/>
         <w:numPr>
+          <w:ilvl w:val="0"/>
           <w:numId w:val="0"/>
         </w:numPr>
         <w:kinsoku/>
@@ -8930,6 +8933,7 @@
         <w:pageBreakBefore w:val="0"/>
         <w:widowControl/>
         <w:numPr>
+          <w:ilvl w:val="0"/>
           <w:numId w:val="0"/>
         </w:numPr>
         <w:kinsoku/>
@@ -9035,6 +9039,7 @@
         <w:pageBreakBefore w:val="0"/>
         <w:widowControl/>
         <w:numPr>
+          <w:ilvl w:val="0"/>
           <w:numId w:val="0"/>
         </w:numPr>
         <w:kinsoku/>
@@ -9147,7 +9152,7 @@
           <w:szCs w:val="24"/>
           <w:lang w:val="en"/>
         </w:rPr>
-        <w:t xml:space="preserve">Kebutuhan fungsional dari sistem informasi yang akan penulis buat adalah: </w:t>
+        <w:t xml:space="preserve">Kebutuhan fungsional dari sistem informasi pencarian alumni dengan graphQL dan sistem informasi pencarian alumni REST yang akan penulis kembangkan adalah: </w:t>
       </w:r>
     </w:p>
     <w:p>
@@ -9435,6 +9440,17 @@
           <w:lang w:val="en"/>
         </w:rPr>
       </w:pPr>
+      <w:r>
+        <w:rPr>
+          <w:rFonts w:hint="default"/>
+          <w:b w:val="0"/>
+          <w:bCs/>
+          <w:sz w:val="24"/>
+          <w:szCs w:val="24"/>
+          <w:lang w:val="en"/>
+        </w:rPr>
+        <w:t>Mengelola pengguna, diantaranya melihat daftar pengguna, mengubah data pengguna, menambah pengguna, dan menghapus pengguna.</w:t>
+      </w:r>
     </w:p>
     <w:p>
       <w:pPr>
@@ -9523,7 +9539,7 @@
           <w:szCs w:val="24"/>
           <w:lang w:val="en"/>
         </w:rPr>
-        <w:t>Melihat daftar jurusan.</w:t>
+        <w:t>Mengakses data jurusan, diantaranya melihat daftar jurusan.</w:t>
       </w:r>
     </w:p>
     <w:p>
@@ -9732,8 +9748,439 @@
         </w:rPr>
         <w:t>Kebutuhan Non-Fungsional</w:t>
       </w:r>
+    </w:p>
+    <w:p>
+      <w:pPr>
+        <w:pStyle w:val="41"/>
+        <w:keepNext w:val="0"/>
+        <w:keepLines w:val="0"/>
+        <w:pageBreakBefore w:val="0"/>
+        <w:widowControl/>
+        <w:numPr>
+          <w:numId w:val="0"/>
+        </w:numPr>
+        <w:kinsoku/>
+        <w:wordWrap/>
+        <w:overflowPunct/>
+        <w:topLinePunct w:val="0"/>
+        <w:autoSpaceDE/>
+        <w:autoSpaceDN/>
+        <w:bidi w:val="0"/>
+        <w:adjustRightInd/>
+        <w:snapToGrid/>
+        <w:spacing w:before="4321" w:beforeLines="1200"/>
+        <w:ind w:leftChars="0"/>
+        <w:jc w:val="both"/>
+        <w:textAlignment w:val="auto"/>
+        <w:rPr>
+          <w:rFonts w:hint="default"/>
+          <w:b w:val="0"/>
+          <w:bCs/>
+          <w:sz w:val="24"/>
+          <w:szCs w:val="24"/>
+          <w:lang w:val="en"/>
+        </w:rPr>
+      </w:pPr>
+      <w:r>
+        <w:rPr>
+          <w:rFonts w:hint="default"/>
+          <w:b w:val="0"/>
+          <w:bCs/>
+          <w:sz w:val="24"/>
+          <w:szCs w:val="24"/>
+          <w:lang w:val="en"/>
+        </w:rPr>
+        <w:t>Kebutuhan non-fungsional dari sistem informasi pencarian alumni adalah:</w:t>
+      </w:r>
+    </w:p>
+    <w:p>
+      <w:pPr>
+        <w:pStyle w:val="41"/>
+        <w:keepNext w:val="0"/>
+        <w:keepLines w:val="0"/>
+        <w:pageBreakBefore w:val="0"/>
+        <w:widowControl/>
+        <w:numPr>
+          <w:ilvl w:val="0"/>
+          <w:numId w:val="22"/>
+        </w:numPr>
+        <w:kinsoku/>
+        <w:wordWrap/>
+        <w:overflowPunct/>
+        <w:topLinePunct w:val="0"/>
+        <w:autoSpaceDE/>
+        <w:autoSpaceDN/>
+        <w:bidi w:val="0"/>
+        <w:adjustRightInd/>
+        <w:snapToGrid/>
+        <w:spacing w:before="4321" w:beforeLines="1200"/>
+        <w:ind w:left="432" w:leftChars="0" w:hanging="432"/>
+        <w:jc w:val="both"/>
+        <w:textAlignment w:val="auto"/>
+        <w:rPr>
+          <w:rFonts w:hint="default"/>
+          <w:b w:val="0"/>
+          <w:bCs/>
+          <w:sz w:val="24"/>
+          <w:szCs w:val="24"/>
+          <w:lang w:val="en"/>
+        </w:rPr>
+      </w:pPr>
+      <w:r>
+        <w:rPr>
+          <w:rFonts w:hint="default"/>
+          <w:b w:val="0"/>
+          <w:bCs/>
+          <w:sz w:val="24"/>
+          <w:szCs w:val="24"/>
+          <w:lang w:val="en"/>
+        </w:rPr>
+        <w:t xml:space="preserve">Sistem informasi berjalan pada </w:t>
+      </w:r>
+      <w:r>
+        <w:rPr>
+          <w:rFonts w:hint="default"/>
+          <w:b w:val="0"/>
+          <w:bCs/>
+          <w:i/>
+          <w:iCs/>
+          <w:sz w:val="24"/>
+          <w:szCs w:val="24"/>
+          <w:lang w:val="en"/>
+        </w:rPr>
+        <w:t>web browser</w:t>
+      </w:r>
+      <w:r>
+        <w:rPr>
+          <w:rFonts w:hint="default"/>
+          <w:b w:val="0"/>
+          <w:bCs/>
+          <w:i w:val="0"/>
+          <w:iCs w:val="0"/>
+          <w:sz w:val="24"/>
+          <w:szCs w:val="24"/>
+          <w:lang w:val="en"/>
+        </w:rPr>
+        <w:t xml:space="preserve">. </w:t>
+      </w:r>
+    </w:p>
+    <w:p>
+      <w:pPr>
+        <w:pStyle w:val="41"/>
+        <w:keepNext w:val="0"/>
+        <w:keepLines w:val="0"/>
+        <w:pageBreakBefore w:val="0"/>
+        <w:widowControl/>
+        <w:numPr>
+          <w:ilvl w:val="0"/>
+          <w:numId w:val="22"/>
+        </w:numPr>
+        <w:kinsoku/>
+        <w:wordWrap/>
+        <w:overflowPunct/>
+        <w:topLinePunct w:val="0"/>
+        <w:autoSpaceDE/>
+        <w:autoSpaceDN/>
+        <w:bidi w:val="0"/>
+        <w:adjustRightInd/>
+        <w:snapToGrid/>
+        <w:spacing w:before="4321" w:beforeLines="1200"/>
+        <w:ind w:left="432" w:leftChars="0" w:hanging="432"/>
+        <w:jc w:val="both"/>
+        <w:textAlignment w:val="auto"/>
+        <w:rPr>
+          <w:rFonts w:hint="default"/>
+          <w:b w:val="0"/>
+          <w:bCs/>
+          <w:sz w:val="24"/>
+          <w:szCs w:val="24"/>
+          <w:lang w:val="en"/>
+        </w:rPr>
+      </w:pPr>
+      <w:r>
+        <w:rPr>
+          <w:rFonts w:hint="default"/>
+          <w:b w:val="0"/>
+          <w:bCs/>
+          <w:i/>
+          <w:iCs/>
+          <w:sz w:val="24"/>
+          <w:szCs w:val="24"/>
+          <w:lang w:val="en"/>
+        </w:rPr>
+        <w:t>Frontend</w:t>
+      </w:r>
+      <w:r>
+        <w:rPr>
+          <w:rFonts w:hint="default"/>
+          <w:b w:val="0"/>
+          <w:bCs/>
+          <w:sz w:val="24"/>
+          <w:szCs w:val="24"/>
+          <w:lang w:val="en"/>
+        </w:rPr>
+        <w:t xml:space="preserve"> dikembangkan dengan menggunakan React.js, baik sistem informasi yang menggunakan GraphQL maupun REST.</w:t>
+      </w:r>
+    </w:p>
+    <w:p>
+      <w:pPr>
+        <w:pStyle w:val="41"/>
+        <w:keepNext w:val="0"/>
+        <w:keepLines w:val="0"/>
+        <w:pageBreakBefore w:val="0"/>
+        <w:widowControl/>
+        <w:numPr>
+          <w:ilvl w:val="0"/>
+          <w:numId w:val="22"/>
+        </w:numPr>
+        <w:kinsoku/>
+        <w:wordWrap/>
+        <w:overflowPunct/>
+        <w:topLinePunct w:val="0"/>
+        <w:autoSpaceDE/>
+        <w:autoSpaceDN/>
+        <w:bidi w:val="0"/>
+        <w:adjustRightInd/>
+        <w:snapToGrid/>
+        <w:spacing w:before="4321" w:beforeLines="1200"/>
+        <w:ind w:left="432" w:leftChars="0" w:hanging="432"/>
+        <w:jc w:val="both"/>
+        <w:textAlignment w:val="auto"/>
+        <w:rPr>
+          <w:rFonts w:hint="default"/>
+          <w:b w:val="0"/>
+          <w:bCs/>
+          <w:sz w:val="24"/>
+          <w:szCs w:val="24"/>
+          <w:lang w:val="en"/>
+        </w:rPr>
+      </w:pPr>
+      <w:r>
+        <w:rPr>
+          <w:rFonts w:hint="default"/>
+          <w:b w:val="0"/>
+          <w:bCs/>
+          <w:i/>
+          <w:iCs/>
+          <w:sz w:val="24"/>
+          <w:szCs w:val="24"/>
+          <w:lang w:val="en"/>
+        </w:rPr>
+        <w:t xml:space="preserve">Backend </w:t>
+      </w:r>
+      <w:r>
+        <w:rPr>
+          <w:rFonts w:hint="default"/>
+          <w:b w:val="0"/>
+          <w:bCs/>
+          <w:sz w:val="24"/>
+          <w:szCs w:val="24"/>
+          <w:lang w:val="en"/>
+        </w:rPr>
+        <w:t xml:space="preserve">dikembangkan dengan menggunakan </w:t>
+      </w:r>
+      <w:r>
+        <w:rPr>
+          <w:rFonts w:hint="default"/>
+          <w:b w:val="0"/>
+          <w:bCs/>
+          <w:i/>
+          <w:iCs/>
+          <w:sz w:val="24"/>
+          <w:szCs w:val="24"/>
+          <w:lang w:val="en"/>
+        </w:rPr>
+        <w:t>Node.js</w:t>
+      </w:r>
+      <w:r>
+        <w:rPr>
+          <w:rFonts w:hint="default"/>
+          <w:b w:val="0"/>
+          <w:bCs/>
+          <w:i w:val="0"/>
+          <w:iCs w:val="0"/>
+          <w:sz w:val="24"/>
+          <w:szCs w:val="24"/>
+          <w:lang w:val="en"/>
+        </w:rPr>
+        <w:t>, baik sistem informasi yang menggunakan GraphQL maupun REST.</w:t>
+      </w:r>
+    </w:p>
+    <w:p>
+      <w:pPr>
+        <w:pStyle w:val="41"/>
+        <w:keepNext w:val="0"/>
+        <w:keepLines w:val="0"/>
+        <w:pageBreakBefore w:val="0"/>
+        <w:widowControl/>
+        <w:numPr>
+          <w:ilvl w:val="0"/>
+          <w:numId w:val="22"/>
+        </w:numPr>
+        <w:kinsoku/>
+        <w:wordWrap/>
+        <w:overflowPunct/>
+        <w:topLinePunct w:val="0"/>
+        <w:autoSpaceDE/>
+        <w:autoSpaceDN/>
+        <w:bidi w:val="0"/>
+        <w:adjustRightInd/>
+        <w:snapToGrid/>
+        <w:spacing w:before="4321" w:beforeLines="1200"/>
+        <w:ind w:left="432" w:leftChars="0" w:hanging="432"/>
+        <w:jc w:val="both"/>
+        <w:textAlignment w:val="auto"/>
+        <w:rPr>
+          <w:rFonts w:hint="default"/>
+          <w:b w:val="0"/>
+          <w:bCs/>
+          <w:sz w:val="24"/>
+          <w:szCs w:val="24"/>
+          <w:lang w:val="en"/>
+        </w:rPr>
+      </w:pPr>
+      <w:r>
+        <w:rPr>
+          <w:rFonts w:hint="default"/>
+          <w:b w:val="0"/>
+          <w:bCs/>
+          <w:sz w:val="24"/>
+          <w:szCs w:val="24"/>
+          <w:lang w:val="en"/>
+        </w:rPr>
+        <w:t>Bahasa pemrograman yang digunakan untuk mengembangkan kedua sistem informasi adalah Typescript.</w:t>
+      </w:r>
+    </w:p>
+    <w:p>
+      <w:pPr>
+        <w:pStyle w:val="41"/>
+        <w:keepNext w:val="0"/>
+        <w:keepLines w:val="0"/>
+        <w:pageBreakBefore w:val="0"/>
+        <w:widowControl/>
+        <w:numPr>
+          <w:ilvl w:val="0"/>
+          <w:numId w:val="22"/>
+        </w:numPr>
+        <w:kinsoku/>
+        <w:wordWrap/>
+        <w:overflowPunct/>
+        <w:topLinePunct w:val="0"/>
+        <w:autoSpaceDE/>
+        <w:autoSpaceDN/>
+        <w:bidi w:val="0"/>
+        <w:adjustRightInd/>
+        <w:snapToGrid/>
+        <w:spacing w:before="4321" w:beforeLines="1200"/>
+        <w:ind w:left="432" w:leftChars="0" w:hanging="432"/>
+        <w:jc w:val="both"/>
+        <w:textAlignment w:val="auto"/>
+        <w:rPr>
+          <w:rFonts w:hint="default"/>
+          <w:b w:val="0"/>
+          <w:bCs/>
+          <w:sz w:val="24"/>
+          <w:szCs w:val="24"/>
+          <w:lang w:val="en"/>
+        </w:rPr>
+      </w:pPr>
+      <w:r>
+        <w:rPr>
+          <w:rFonts w:hint="default"/>
+          <w:b w:val="0"/>
+          <w:bCs/>
+          <w:i/>
+          <w:iCs/>
+          <w:sz w:val="24"/>
+          <w:szCs w:val="24"/>
+          <w:lang w:val="en"/>
+        </w:rPr>
+        <w:t>Scraping</w:t>
+      </w:r>
+      <w:r>
+        <w:rPr>
+          <w:rFonts w:hint="default"/>
+          <w:b w:val="0"/>
+          <w:bCs/>
+          <w:sz w:val="24"/>
+          <w:szCs w:val="24"/>
+          <w:lang w:val="en"/>
+        </w:rPr>
+        <w:t xml:space="preserve"> data alumni dari Linkedin dilakukan dengan menggunakan selenium.js.</w:t>
+      </w:r>
       <w:bookmarkStart w:id="11" w:name="_GoBack"/>
       <w:bookmarkEnd w:id="11"/>
+    </w:p>
+    <w:p>
+      <w:pPr>
+        <w:pStyle w:val="41"/>
+        <w:keepNext w:val="0"/>
+        <w:keepLines w:val="0"/>
+        <w:pageBreakBefore w:val="0"/>
+        <w:widowControl/>
+        <w:numPr>
+          <w:ilvl w:val="0"/>
+          <w:numId w:val="22"/>
+        </w:numPr>
+        <w:kinsoku/>
+        <w:wordWrap/>
+        <w:overflowPunct/>
+        <w:topLinePunct w:val="0"/>
+        <w:autoSpaceDE/>
+        <w:autoSpaceDN/>
+        <w:bidi w:val="0"/>
+        <w:adjustRightInd/>
+        <w:snapToGrid/>
+        <w:spacing w:before="4321" w:beforeLines="1200"/>
+        <w:ind w:left="432" w:leftChars="0" w:hanging="432"/>
+        <w:jc w:val="both"/>
+        <w:textAlignment w:val="auto"/>
+        <w:rPr>
+          <w:rFonts w:hint="default"/>
+          <w:b w:val="0"/>
+          <w:bCs/>
+          <w:sz w:val="24"/>
+          <w:szCs w:val="24"/>
+          <w:lang w:val="en"/>
+        </w:rPr>
+      </w:pPr>
+      <w:r>
+        <w:rPr>
+          <w:rFonts w:hint="default"/>
+          <w:b w:val="0"/>
+          <w:bCs/>
+          <w:sz w:val="24"/>
+          <w:szCs w:val="24"/>
+          <w:lang w:val="en"/>
+        </w:rPr>
+        <w:t xml:space="preserve">Database yang digunakan adalah mongodb dan tersimpan pada </w:t>
+      </w:r>
+      <w:r>
+        <w:rPr>
+          <w:rFonts w:hint="default"/>
+          <w:b w:val="0"/>
+          <w:bCs/>
+          <w:i/>
+          <w:iCs/>
+          <w:sz w:val="24"/>
+          <w:szCs w:val="24"/>
+          <w:lang w:val="en"/>
+        </w:rPr>
+        <w:t>cloud service</w:t>
+      </w:r>
+      <w:r>
+        <w:rPr>
+          <w:rFonts w:hint="default"/>
+          <w:b w:val="0"/>
+          <w:bCs/>
+          <w:i w:val="0"/>
+          <w:iCs w:val="0"/>
+          <w:sz w:val="24"/>
+          <w:szCs w:val="24"/>
+          <w:lang w:val="en"/>
+        </w:rPr>
+        <w:t xml:space="preserve"> milik mongodb. Sehingga, dapat diakses oleh backend GraphQL maupun REST.</w:t>
+      </w:r>
     </w:p>
     <w:p>
       <w:pPr>
@@ -9767,6 +10214,51 @@
           <w:szCs w:val="24"/>
           <w:lang w:val="en"/>
         </w:rPr>
+      </w:pPr>
+      <w:r>
+        <w:rPr>
+          <w:rFonts w:hint="default"/>
+          <w:b/>
+          <w:bCs w:val="0"/>
+          <w:sz w:val="24"/>
+          <w:szCs w:val="24"/>
+          <w:lang w:val="en"/>
+        </w:rPr>
+        <w:t>Arsitektur Sistem</w:t>
+      </w:r>
+    </w:p>
+    <w:p>
+      <w:pPr>
+        <w:pStyle w:val="41"/>
+        <w:keepNext w:val="0"/>
+        <w:keepLines w:val="0"/>
+        <w:pageBreakBefore w:val="0"/>
+        <w:widowControl/>
+        <w:numPr>
+          <w:ilvl w:val="1"/>
+          <w:numId w:val="19"/>
+        </w:numPr>
+        <w:kinsoku/>
+        <w:wordWrap/>
+        <w:overflowPunct/>
+        <w:topLinePunct w:val="0"/>
+        <w:autoSpaceDE/>
+        <w:autoSpaceDN/>
+        <w:bidi w:val="0"/>
+        <w:adjustRightInd/>
+        <w:snapToGrid/>
+        <w:spacing w:before="4321" w:beforeLines="1200"/>
+        <w:ind w:left="562" w:leftChars="0" w:hanging="562" w:firstLineChars="0"/>
+        <w:jc w:val="both"/>
+        <w:textAlignment w:val="auto"/>
+        <w:rPr>
+          <w:rFonts w:hint="default"/>
+          <w:b/>
+          <w:bCs w:val="0"/>
+          <w:sz w:val="24"/>
+          <w:szCs w:val="24"/>
+          <w:lang w:val="en"/>
+        </w:rPr>
         <w:sectPr>
           <w:pgSz w:w="11907" w:h="16839"/>
           <w:pgMar w:top="1701" w:right="1701" w:bottom="1701" w:left="2268" w:header="720" w:footer="720" w:gutter="0"/>
@@ -9776,17 +10268,6 @@
           <w:docGrid w:linePitch="360" w:charSpace="0"/>
         </w:sectPr>
       </w:pPr>
-      <w:r>
-        <w:rPr>
-          <w:rFonts w:hint="default"/>
-          <w:b w:val="0"/>
-          <w:bCs/>
-          <w:sz w:val="24"/>
-          <w:szCs w:val="24"/>
-          <w:lang w:val="en"/>
-        </w:rPr>
-        <w:t>a</w:t>
-      </w:r>
     </w:p>
     <w:p>
       <w:pPr>
@@ -9949,7 +10430,7 @@
         <w:pStyle w:val="7"/>
         <w:numPr>
           <w:ilvl w:val="0"/>
-          <w:numId w:val="22"/>
+          <w:numId w:val="23"/>
         </w:numPr>
         <w:ind w:left="567" w:hanging="425"/>
       </w:pPr>
@@ -10024,7 +10505,7 @@
         <w:pStyle w:val="7"/>
         <w:numPr>
           <w:ilvl w:val="0"/>
-          <w:numId w:val="22"/>
+          <w:numId w:val="23"/>
         </w:numPr>
         <w:ind w:left="567" w:hanging="425"/>
       </w:pPr>
@@ -10606,7 +11087,7 @@
         <w:pStyle w:val="7"/>
         <w:numPr>
           <w:ilvl w:val="0"/>
-          <w:numId w:val="22"/>
+          <w:numId w:val="23"/>
         </w:numPr>
         <w:ind w:left="567" w:hanging="425"/>
       </w:pPr>
@@ -10638,7 +11119,7 @@
         <w:pStyle w:val="7"/>
         <w:numPr>
           <w:ilvl w:val="0"/>
-          <w:numId w:val="22"/>
+          <w:numId w:val="23"/>
         </w:numPr>
         <w:spacing w:after="60" w:line="240" w:lineRule="auto"/>
         <w:contextualSpacing w:val="0"/>
@@ -10792,12 +11273,6 @@
             <w:insideV w:val="single" w:color="auto" w:sz="4" w:space="0"/>
           </w:tblBorders>
           <w:tblLayout w:type="fixed"/>
-          <w:tblCellMar>
-            <w:top w:w="0" w:type="dxa"/>
-            <w:left w:w="108" w:type="dxa"/>
-            <w:bottom w:w="0" w:type="dxa"/>
-            <w:right w:w="108" w:type="dxa"/>
-          </w:tblCellMar>
         </w:tblPrEx>
         <w:trPr>
           <w:jc w:val="center"/>
@@ -11084,12 +11559,6 @@
             <w:insideV w:val="single" w:color="auto" w:sz="4" w:space="0"/>
           </w:tblBorders>
           <w:tblLayout w:type="fixed"/>
-          <w:tblCellMar>
-            <w:top w:w="0" w:type="dxa"/>
-            <w:left w:w="108" w:type="dxa"/>
-            <w:bottom w:w="0" w:type="dxa"/>
-            <w:right w:w="108" w:type="dxa"/>
-          </w:tblCellMar>
         </w:tblPrEx>
         <w:trPr>
           <w:jc w:val="center"/>
@@ -11446,7 +11915,7 @@
         <w:pStyle w:val="37"/>
         <w:numPr>
           <w:ilvl w:val="1"/>
-          <w:numId w:val="23"/>
+          <w:numId w:val="24"/>
         </w:numPr>
         <w:spacing w:before="240"/>
         <w:ind w:left="567" w:hanging="567"/>
@@ -12682,7 +13151,7 @@
         <w:pStyle w:val="37"/>
         <w:numPr>
           <w:ilvl w:val="1"/>
-          <w:numId w:val="24"/>
+          <w:numId w:val="25"/>
         </w:numPr>
         <w:spacing w:before="240"/>
         <w:ind w:left="567" w:hanging="567"/>
@@ -12850,7 +13319,7 @@
         <w:pStyle w:val="37"/>
         <w:numPr>
           <w:ilvl w:val="1"/>
-          <w:numId w:val="25"/>
+          <w:numId w:val="26"/>
         </w:numPr>
         <w:spacing w:before="240"/>
         <w:ind w:left="567" w:hanging="567"/>
@@ -12974,7 +13443,7 @@
         <w:pStyle w:val="37"/>
         <w:numPr>
           <w:ilvl w:val="1"/>
-          <w:numId w:val="26"/>
+          <w:numId w:val="27"/>
         </w:numPr>
         <w:spacing w:before="240"/>
         <w:ind w:left="567" w:hanging="567"/>
@@ -13107,7 +13576,7 @@
         <w:pStyle w:val="37"/>
         <w:numPr>
           <w:ilvl w:val="1"/>
-          <w:numId w:val="27"/>
+          <w:numId w:val="28"/>
         </w:numPr>
         <w:spacing w:before="240"/>
         <w:ind w:left="567" w:hanging="567"/>
@@ -13231,7 +13700,7 @@
         <w:pStyle w:val="37"/>
         <w:numPr>
           <w:ilvl w:val="1"/>
-          <w:numId w:val="28"/>
+          <w:numId w:val="29"/>
         </w:numPr>
         <w:spacing w:before="240"/>
         <w:ind w:left="567" w:hanging="567"/>
@@ -13294,7 +13763,7 @@
         <w:pStyle w:val="37"/>
         <w:numPr>
           <w:ilvl w:val="1"/>
-          <w:numId w:val="28"/>
+          <w:numId w:val="29"/>
         </w:numPr>
         <w:spacing w:before="240"/>
         <w:ind w:left="567" w:hanging="567"/>
@@ -18204,6 +18673,18 @@
     </w:lvl>
   </w:abstractNum>
   <w:abstractNum w:abstractNumId="4">
+    <w:nsid w:val="FFE65E10"/>
+    <w:multiLevelType w:val="singleLevel"/>
+    <w:tmpl w:val="FFE65E10"/>
+    <w:lvl w:ilvl="0" w:tentative="0">
+      <w:start w:val="1"/>
+      <w:numFmt w:val="lowerLetter"/>
+      <w:suff w:val="space"/>
+      <w:lvlText w:val="%1."/>
+      <w:lvlJc w:val="left"/>
+    </w:lvl>
+  </w:abstractNum>
+  <w:abstractNum w:abstractNumId="5">
     <w:nsid w:val="FFFE52B7"/>
     <w:multiLevelType w:val="singleLevel"/>
     <w:tmpl w:val="FFFE52B7"/>
@@ -18215,7 +18696,7 @@
       <w:lvlJc w:val="left"/>
     </w:lvl>
   </w:abstractNum>
-  <w:abstractNum w:abstractNumId="5">
+  <w:abstractNum w:abstractNumId="6">
     <w:nsid w:val="0BC253F9"/>
     <w:multiLevelType w:val="multilevel"/>
     <w:tmpl w:val="0BC253F9"/>
@@ -18335,7 +18816,7 @@
       </w:rPr>
     </w:lvl>
   </w:abstractNum>
-  <w:abstractNum w:abstractNumId="6">
+  <w:abstractNum w:abstractNumId="7">
     <w:nsid w:val="0D3D1DFD"/>
     <w:multiLevelType w:val="multilevel"/>
     <w:tmpl w:val="0D3D1DFD"/>
@@ -18448,7 +18929,7 @@
       </w:rPr>
     </w:lvl>
   </w:abstractNum>
-  <w:abstractNum w:abstractNumId="7">
+  <w:abstractNum w:abstractNumId="8">
     <w:nsid w:val="1152244E"/>
     <w:multiLevelType w:val="multilevel"/>
     <w:tmpl w:val="1152244E"/>
@@ -18561,7 +19042,7 @@
       </w:rPr>
     </w:lvl>
   </w:abstractNum>
-  <w:abstractNum w:abstractNumId="8">
+  <w:abstractNum w:abstractNumId="9">
     <w:nsid w:val="116218FC"/>
     <w:multiLevelType w:val="multilevel"/>
     <w:tmpl w:val="116218FC"/>
@@ -18648,7 +19129,7 @@
       </w:pPr>
     </w:lvl>
   </w:abstractNum>
-  <w:abstractNum w:abstractNumId="9">
+  <w:abstractNum w:abstractNumId="10">
     <w:nsid w:val="11ED5A0E"/>
     <w:multiLevelType w:val="multilevel"/>
     <w:tmpl w:val="11ED5A0E"/>
@@ -18761,7 +19242,7 @@
       </w:rPr>
     </w:lvl>
   </w:abstractNum>
-  <w:abstractNum w:abstractNumId="10">
+  <w:abstractNum w:abstractNumId="11">
     <w:nsid w:val="17DF3A42"/>
     <w:multiLevelType w:val="singleLevel"/>
     <w:tmpl w:val="17DF3A42"/>
@@ -18773,7 +19254,7 @@
       <w:lvlJc w:val="left"/>
     </w:lvl>
   </w:abstractNum>
-  <w:abstractNum w:abstractNumId="11">
+  <w:abstractNum w:abstractNumId="12">
     <w:nsid w:val="1940748B"/>
     <w:multiLevelType w:val="multilevel"/>
     <w:tmpl w:val="1940748B"/>
@@ -18886,7 +19367,7 @@
       </w:rPr>
     </w:lvl>
   </w:abstractNum>
-  <w:abstractNum w:abstractNumId="12">
+  <w:abstractNum w:abstractNumId="13">
     <w:nsid w:val="1E55A193"/>
     <w:multiLevelType w:val="singleLevel"/>
     <w:tmpl w:val="1E55A193"/>
@@ -18898,7 +19379,7 @@
       <w:lvlJc w:val="left"/>
     </w:lvl>
   </w:abstractNum>
-  <w:abstractNum w:abstractNumId="13">
+  <w:abstractNum w:abstractNumId="14">
     <w:nsid w:val="26960062"/>
     <w:multiLevelType w:val="multilevel"/>
     <w:tmpl w:val="26960062"/>
@@ -19018,7 +19499,7 @@
       </w:rPr>
     </w:lvl>
   </w:abstractNum>
-  <w:abstractNum w:abstractNumId="14">
+  <w:abstractNum w:abstractNumId="15">
     <w:nsid w:val="2C7410CE"/>
     <w:multiLevelType w:val="multilevel"/>
     <w:tmpl w:val="2C7410CE"/>
@@ -19142,7 +19623,7 @@
       </w:rPr>
     </w:lvl>
   </w:abstractNum>
-  <w:abstractNum w:abstractNumId="15">
+  <w:abstractNum w:abstractNumId="16">
     <w:nsid w:val="2F92359E"/>
     <w:multiLevelType w:val="multilevel"/>
     <w:tmpl w:val="2F92359E"/>
@@ -19262,7 +19743,7 @@
       </w:rPr>
     </w:lvl>
   </w:abstractNum>
-  <w:abstractNum w:abstractNumId="16">
+  <w:abstractNum w:abstractNumId="17">
     <w:nsid w:val="3AF626AE"/>
     <w:multiLevelType w:val="multilevel"/>
     <w:tmpl w:val="3AF626AE"/>
@@ -19375,7 +19856,7 @@
       </w:rPr>
     </w:lvl>
   </w:abstractNum>
-  <w:abstractNum w:abstractNumId="17">
+  <w:abstractNum w:abstractNumId="18">
     <w:nsid w:val="3F869615"/>
     <w:multiLevelType w:val="multilevel"/>
     <w:tmpl w:val="3F869615"/>
@@ -19507,7 +19988,7 @@
       </w:rPr>
     </w:lvl>
   </w:abstractNum>
-  <w:abstractNum w:abstractNumId="18">
+  <w:abstractNum w:abstractNumId="19">
     <w:nsid w:val="458A1115"/>
     <w:multiLevelType w:val="multilevel"/>
     <w:tmpl w:val="458A1115"/>
@@ -19596,7 +20077,7 @@
       </w:pPr>
     </w:lvl>
   </w:abstractNum>
-  <w:abstractNum w:abstractNumId="19">
+  <w:abstractNum w:abstractNumId="20">
     <w:nsid w:val="477D4E70"/>
     <w:multiLevelType w:val="multilevel"/>
     <w:tmpl w:val="477D4E70"/>
@@ -19713,7 +20194,7 @@
       </w:rPr>
     </w:lvl>
   </w:abstractNum>
-  <w:abstractNum w:abstractNumId="20">
+  <w:abstractNum w:abstractNumId="21">
     <w:nsid w:val="4DDD5581"/>
     <w:multiLevelType w:val="multilevel"/>
     <w:tmpl w:val="4DDD5581"/>
@@ -19833,7 +20314,7 @@
       </w:rPr>
     </w:lvl>
   </w:abstractNum>
-  <w:abstractNum w:abstractNumId="21">
+  <w:abstractNum w:abstractNumId="22">
     <w:nsid w:val="5A3B4DF9"/>
     <w:multiLevelType w:val="multilevel"/>
     <w:tmpl w:val="5A3B4DF9"/>
@@ -19950,7 +20431,7 @@
       </w:rPr>
     </w:lvl>
   </w:abstractNum>
-  <w:abstractNum w:abstractNumId="22">
+  <w:abstractNum w:abstractNumId="23">
     <w:nsid w:val="5FAB5A14"/>
     <w:multiLevelType w:val="singleLevel"/>
     <w:tmpl w:val="5FAB5A14"/>
@@ -19962,7 +20443,7 @@
       <w:lvlJc w:val="left"/>
     </w:lvl>
   </w:abstractNum>
-  <w:abstractNum w:abstractNumId="23">
+  <w:abstractNum w:abstractNumId="24">
     <w:nsid w:val="607B06E9"/>
     <w:multiLevelType w:val="multilevel"/>
     <w:tmpl w:val="607B06E9"/>
@@ -20075,7 +20556,7 @@
       </w:rPr>
     </w:lvl>
   </w:abstractNum>
-  <w:abstractNum w:abstractNumId="24">
+  <w:abstractNum w:abstractNumId="25">
     <w:nsid w:val="6D9F4C9A"/>
     <w:multiLevelType w:val="multilevel"/>
     <w:tmpl w:val="6D9F4C9A"/>
@@ -20192,7 +20673,7 @@
       </w:rPr>
     </w:lvl>
   </w:abstractNum>
-  <w:abstractNum w:abstractNumId="25">
+  <w:abstractNum w:abstractNumId="26">
     <w:nsid w:val="70693823"/>
     <w:multiLevelType w:val="multilevel"/>
     <w:tmpl w:val="70693823"/>
@@ -20306,7 +20787,7 @@
       </w:rPr>
     </w:lvl>
   </w:abstractNum>
-  <w:abstractNum w:abstractNumId="26">
+  <w:abstractNum w:abstractNumId="27">
     <w:nsid w:val="72130247"/>
     <w:multiLevelType w:val="multilevel"/>
     <w:tmpl w:val="72130247"/>
@@ -20419,7 +20900,7 @@
       </w:rPr>
     </w:lvl>
   </w:abstractNum>
-  <w:abstractNum w:abstractNumId="27">
+  <w:abstractNum w:abstractNumId="28">
     <w:nsid w:val="7B4B2D7A"/>
     <w:multiLevelType w:val="multilevel"/>
     <w:tmpl w:val="7B4B2D7A"/>
@@ -20533,49 +21014,49 @@
     </w:lvl>
   </w:abstractNum>
   <w:num w:numId="1">
+    <w:abstractNumId w:val="15"/>
+  </w:num>
+  <w:num w:numId="2">
+    <w:abstractNumId w:val="9"/>
+  </w:num>
+  <w:num w:numId="3">
+    <w:abstractNumId w:val="26"/>
+  </w:num>
+  <w:num w:numId="4">
+    <w:abstractNumId w:val="19"/>
+  </w:num>
+  <w:num w:numId="5">
+    <w:abstractNumId w:val="20"/>
+  </w:num>
+  <w:num w:numId="6">
+    <w:abstractNumId w:val="25"/>
+  </w:num>
+  <w:num w:numId="7">
+    <w:abstractNumId w:val="6"/>
+  </w:num>
+  <w:num w:numId="8">
+    <w:abstractNumId w:val="22"/>
+  </w:num>
+  <w:num w:numId="9">
+    <w:abstractNumId w:val="16"/>
+  </w:num>
+  <w:num w:numId="10">
     <w:abstractNumId w:val="14"/>
   </w:num>
-  <w:num w:numId="2">
-    <w:abstractNumId w:val="8"/>
+  <w:num w:numId="11">
+    <w:abstractNumId w:val="21"/>
   </w:num>
-  <w:num w:numId="3">
-    <w:abstractNumId w:val="25"/>
+  <w:num w:numId="12">
+    <w:abstractNumId w:val="28"/>
   </w:num>
-  <w:num w:numId="4">
-    <w:abstractNumId w:val="18"/>
-  </w:num>
-  <w:num w:numId="5">
-    <w:abstractNumId w:val="19"/>
-  </w:num>
-  <w:num w:numId="6">
-    <w:abstractNumId w:val="24"/>
-  </w:num>
-  <w:num w:numId="7">
+  <w:num w:numId="13">
     <w:abstractNumId w:val="5"/>
   </w:num>
-  <w:num w:numId="8">
-    <w:abstractNumId w:val="21"/>
-  </w:num>
-  <w:num w:numId="9">
-    <w:abstractNumId w:val="15"/>
-  </w:num>
-  <w:num w:numId="10">
-    <w:abstractNumId w:val="13"/>
-  </w:num>
-  <w:num w:numId="11">
-    <w:abstractNumId w:val="20"/>
-  </w:num>
-  <w:num w:numId="12">
-    <w:abstractNumId w:val="27"/>
-  </w:num>
-  <w:num w:numId="13">
-    <w:abstractNumId w:val="4"/>
-  </w:num>
   <w:num w:numId="14">
-    <w:abstractNumId w:val="10"/>
+    <w:abstractNumId w:val="11"/>
   </w:num>
   <w:num w:numId="15">
-    <w:abstractNumId w:val="22"/>
+    <w:abstractNumId w:val="23"/>
   </w:num>
   <w:num w:numId="16">
     <w:abstractNumId w:val="1"/>
@@ -20584,7 +21065,7 @@
     <w:abstractNumId w:val="3"/>
   </w:num>
   <w:num w:numId="18">
-    <w:abstractNumId w:val="17"/>
+    <w:abstractNumId w:val="18"/>
   </w:num>
   <w:num w:numId="19">
     <w:abstractNumId w:val="0"/>
@@ -20593,28 +21074,31 @@
     <w:abstractNumId w:val="2"/>
   </w:num>
   <w:num w:numId="21">
+    <w:abstractNumId w:val="13"/>
+  </w:num>
+  <w:num w:numId="22">
+    <w:abstractNumId w:val="4"/>
+  </w:num>
+  <w:num w:numId="23">
+    <w:abstractNumId w:val="24"/>
+  </w:num>
+  <w:num w:numId="24">
+    <w:abstractNumId w:val="10"/>
+  </w:num>
+  <w:num w:numId="25">
     <w:abstractNumId w:val="12"/>
   </w:num>
-  <w:num w:numId="22">
-    <w:abstractNumId w:val="23"/>
-  </w:num>
-  <w:num w:numId="23">
-    <w:abstractNumId w:val="9"/>
-  </w:num>
-  <w:num w:numId="24">
-    <w:abstractNumId w:val="11"/>
-  </w:num>
-  <w:num w:numId="25">
-    <w:abstractNumId w:val="16"/>
-  </w:num>
   <w:num w:numId="26">
-    <w:abstractNumId w:val="26"/>
+    <w:abstractNumId w:val="17"/>
   </w:num>
   <w:num w:numId="27">
-    <w:abstractNumId w:val="7"/>
+    <w:abstractNumId w:val="27"/>
   </w:num>
   <w:num w:numId="28">
-    <w:abstractNumId w:val="6"/>
+    <w:abstractNumId w:val="8"/>
+  </w:num>
+  <w:num w:numId="29">
+    <w:abstractNumId w:val="7"/>
   </w:num>
 </w:numbering>
 </file>

</xml_diff>